<commit_message>
_plans: modified text and design. README: updated.
</commit_message>
<xml_diff>
--- a/_plans/Child Vaccination.docx
+++ b/_plans/Child Vaccination.docx
@@ -2,622 +2,140 @@
 <file path=word/document.xml><?xml version="1.0" encoding="utf-8"?>
 <w:document xmlns:wpc="http://schemas.microsoft.com/office/word/2010/wordprocessingCanvas" xmlns:mc="http://schemas.openxmlformats.org/markup-compatibility/2006" xmlns:o="urn:schemas-microsoft-com:office:office" xmlns:r="http://schemas.openxmlformats.org/officeDocument/2006/relationships" xmlns:m="http://schemas.openxmlformats.org/officeDocument/2006/math" xmlns:v="urn:schemas-microsoft-com:vml" xmlns:wp14="http://schemas.microsoft.com/office/word/2010/wordprocessingDrawing" xmlns:wp="http://schemas.openxmlformats.org/drawingml/2006/wordprocessingDrawing" xmlns:w10="urn:schemas-microsoft-com:office:word" xmlns:w="http://schemas.openxmlformats.org/wordprocessingml/2006/main" xmlns:w14="http://schemas.microsoft.com/office/word/2010/wordml" xmlns:w15="http://schemas.microsoft.com/office/word/2012/wordml" xmlns:wpg="http://schemas.microsoft.com/office/word/2010/wordprocessingGroup" xmlns:wpi="http://schemas.microsoft.com/office/word/2010/wordprocessingInk" xmlns:wne="http://schemas.microsoft.com/office/word/2006/wordml" xmlns:wps="http://schemas.microsoft.com/office/word/2010/wordprocessingShape" mc:Ignorable="w14 w15 wp14">
   <w:body>
-    <w:bookmarkStart w:id="0" w:name="_Toc321147149" w:displacedByCustomXml="next"/>
-    <w:bookmarkStart w:id="1" w:name="_Toc318188227" w:displacedByCustomXml="next"/>
-    <w:bookmarkStart w:id="2" w:name="_Toc318188327" w:displacedByCustomXml="next"/>
-    <w:bookmarkStart w:id="3" w:name="_Toc318189312" w:displacedByCustomXml="next"/>
-    <w:bookmarkStart w:id="4" w:name="_Toc321147011" w:displacedByCustomXml="next"/>
-    <w:sdt>
-      <w:sdtPr>
-        <w:rPr>
-          <w:color w:val="595959" w:themeColor="text1" w:themeTint="A6"/>
-          <w:sz w:val="24"/>
-        </w:rPr>
-        <w:id w:val="-1290352585"/>
-        <w:docPartObj>
-          <w:docPartGallery w:val="Cover Pages"/>
-          <w:docPartUnique/>
-        </w:docPartObj>
-      </w:sdtPr>
-      <w:sdtEndPr>
-        <w:rPr>
-          <w:color w:val="auto"/>
-          <w:sz w:val="22"/>
-        </w:rPr>
-      </w:sdtEndPr>
-      <w:sdtContent>
-        <w:p>
-          <w:pPr>
-            <w:pStyle w:val="NoSpacing"/>
-            <w:rPr>
-              <w:sz w:val="24"/>
-            </w:rPr>
-          </w:pPr>
-          <w:r>
-            <w:rPr>
-              <w:noProof/>
-              <w:lang w:eastAsia="en-US" w:bidi="bn-BD"/>
-            </w:rPr>
-            <mc:AlternateContent>
-              <mc:Choice Requires="wps">
-                <w:drawing>
-                  <wp:anchor distT="0" distB="0" distL="114300" distR="114300" simplePos="0" relativeHeight="251660288" behindDoc="0" locked="0" layoutInCell="1" allowOverlap="0" wp14:anchorId="755030C2" wp14:editId="206B7EC9">
-                    <wp:simplePos x="0" y="0"/>
-                    <wp:positionH relativeFrom="margin">
-                      <wp:align>center</wp:align>
-                    </wp:positionH>
-                    <wp:positionV relativeFrom="margin">
-                      <wp:align>bottom</wp:align>
-                    </wp:positionV>
-                    <wp:extent cx="3943350" cy="265176"/>
-                    <wp:effectExtent l="0" t="0" r="7620" b="0"/>
-                    <wp:wrapSquare wrapText="bothSides"/>
-                    <wp:docPr id="20" name="Text Box 20"/>
-                    <wp:cNvGraphicFramePr/>
-                    <a:graphic xmlns:a="http://schemas.openxmlformats.org/drawingml/2006/main">
-                      <a:graphicData uri="http://schemas.microsoft.com/office/word/2010/wordprocessingShape">
-                        <wps:wsp>
-                          <wps:cNvSpPr txBox="1"/>
-                          <wps:spPr>
-                            <a:xfrm>
-                              <a:off x="0" y="0"/>
-                              <a:ext cx="3943350" cy="265176"/>
-                            </a:xfrm>
-                            <a:prstGeom prst="rect">
-                              <a:avLst/>
-                            </a:prstGeom>
-                            <a:noFill/>
-                            <a:ln w="6350">
-                              <a:noFill/>
-                            </a:ln>
-                            <a:effectLst/>
-                          </wps:spPr>
-                          <wps:style>
-                            <a:lnRef idx="0">
-                              <a:schemeClr val="accent1"/>
-                            </a:lnRef>
-                            <a:fillRef idx="0">
-                              <a:schemeClr val="accent1"/>
-                            </a:fillRef>
-                            <a:effectRef idx="0">
-                              <a:schemeClr val="accent1"/>
-                            </a:effectRef>
-                            <a:fontRef idx="minor">
-                              <a:schemeClr val="dk1"/>
-                            </a:fontRef>
-                          </wps:style>
-                          <wps:txbx>
-                            <w:txbxContent>
-                              <w:p>
-                                <w:pPr>
-                                  <w:pStyle w:val="ContactInfo"/>
-                                </w:pPr>
-                                <w:sdt>
-                                  <w:sdtPr>
-                                    <w:alias w:val="Name"/>
-                                    <w:tag w:val=""/>
-                                    <w:id w:val="777147049"/>
-                                    <w:placeholder>
-                                      <w:docPart w:val="F3957429994C4EB4836CCBFEAD5FE57D"/>
-                                    </w:placeholder>
-                                    <w:dataBinding w:prefixMappings="xmlns:ns0='http://purl.org/dc/elements/1.1/' xmlns:ns1='http://schemas.openxmlformats.org/package/2006/metadata/core-properties' " w:xpath="/ns1:coreProperties[1]/ns0:creator[1]" w:storeItemID="{6C3C8BC8-F283-45AE-878A-BAB7291924A1}"/>
-                                    <w:text/>
-                                  </w:sdtPr>
-                                  <w:sdtEndPr/>
-                                  <w:sdtContent>
-                                    <w:r>
-                                      <w:t>Sudipto Chandra Dipu;</w:t>
-                                    </w:r>
-                                    <w:r>
-                                      <w:t xml:space="preserve"> </w:t>
-                                    </w:r>
-                                    <w:proofErr w:type="spellStart"/>
-                                    <w:r>
-                                      <w:t>Bishwajit</w:t>
-                                    </w:r>
-                                    <w:proofErr w:type="spellEnd"/>
-                                    <w:r>
-                                      <w:t xml:space="preserve"> </w:t>
-                                    </w:r>
-                                    <w:proofErr w:type="spellStart"/>
-                                    <w:r>
-                                      <w:t>Purkyastha</w:t>
-                                    </w:r>
-                                    <w:proofErr w:type="spellEnd"/>
-                                  </w:sdtContent>
-                                </w:sdt>
-                                <w:r>
-                                  <w:t> | </w:t>
-                                </w:r>
-                                <w:sdt>
-                                  <w:sdtPr>
-                                    <w:alias w:val="Course Title"/>
-                                    <w:tag w:val=""/>
-                                    <w:id w:val="1612159451"/>
-                                    <w:placeholder>
-                                      <w:docPart w:val="63F9BFDFF8CA4990B4CF5FF38D7B1E01"/>
-                                    </w:placeholder>
-                                    <w:dataBinding w:prefixMappings="xmlns:ns0='http://purl.org/dc/elements/1.1/' xmlns:ns1='http://schemas.openxmlformats.org/package/2006/metadata/core-properties' " w:xpath="/ns1:coreProperties[1]/ns1:keywords[1]" w:storeItemID="{6C3C8BC8-F283-45AE-878A-BAB7291924A1}"/>
-                                    <w:text/>
-                                  </w:sdtPr>
-                                  <w:sdtEndPr/>
-                                  <w:sdtContent>
-                                    <w:r>
-                                      <w:t>Database System (CSE 333)</w:t>
-                                    </w:r>
-                                  </w:sdtContent>
-                                </w:sdt>
-                                <w:r>
-                                  <w:t> | </w:t>
-                                </w:r>
-                                <w:sdt>
-                                  <w:sdtPr>
-                                    <w:alias w:val="Date"/>
-                                    <w:tag w:val=""/>
-                                    <w:id w:val="-1129932249"/>
-                                    <w:placeholder>
-                                      <w:docPart w:val="5A5C855D94524620A2106D95DC4BB356"/>
-                                    </w:placeholder>
-                                    <w:dataBinding w:prefixMappings="xmlns:ns0='http://schemas.microsoft.com/office/2006/coverPageProps' " w:xpath="/ns0:CoverPageProperties[1]/ns0:PublishDate[1]" w:storeItemID="{55AF091B-3C7A-41E3-B477-F2FDAA23CFDA}"/>
-                                    <w:date w:fullDate="2015-11-11T00:00:00Z">
-                                      <w:dateFormat w:val="MMMM d, yyyy"/>
-                                      <w:lid w:val="en-US"/>
-                                      <w:storeMappedDataAs w:val="dateTime"/>
-                                      <w:calendar w:val="gregorian"/>
-                                    </w:date>
-                                  </w:sdtPr>
-                                  <w:sdtEndPr/>
-                                  <w:sdtContent>
-                                    <w:r>
-                                      <w:t>November 11, 2015</w:t>
-                                    </w:r>
-                                  </w:sdtContent>
-                                </w:sdt>
-                              </w:p>
-                            </w:txbxContent>
-                          </wps:txbx>
-                          <wps:bodyPr rot="0" spcFirstLastPara="0" vertOverflow="overflow" horzOverflow="overflow" vert="horz" wrap="square" lIns="0" tIns="45720" rIns="0" bIns="45720" numCol="1" spcCol="0" rtlCol="0" fromWordArt="0" anchor="t" anchorCtr="0" forceAA="0" compatLnSpc="1">
-                            <a:prstTxWarp prst="textNoShape">
-                              <a:avLst/>
-                            </a:prstTxWarp>
-                            <a:spAutoFit/>
-                          </wps:bodyPr>
-                        </wps:wsp>
-                      </a:graphicData>
-                    </a:graphic>
-                    <wp14:sizeRelH relativeFrom="margin">
-                      <wp14:pctWidth>95000</wp14:pctWidth>
-                    </wp14:sizeRelH>
-                    <wp14:sizeRelV relativeFrom="margin">
-                      <wp14:pctHeight>0</wp14:pctHeight>
-                    </wp14:sizeRelV>
-                  </wp:anchor>
-                </w:drawing>
-              </mc:Choice>
-              <mc:Fallback>
-                <w:pict>
-                  <v:shapetype w14:anchorId="755030C2" id="_x0000_t202" coordsize="21600,21600" o:spt="202" path="m,l,21600r21600,l21600,xe">
-                    <v:stroke joinstyle="miter"/>
-                    <v:path gradientshapeok="t" o:connecttype="rect"/>
-                  </v:shapetype>
-                  <v:shape id="Text Box 20" o:spid="_x0000_s1026" type="#_x0000_t202" style="position:absolute;margin-left:0;margin-top:0;width:310.5pt;height:20.9pt;z-index:251660288;visibility:visible;mso-wrap-style:square;mso-width-percent:950;mso-height-percent:0;mso-wrap-distance-left:9pt;mso-wrap-distance-top:0;mso-wrap-distance-right:9pt;mso-wrap-distance-bottom:0;mso-position-horizontal:center;mso-position-horizontal-relative:margin;mso-position-vertical:bottom;mso-position-vertical-relative:margin;mso-width-percent:950;mso-height-percent:0;mso-width-relative:margin;mso-height-relative:margin;v-text-anchor:top" o:gfxdata="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" o:allowoverlap="f" filled="f" stroked="f" strokeweight=".5pt">
-                    <v:textbox style="mso-fit-shape-to-text:t" inset="0,,0">
-                      <w:txbxContent>
-                        <w:p>
-                          <w:pPr>
-                            <w:pStyle w:val="ContactInfo"/>
-                          </w:pPr>
-                          <w:sdt>
-                            <w:sdtPr>
-                              <w:alias w:val="Name"/>
-                              <w:tag w:val=""/>
-                              <w:id w:val="777147049"/>
-                              <w:placeholder>
-                                <w:docPart w:val="F3957429994C4EB4836CCBFEAD5FE57D"/>
-                              </w:placeholder>
-                              <w:dataBinding w:prefixMappings="xmlns:ns0='http://purl.org/dc/elements/1.1/' xmlns:ns1='http://schemas.openxmlformats.org/package/2006/metadata/core-properties' " w:xpath="/ns1:coreProperties[1]/ns0:creator[1]" w:storeItemID="{6C3C8BC8-F283-45AE-878A-BAB7291924A1}"/>
-                              <w:text/>
-                            </w:sdtPr>
-                            <w:sdtEndPr/>
-                            <w:sdtContent>
-                              <w:r>
-                                <w:t>Sudipto Chandra Dipu;</w:t>
-                              </w:r>
-                              <w:r>
-                                <w:t xml:space="preserve"> </w:t>
-                              </w:r>
-                              <w:proofErr w:type="spellStart"/>
-                              <w:r>
-                                <w:t>Bishwajit</w:t>
-                              </w:r>
-                              <w:proofErr w:type="spellEnd"/>
-                              <w:r>
-                                <w:t xml:space="preserve"> </w:t>
-                              </w:r>
-                              <w:proofErr w:type="spellStart"/>
-                              <w:r>
-                                <w:t>Purkyastha</w:t>
-                              </w:r>
-                              <w:proofErr w:type="spellEnd"/>
-                            </w:sdtContent>
-                          </w:sdt>
-                          <w:r>
-                            <w:t> | </w:t>
-                          </w:r>
-                          <w:sdt>
-                            <w:sdtPr>
-                              <w:alias w:val="Course Title"/>
-                              <w:tag w:val=""/>
-                              <w:id w:val="1612159451"/>
-                              <w:placeholder>
-                                <w:docPart w:val="63F9BFDFF8CA4990B4CF5FF38D7B1E01"/>
-                              </w:placeholder>
-                              <w:dataBinding w:prefixMappings="xmlns:ns0='http://purl.org/dc/elements/1.1/' xmlns:ns1='http://schemas.openxmlformats.org/package/2006/metadata/core-properties' " w:xpath="/ns1:coreProperties[1]/ns1:keywords[1]" w:storeItemID="{6C3C8BC8-F283-45AE-878A-BAB7291924A1}"/>
-                              <w:text/>
-                            </w:sdtPr>
-                            <w:sdtEndPr/>
-                            <w:sdtContent>
-                              <w:r>
-                                <w:t>Database System (CSE 333)</w:t>
-                              </w:r>
-                            </w:sdtContent>
-                          </w:sdt>
-                          <w:r>
-                            <w:t> | </w:t>
-                          </w:r>
-                          <w:sdt>
-                            <w:sdtPr>
-                              <w:alias w:val="Date"/>
-                              <w:tag w:val=""/>
-                              <w:id w:val="-1129932249"/>
-                              <w:placeholder>
-                                <w:docPart w:val="5A5C855D94524620A2106D95DC4BB356"/>
-                              </w:placeholder>
-                              <w:dataBinding w:prefixMappings="xmlns:ns0='http://schemas.microsoft.com/office/2006/coverPageProps' " w:xpath="/ns0:CoverPageProperties[1]/ns0:PublishDate[1]" w:storeItemID="{55AF091B-3C7A-41E3-B477-F2FDAA23CFDA}"/>
-                              <w:date w:fullDate="2015-11-11T00:00:00Z">
-                                <w:dateFormat w:val="MMMM d, yyyy"/>
-                                <w:lid w:val="en-US"/>
-                                <w:storeMappedDataAs w:val="dateTime"/>
-                                <w:calendar w:val="gregorian"/>
-                              </w:date>
-                            </w:sdtPr>
-                            <w:sdtEndPr/>
-                            <w:sdtContent>
-                              <w:r>
-                                <w:t>November 11, 2015</w:t>
-                              </w:r>
-                            </w:sdtContent>
-                          </w:sdt>
-                        </w:p>
-                      </w:txbxContent>
-                    </v:textbox>
-                    <w10:wrap type="square" anchorx="margin" anchory="margin"/>
-                  </v:shape>
-                </w:pict>
-              </mc:Fallback>
-            </mc:AlternateContent>
-          </w:r>
-          <w:r>
-            <w:rPr>
-              <w:noProof/>
-              <w:lang w:eastAsia="en-US" w:bidi="bn-BD"/>
-            </w:rPr>
-            <mc:AlternateContent>
-              <mc:Choice Requires="wps">
-                <w:drawing>
-                  <wp:anchor distT="0" distB="0" distL="114300" distR="114300" simplePos="0" relativeHeight="251661312" behindDoc="0" locked="0" layoutInCell="1" allowOverlap="0" wp14:anchorId="56EBA5AE" wp14:editId="293FFB0D">
-                    <wp:simplePos x="0" y="0"/>
-                    <wp:positionH relativeFrom="margin">
-                      <wp:align>center</wp:align>
-                    </wp:positionH>
-                    <mc:AlternateContent>
-                      <mc:Choice Requires="wp14">
-                        <wp:positionV relativeFrom="margin">
-                          <wp14:pctPosVOffset>75000</wp14:pctPosVOffset>
-                        </wp:positionV>
-                      </mc:Choice>
-                      <mc:Fallback>
-                        <wp:positionV relativeFrom="page">
-                          <wp:posOffset>7705090</wp:posOffset>
-                        </wp:positionV>
-                      </mc:Fallback>
-                    </mc:AlternateContent>
-                    <wp:extent cx="3943350" cy="1325880"/>
-                    <wp:effectExtent l="0" t="0" r="7620" b="5080"/>
-                    <wp:wrapSquare wrapText="bothSides"/>
-                    <wp:docPr id="21" name="Text Box 21"/>
-                    <wp:cNvGraphicFramePr/>
-                    <a:graphic xmlns:a="http://schemas.openxmlformats.org/drawingml/2006/main">
-                      <a:graphicData uri="http://schemas.microsoft.com/office/word/2010/wordprocessingShape">
-                        <wps:wsp>
-                          <wps:cNvSpPr txBox="1"/>
-                          <wps:spPr>
-                            <a:xfrm>
-                              <a:off x="0" y="0"/>
-                              <a:ext cx="3943350" cy="1325880"/>
-                            </a:xfrm>
-                            <a:prstGeom prst="rect">
-                              <a:avLst/>
-                            </a:prstGeom>
-                            <a:noFill/>
-                            <a:ln w="6350">
-                              <a:noFill/>
-                            </a:ln>
-                            <a:effectLst/>
-                          </wps:spPr>
-                          <wps:style>
-                            <a:lnRef idx="0">
-                              <a:schemeClr val="accent1"/>
-                            </a:lnRef>
-                            <a:fillRef idx="0">
-                              <a:schemeClr val="accent1"/>
-                            </a:fillRef>
-                            <a:effectRef idx="0">
-                              <a:schemeClr val="accent1"/>
-                            </a:effectRef>
-                            <a:fontRef idx="minor">
-                              <a:schemeClr val="dk1"/>
-                            </a:fontRef>
-                          </wps:style>
-                          <wps:txbx>
-                            <w:txbxContent>
-                              <w:sdt>
-                                <w:sdtPr>
-                                  <w:alias w:val="Title"/>
-                                  <w:tag w:val=""/>
-                                  <w:id w:val="675149152"/>
-                                  <w:dataBinding w:prefixMappings="xmlns:ns0='http://purl.org/dc/elements/1.1/' xmlns:ns1='http://schemas.openxmlformats.org/package/2006/metadata/core-properties' " w:xpath="/ns1:coreProperties[1]/ns0:title[1]" w:storeItemID="{6C3C8BC8-F283-45AE-878A-BAB7291924A1}"/>
-                                  <w:text/>
-                                </w:sdtPr>
-                                <w:sdtEndPr/>
-                                <w:sdtContent>
-                                  <w:p>
-                                    <w:pPr>
-                                      <w:pStyle w:val="Title"/>
-                                    </w:pPr>
-                                    <w:r>
-                                      <w:t>Child Vaccination</w:t>
-                                    </w:r>
-                                  </w:p>
-                                </w:sdtContent>
-                              </w:sdt>
-                              <w:p>
-                                <w:pPr>
-                                  <w:pStyle w:val="Subtitle"/>
-                                </w:pPr>
-                                <w:sdt>
-                                  <w:sdtPr>
-                                    <w:alias w:val="Subtitle"/>
-                                    <w:tag w:val=""/>
-                                    <w:id w:val="-1079905636"/>
-                                    <w:dataBinding w:prefixMappings="xmlns:ns0='http://purl.org/dc/elements/1.1/' xmlns:ns1='http://schemas.openxmlformats.org/package/2006/metadata/core-properties' " w:xpath="/ns1:coreProperties[1]/ns0:subject[1]" w:storeItemID="{6C3C8BC8-F283-45AE-878A-BAB7291924A1}"/>
-                                    <w:text/>
-                                  </w:sdtPr>
-                                  <w:sdtEndPr/>
-                                  <w:sdtContent>
-                                    <w:r>
-                                      <w:t>Database project proposal</w:t>
-                                    </w:r>
-                                  </w:sdtContent>
-                                </w:sdt>
-                              </w:p>
-                            </w:txbxContent>
-                          </wps:txbx>
-                          <wps:bodyPr rot="0" spcFirstLastPara="0" vertOverflow="overflow" horzOverflow="overflow" vert="horz" wrap="square" lIns="0" tIns="0" rIns="0" bIns="0" numCol="1" spcCol="0" rtlCol="0" fromWordArt="0" anchor="t" anchorCtr="0" forceAA="0" compatLnSpc="1">
-                            <a:prstTxWarp prst="textNoShape">
-                              <a:avLst/>
-                            </a:prstTxWarp>
-                            <a:spAutoFit/>
-                          </wps:bodyPr>
-                        </wps:wsp>
-                      </a:graphicData>
-                    </a:graphic>
-                    <wp14:sizeRelH relativeFrom="margin">
-                      <wp14:pctWidth>95000</wp14:pctWidth>
-                    </wp14:sizeRelH>
-                    <wp14:sizeRelV relativeFrom="margin">
-                      <wp14:pctHeight>0</wp14:pctHeight>
-                    </wp14:sizeRelV>
-                  </wp:anchor>
-                </w:drawing>
-              </mc:Choice>
-              <mc:Fallback>
-                <w:pict>
-                  <v:shape w14:anchorId="56EBA5AE" id="Text Box 21" o:spid="_x0000_s1027" type="#_x0000_t202" style="position:absolute;margin-left:0;margin-top:0;width:310.5pt;height:104.4pt;z-index:251661312;visibility:visible;mso-wrap-style:square;mso-width-percent:950;mso-height-percent:0;mso-top-percent:750;mso-wrap-distance-left:9pt;mso-wrap-distance-top:0;mso-wrap-distance-right:9pt;mso-wrap-distance-bottom:0;mso-position-horizontal:center;mso-position-horizontal-relative:margin;mso-position-vertical-relative:margin;mso-width-percent:950;mso-height-percent:0;mso-top-percent:750;mso-width-relative:margin;mso-height-relative:margin;v-text-anchor:top" o:gfxdata="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" o:allowoverlap="f" filled="f" stroked="f" strokeweight=".5pt">
-                    <v:textbox style="mso-fit-shape-to-text:t" inset="0,0,0,0">
-                      <w:txbxContent>
-                        <w:sdt>
-                          <w:sdtPr>
-                            <w:alias w:val="Title"/>
-                            <w:tag w:val=""/>
-                            <w:id w:val="675149152"/>
-                            <w:dataBinding w:prefixMappings="xmlns:ns0='http://purl.org/dc/elements/1.1/' xmlns:ns1='http://schemas.openxmlformats.org/package/2006/metadata/core-properties' " w:xpath="/ns1:coreProperties[1]/ns0:title[1]" w:storeItemID="{6C3C8BC8-F283-45AE-878A-BAB7291924A1}"/>
-                            <w:text/>
-                          </w:sdtPr>
-                          <w:sdtEndPr/>
-                          <w:sdtContent>
-                            <w:p>
-                              <w:pPr>
-                                <w:pStyle w:val="Title"/>
-                              </w:pPr>
-                              <w:r>
-                                <w:t>Child Vaccination</w:t>
-                              </w:r>
-                            </w:p>
-                          </w:sdtContent>
-                        </w:sdt>
-                        <w:p>
-                          <w:pPr>
-                            <w:pStyle w:val="Subtitle"/>
-                          </w:pPr>
-                          <w:sdt>
-                            <w:sdtPr>
-                              <w:alias w:val="Subtitle"/>
-                              <w:tag w:val=""/>
-                              <w:id w:val="-1079905636"/>
-                              <w:dataBinding w:prefixMappings="xmlns:ns0='http://purl.org/dc/elements/1.1/' xmlns:ns1='http://schemas.openxmlformats.org/package/2006/metadata/core-properties' " w:xpath="/ns1:coreProperties[1]/ns0:subject[1]" w:storeItemID="{6C3C8BC8-F283-45AE-878A-BAB7291924A1}"/>
-                              <w:text/>
-                            </w:sdtPr>
-                            <w:sdtEndPr/>
-                            <w:sdtContent>
-                              <w:r>
-                                <w:t>Database project proposal</w:t>
-                              </w:r>
-                            </w:sdtContent>
-                          </w:sdt>
-                        </w:p>
-                      </w:txbxContent>
-                    </v:textbox>
-                    <w10:wrap type="square" anchorx="margin" anchory="margin"/>
-                  </v:shape>
-                </w:pict>
-              </mc:Fallback>
-            </mc:AlternateContent>
-          </w:r>
-        </w:p>
-        <w:p>
-          <w:r>
-            <w:rPr>
-              <w:noProof/>
-              <w:lang w:eastAsia="en-US" w:bidi="bn-BD"/>
-            </w:rPr>
-            <w:drawing>
-              <wp:anchor distT="0" distB="0" distL="114300" distR="114300" simplePos="0" relativeHeight="251659264" behindDoc="1" locked="0" layoutInCell="1" allowOverlap="0" wp14:anchorId="168ED859" wp14:editId="010E91C6">
-                <wp:simplePos x="0" y="0"/>
-                <wp:positionH relativeFrom="margin">
-                  <wp:posOffset>914400</wp:posOffset>
-                </wp:positionH>
-                <wp:positionV relativeFrom="margin">
-                  <wp:posOffset>368300</wp:posOffset>
-                </wp:positionV>
-                <wp:extent cx="3657600" cy="5278755"/>
-                <wp:effectExtent l="266700" t="285750" r="266700" b="283845"/>
-                <wp:wrapSquare wrapText="bothSides"/>
-                <wp:docPr id="22" name="Picture 1"/>
-                <wp:cNvGraphicFramePr>
-                  <a:graphicFrameLocks xmlns:a="http://schemas.openxmlformats.org/drawingml/2006/main" noChangeAspect="1"/>
-                </wp:cNvGraphicFramePr>
-                <a:graphic xmlns:a="http://schemas.openxmlformats.org/drawingml/2006/main">
-                  <a:graphicData uri="http://schemas.openxmlformats.org/drawingml/2006/picture">
-                    <pic:pic xmlns:pic="http://schemas.openxmlformats.org/drawingml/2006/picture">
-                      <pic:nvPicPr>
-                        <pic:cNvPr id="0" name="Picture 1"/>
-                        <pic:cNvPicPr preferRelativeResize="0">
-                          <a:picLocks noChangeAspect="1" noChangeArrowheads="1"/>
-                        </pic:cNvPicPr>
-                      </pic:nvPicPr>
-                      <pic:blipFill>
-                        <a:blip r:embed="rId10">
-                          <a:extLst>
-                            <a:ext uri="{28A0092B-C50C-407E-A947-70E740481C1C}">
-                              <a14:useLocalDpi xmlns:a14="http://schemas.microsoft.com/office/drawing/2010/main" val="0"/>
-                            </a:ext>
-                          </a:extLst>
-                        </a:blip>
-                        <a:stretch>
-                          <a:fillRect/>
-                        </a:stretch>
-                      </pic:blipFill>
-                      <pic:spPr bwMode="auto">
-                        <a:xfrm>
-                          <a:off x="0" y="0"/>
-                          <a:ext cx="3657600" cy="5278755"/>
-                        </a:xfrm>
-                        <a:prstGeom prst="rect">
-                          <a:avLst/>
-                        </a:prstGeom>
-                        <a:solidFill>
-                          <a:srgbClr val="FFFFFF">
-                            <a:shade val="85000"/>
-                          </a:srgbClr>
-                        </a:solidFill>
-                        <a:ln w="254000" cap="rnd">
-                          <a:solidFill>
-                            <a:srgbClr val="FFFFFF"/>
-                          </a:solidFill>
-                        </a:ln>
-                        <a:effectLst>
-                          <a:outerShdw blurRad="152400" algn="tl" rotWithShape="0">
-                            <a:srgbClr val="000000">
-                              <a:alpha val="25000"/>
-                            </a:srgbClr>
-                          </a:outerShdw>
-                        </a:effectLst>
-                        <a:scene3d>
-                          <a:camera prst="orthographicFront"/>
-                          <a:lightRig rig="twoPt" dir="t">
-                            <a:rot lat="0" lon="0" rev="7800000"/>
-                          </a:lightRig>
-                        </a:scene3d>
-                        <a:sp3d contourW="6350">
-                          <a:bevelT w="6350" h="6350"/>
-                          <a:contourClr>
-                            <a:srgbClr val="C0C0C0"/>
-                          </a:contourClr>
-                        </a:sp3d>
-                      </pic:spPr>
-                    </pic:pic>
-                  </a:graphicData>
-                </a:graphic>
-                <wp14:sizeRelH relativeFrom="page">
-                  <wp14:pctWidth>0</wp14:pctWidth>
-                </wp14:sizeRelH>
-                <wp14:sizeRelV relativeFrom="page">
-                  <wp14:pctHeight>0</wp14:pctHeight>
-                </wp14:sizeRelV>
-              </wp:anchor>
-            </w:drawing>
-          </w:r>
-          <w:r>
-            <w:br w:type="page"/>
-          </w:r>
-        </w:p>
-      </w:sdtContent>
-    </w:sdt>
-    <w:bookmarkEnd w:id="0" w:displacedByCustomXml="prev"/>
-    <w:bookmarkEnd w:id="1" w:displacedByCustomXml="prev"/>
-    <w:bookmarkEnd w:id="2" w:displacedByCustomXml="prev"/>
-    <w:bookmarkEnd w:id="3" w:displacedByCustomXml="prev"/>
-    <w:bookmarkEnd w:id="4" w:displacedByCustomXml="prev"/>
     <w:p>
       <w:pPr>
         <w:pStyle w:val="Title"/>
       </w:pPr>
       <w:r>
-        <w:lastRenderedPageBreak/>
-        <w:t xml:space="preserve">1) </w:t>
-      </w:r>
-      <w:r>
-        <w:rPr>
-          <w:sz w:val="56"/>
-          <w:szCs w:val="18"/>
-        </w:rPr>
-        <w:t>General</w:t>
-      </w:r>
-      <w:r>
-        <w:t xml:space="preserve"> Information</w:t>
+        <w:t>Database Project Proposal</w:t>
       </w:r>
     </w:p>
     <w:p>
       <w:pPr>
+        <w:jc w:val="center"/>
+      </w:pPr>
+      <w:r>
+        <w:rPr>
+          <w:noProof/>
+          <w:lang w:eastAsia="en-US" w:bidi="bn-BD"/>
+        </w:rPr>
+        <w:drawing>
+          <wp:anchor distT="0" distB="0" distL="114300" distR="114300" simplePos="0" relativeHeight="251658240" behindDoc="0" locked="0" layoutInCell="1" allowOverlap="1" wp14:anchorId="79299955" wp14:editId="4BEC54C7">
+            <wp:simplePos x="0" y="0"/>
+            <wp:positionH relativeFrom="margin">
+              <wp:align>center</wp:align>
+            </wp:positionH>
+            <wp:positionV relativeFrom="page">
+              <wp:posOffset>1866900</wp:posOffset>
+            </wp:positionV>
+            <wp:extent cx="4762500" cy="2857500"/>
+            <wp:effectExtent l="171450" t="171450" r="171450" b="171450"/>
+            <wp:wrapTopAndBottom/>
+            <wp:docPr id="1" name="Picture 1"/>
+            <wp:cNvGraphicFramePr>
+              <a:graphicFrameLocks xmlns:a="http://schemas.openxmlformats.org/drawingml/2006/main" noChangeAspect="1"/>
+            </wp:cNvGraphicFramePr>
+            <a:graphic xmlns:a="http://schemas.openxmlformats.org/drawingml/2006/main">
+              <a:graphicData uri="http://schemas.openxmlformats.org/drawingml/2006/picture">
+                <pic:pic xmlns:pic="http://schemas.openxmlformats.org/drawingml/2006/picture">
+                  <pic:nvPicPr>
+                    <pic:cNvPr id="1" name="best-vaccines-for-children-program.jpg"/>
+                    <pic:cNvPicPr/>
+                  </pic:nvPicPr>
+                  <pic:blipFill>
+                    <a:blip r:embed="rId10">
+                      <a:extLst>
+                        <a:ext uri="{28A0092B-C50C-407E-A947-70E740481C1C}">
+                          <a14:useLocalDpi xmlns:a14="http://schemas.microsoft.com/office/drawing/2010/main" val="0"/>
+                        </a:ext>
+                      </a:extLst>
+                    </a:blip>
+                    <a:stretch>
+                      <a:fillRect/>
+                    </a:stretch>
+                  </pic:blipFill>
+                  <pic:spPr>
+                    <a:xfrm>
+                      <a:off x="0" y="0"/>
+                      <a:ext cx="4762500" cy="2857500"/>
+                    </a:xfrm>
+                    <a:prstGeom prst="rect">
+                      <a:avLst/>
+                    </a:prstGeom>
+                    <a:solidFill>
+                      <a:srgbClr val="FFFFFF">
+                        <a:shade val="85000"/>
+                      </a:srgbClr>
+                    </a:solidFill>
+                    <a:ln w="190500" cap="rnd">
+                      <a:solidFill>
+                        <a:srgbClr val="FFFFFF"/>
+                      </a:solidFill>
+                    </a:ln>
+                    <a:effectLst>
+                      <a:outerShdw blurRad="50000" algn="tl" rotWithShape="0">
+                        <a:srgbClr val="000000">
+                          <a:alpha val="41000"/>
+                        </a:srgbClr>
+                      </a:outerShdw>
+                    </a:effectLst>
+                    <a:scene3d>
+                      <a:camera prst="orthographicFront"/>
+                      <a:lightRig rig="twoPt" dir="t">
+                        <a:rot lat="0" lon="0" rev="7800000"/>
+                      </a:lightRig>
+                    </a:scene3d>
+                    <a:sp3d contourW="6350">
+                      <a:bevelT w="50800" h="16510"/>
+                      <a:contourClr>
+                        <a:srgbClr val="C0C0C0"/>
+                      </a:contourClr>
+                    </a:sp3d>
+                  </pic:spPr>
+                </pic:pic>
+              </a:graphicData>
+            </a:graphic>
+          </wp:anchor>
+        </w:drawing>
+      </w:r>
+    </w:p>
+    <w:p/>
+    <w:p>
+      <w:pPr>
         <w:pStyle w:val="Heading1"/>
       </w:pPr>
       <w:r>
-        <w:t>1.</w:t>
-      </w:r>
-      <w:r>
-        <w:t>1</w:t>
-      </w:r>
-      <w:r>
-        <w:t xml:space="preserve"> </w:t>
-      </w:r>
-      <w:r>
-        <w:t>Purpose</w:t>
+        <w:t>1) Project Title</w:t>
       </w:r>
     </w:p>
     <w:p>
-      <w:r>
-        <w:t>Design a Database System to notify parents about the schedule to vaccinate their children.</w:t>
+      <w:pPr>
+        <w:ind w:firstLine="720"/>
+        <w:rPr>
+          <w:sz w:val="28"/>
+          <w:szCs w:val="24"/>
+        </w:rPr>
+      </w:pPr>
+      <w:r>
+        <w:rPr>
+          <w:b/>
+          <w:bCs/>
+          <w:sz w:val="28"/>
+          <w:szCs w:val="24"/>
+        </w:rPr>
+        <w:t>Vaccine f</w:t>
+      </w:r>
+      <w:r>
+        <w:rPr>
+          <w:b/>
+          <w:bCs/>
+          <w:sz w:val="28"/>
+          <w:szCs w:val="24"/>
+        </w:rPr>
+        <w:t>or Child</w:t>
+      </w:r>
+      <w:r>
+        <w:t xml:space="preserve"> </w:t>
       </w:r>
     </w:p>
     <w:p>
@@ -625,260 +143,16 @@
         <w:pStyle w:val="Heading1"/>
       </w:pPr>
       <w:r>
-        <w:t>1.2 Problem Statement</w:t>
-      </w:r>
-    </w:p>
-    <w:p>
-      <w:r>
-        <w:t xml:space="preserve">To keep a child healthy and secure from future risks of deadly diseases, a proper vaccination schedule should be maintained. But many parents do not know about the schedule or they forget about it and consequently their child becomes vulnerable to diseases. To prevent child-death </w:t>
-      </w:r>
-      <w:r>
-        <w:t>solely for</w:t>
-      </w:r>
-      <w:r>
-        <w:t xml:space="preserve"> this reason, a system s</w:t>
-      </w:r>
-      <w:bookmarkStart w:id="5" w:name="_GoBack"/>
-      <w:bookmarkEnd w:id="5"/>
-      <w:r>
-        <w:t>hould be placed to notify the parents prior to vaccination schedule by mobi</w:t>
-      </w:r>
-      <w:r>
-        <w:t>le SMS or in other ways.</w:t>
+        <w:t>2</w:t>
+      </w:r>
+      <w:r>
+        <w:t>)</w:t>
       </w:r>
       <w:r>
         <w:t xml:space="preserve"> </w:t>
       </w:r>
-    </w:p>
-    <w:p>
-      <w:pPr>
-        <w:pStyle w:val="Heading1"/>
-      </w:pPr>
-      <w:r>
-        <w:t>1.3 Solution Statement</w:t>
-      </w:r>
-    </w:p>
-    <w:p>
-      <w:r>
-        <w:t>To design a Database System that will:</w:t>
-      </w:r>
-    </w:p>
-    <w:p>
-      <w:pPr>
-        <w:pStyle w:val="ListParagraph"/>
-        <w:numPr>
-          <w:ilvl w:val="0"/>
-          <w:numId w:val="8"/>
-        </w:numPr>
-      </w:pPr>
-      <w:r>
-        <w:t>Provide a website to register a child for vaccination notification.</w:t>
-      </w:r>
-    </w:p>
-    <w:p>
-      <w:pPr>
-        <w:pStyle w:val="ListParagraph"/>
-        <w:numPr>
-          <w:ilvl w:val="0"/>
-          <w:numId w:val="8"/>
-        </w:numPr>
-      </w:pPr>
-      <w:r>
-        <w:t>View and edit information about the child and upcoming vaccination schedules.</w:t>
-      </w:r>
-    </w:p>
-    <w:p>
-      <w:pPr>
-        <w:pStyle w:val="ListParagraph"/>
-        <w:numPr>
-          <w:ilvl w:val="0"/>
-          <w:numId w:val="8"/>
-        </w:numPr>
-      </w:pPr>
-      <w:r>
-        <w:t xml:space="preserve">Send messages to </w:t>
-      </w:r>
-      <w:r>
-        <w:t>mobile phones of the parents. Message could be send to more than one number for a child.</w:t>
-      </w:r>
-    </w:p>
-    <w:p>
-      <w:pPr>
-        <w:pStyle w:val="ListParagraph"/>
-        <w:numPr>
-          <w:ilvl w:val="0"/>
-          <w:numId w:val="8"/>
-        </w:numPr>
-      </w:pPr>
-      <w:r>
-        <w:t>Check in after the vaccination is done for future reference.</w:t>
-      </w:r>
-    </w:p>
-    <w:p>
-      <w:pPr>
-        <w:pStyle w:val="ListParagraph"/>
-        <w:numPr>
-          <w:ilvl w:val="0"/>
-          <w:numId w:val="8"/>
-        </w:numPr>
-      </w:pPr>
-      <w:r>
-        <w:t xml:space="preserve">For health care center and doctors show reports about how many children needs to be vaccinated and how many has done regular vaccination. </w:t>
-      </w:r>
-    </w:p>
-    <w:p>
-      <w:pPr>
-        <w:pStyle w:val="ListParagraph"/>
-        <w:numPr>
-          <w:ilvl w:val="0"/>
-          <w:numId w:val="8"/>
-        </w:numPr>
-      </w:pPr>
-      <w:r>
-        <w:t xml:space="preserve">Notify child care center if a child does not get vaccine in time or any </w:t>
-      </w:r>
-      <w:r>
-        <w:t>irregularities</w:t>
-      </w:r>
-      <w:r>
-        <w:t>.</w:t>
-      </w:r>
-    </w:p>
-    <w:p>
-      <w:pPr>
-        <w:pStyle w:val="Heading1"/>
-      </w:pPr>
-      <w:r>
-        <w:t>1.4 S</w:t>
-      </w:r>
-      <w:r>
-        <w:t>ystem O</w:t>
-      </w:r>
-      <w:r>
-        <w:t>verview</w:t>
-      </w:r>
-    </w:p>
-    <w:p>
-      <w:r>
-        <w:t>Key points are listed below-</w:t>
-      </w:r>
-    </w:p>
-    <w:p>
-      <w:pPr>
-        <w:pStyle w:val="ListParagraph"/>
-        <w:numPr>
-          <w:ilvl w:val="0"/>
-          <w:numId w:val="11"/>
-        </w:numPr>
-      </w:pPr>
-      <w:r>
-        <w:rPr>
-          <w:rStyle w:val="Emphasis"/>
-        </w:rPr>
-        <w:t>Website design language:</w:t>
-      </w:r>
-      <w:r>
-        <w:t xml:space="preserve"> Java Spring or JSP</w:t>
-      </w:r>
-    </w:p>
-    <w:p>
-      <w:pPr>
-        <w:pStyle w:val="ListParagraph"/>
-        <w:numPr>
-          <w:ilvl w:val="0"/>
-          <w:numId w:val="11"/>
-        </w:numPr>
-      </w:pPr>
-      <w:r>
-        <w:rPr>
-          <w:rStyle w:val="Emphasis"/>
-        </w:rPr>
-        <w:t>Database system:</w:t>
-      </w:r>
-      <w:r>
-        <w:t xml:space="preserve"> My SQL</w:t>
-      </w:r>
-      <w:r>
-        <w:t xml:space="preserve">, </w:t>
-      </w:r>
-      <w:proofErr w:type="spellStart"/>
-      <w:r>
-        <w:t>p</w:t>
-      </w:r>
-      <w:r>
-        <w:t>hpMyAdmin</w:t>
-      </w:r>
-      <w:proofErr w:type="spellEnd"/>
-      <w:r>
-        <w:t>.</w:t>
-      </w:r>
-    </w:p>
-    <w:p>
-      <w:pPr>
-        <w:pStyle w:val="ListParagraph"/>
-        <w:numPr>
-          <w:ilvl w:val="0"/>
-          <w:numId w:val="11"/>
-        </w:numPr>
-      </w:pPr>
-      <w:r>
-        <w:rPr>
-          <w:rStyle w:val="Emphasis"/>
-        </w:rPr>
-        <w:t>Targeted platform:</w:t>
-      </w:r>
-      <w:r>
-        <w:t xml:space="preserve"> Cross platform</w:t>
-      </w:r>
-    </w:p>
-    <w:p>
-      <w:pPr>
-        <w:pStyle w:val="ListParagraph"/>
-        <w:numPr>
-          <w:ilvl w:val="0"/>
-          <w:numId w:val="11"/>
-        </w:numPr>
-      </w:pPr>
-      <w:r>
-        <w:rPr>
-          <w:rStyle w:val="Emphasis"/>
-        </w:rPr>
-        <w:t>Web technology:</w:t>
-      </w:r>
-      <w:r>
-        <w:t xml:space="preserve"> HTML5, CSS3</w:t>
-      </w:r>
-    </w:p>
-    <w:p>
-      <w:pPr>
-        <w:pStyle w:val="ListParagraph"/>
-        <w:numPr>
-          <w:ilvl w:val="0"/>
-          <w:numId w:val="11"/>
-        </w:numPr>
-      </w:pPr>
-      <w:r>
-        <w:rPr>
-          <w:rStyle w:val="Emphasis"/>
-        </w:rPr>
-        <w:t>Testing:</w:t>
-      </w:r>
-      <w:r>
-        <w:t xml:space="preserve"> XAMPP in windows 32bit</w:t>
-      </w:r>
-    </w:p>
-    <w:p>
-      <w:pPr>
-        <w:pStyle w:val="Heading1"/>
-      </w:pPr>
-      <w:r>
-        <w:t>1.5 Developer</w:t>
-      </w:r>
-      <w:r>
-        <w:t>’s</w:t>
-      </w:r>
-      <w:r>
-        <w:t xml:space="preserve"> Info</w:t>
+      <w:r>
+        <w:t>Student Information</w:t>
       </w:r>
     </w:p>
     <w:p>
@@ -900,6 +174,14 @@
           <w:sz w:val="24"/>
           <w:szCs w:val="24"/>
         </w:rPr>
+        <w:t xml:space="preserve">Mr. </w:t>
+      </w:r>
+      <w:r>
+        <w:rPr>
+          <w:rFonts w:ascii="Cambria" w:hAnsi="Cambria"/>
+          <w:sz w:val="24"/>
+          <w:szCs w:val="24"/>
+        </w:rPr>
         <w:t>Sudipto Chandra Das Dipu</w:t>
       </w:r>
       <w:r>
@@ -909,7 +191,25 @@
           <w:szCs w:val="24"/>
         </w:rPr>
         <w:br/>
-        <w:t>Registration No: 2012331019</w:t>
+      </w:r>
+      <w:r>
+        <w:rPr>
+          <w:rFonts w:ascii="Cambria" w:hAnsi="Cambria"/>
+          <w:i/>
+          <w:iCs/>
+          <w:color w:val="395755" w:themeColor="accent2" w:themeShade="80"/>
+          <w:sz w:val="24"/>
+          <w:szCs w:val="24"/>
+        </w:rPr>
+        <w:t>Registration No</w:t>
+      </w:r>
+      <w:r>
+        <w:rPr>
+          <w:rFonts w:ascii="Cambria" w:hAnsi="Cambria"/>
+          <w:sz w:val="24"/>
+          <w:szCs w:val="24"/>
+        </w:rPr>
+        <w:t>: 2012331019</w:t>
       </w:r>
     </w:p>
     <w:p>
@@ -920,6 +220,14 @@
           <w:numId w:val="10"/>
         </w:numPr>
       </w:pPr>
+      <w:r>
+        <w:rPr>
+          <w:rFonts w:ascii="Cambria" w:hAnsi="Cambria"/>
+          <w:sz w:val="24"/>
+          <w:szCs w:val="24"/>
+        </w:rPr>
+        <w:t xml:space="preserve">Mr. </w:t>
+      </w:r>
       <w:proofErr w:type="spellStart"/>
       <w:r>
         <w:rPr>
@@ -945,7 +253,7 @@
           <w:sz w:val="24"/>
           <w:szCs w:val="24"/>
         </w:rPr>
-        <w:t>Purkyastha</w:t>
+        <w:t>Purkaystha</w:t>
       </w:r>
       <w:proofErr w:type="spellEnd"/>
       <w:r>
@@ -955,13 +263,455 @@
           <w:szCs w:val="24"/>
         </w:rPr>
         <w:br/>
-        <w:t>Registration No: 2012331013</w:t>
-      </w:r>
+      </w:r>
+      <w:r>
+        <w:rPr>
+          <w:rFonts w:ascii="Cambria" w:hAnsi="Cambria"/>
+          <w:i/>
+          <w:iCs/>
+          <w:color w:val="395755" w:themeColor="accent2" w:themeShade="80"/>
+          <w:sz w:val="24"/>
+          <w:szCs w:val="24"/>
+        </w:rPr>
+        <w:t>Registration No</w:t>
+      </w:r>
+      <w:r>
+        <w:rPr>
+          <w:rFonts w:ascii="Cambria" w:hAnsi="Cambria"/>
+          <w:sz w:val="24"/>
+          <w:szCs w:val="24"/>
+        </w:rPr>
+        <w:t>: 2012331013</w:t>
+      </w:r>
+    </w:p>
+    <w:p>
+      <w:pPr>
+        <w:pStyle w:val="Heading1"/>
+      </w:pPr>
+      <w:r>
+        <w:t>3)</w:t>
+      </w:r>
+      <w:r>
+        <w:t xml:space="preserve"> </w:t>
+      </w:r>
+      <w:r>
+        <w:t>Submitted to</w:t>
+      </w:r>
+    </w:p>
+    <w:p>
+      <w:pPr>
+        <w:pStyle w:val="ListParagraph"/>
+        <w:numPr>
+          <w:ilvl w:val="0"/>
+          <w:numId w:val="15"/>
+        </w:numPr>
+      </w:pPr>
+      <w:r>
+        <w:rPr>
+          <w:rFonts w:ascii="Cambria" w:hAnsi="Cambria" w:cs="Arial"/>
+          <w:color w:val="262626"/>
+          <w:sz w:val="24"/>
+          <w:szCs w:val="24"/>
+        </w:rPr>
+        <w:t xml:space="preserve">Mr. </w:t>
+      </w:r>
+      <w:proofErr w:type="spellStart"/>
+      <w:r>
+        <w:rPr>
+          <w:rFonts w:ascii="Cambria" w:hAnsi="Cambria" w:cs="Arial"/>
+          <w:color w:val="262626"/>
+          <w:sz w:val="24"/>
+          <w:szCs w:val="24"/>
+        </w:rPr>
+        <w:t>Biswapriyo</w:t>
+      </w:r>
+      <w:proofErr w:type="spellEnd"/>
+      <w:r>
+        <w:rPr>
+          <w:rFonts w:ascii="Cambria" w:hAnsi="Cambria" w:cs="Arial"/>
+          <w:color w:val="262626"/>
+          <w:sz w:val="24"/>
+          <w:szCs w:val="24"/>
+        </w:rPr>
+        <w:t xml:space="preserve"> </w:t>
+      </w:r>
+      <w:proofErr w:type="spellStart"/>
+      <w:r>
+        <w:rPr>
+          <w:rFonts w:ascii="Cambria" w:hAnsi="Cambria" w:cs="Arial"/>
+          <w:color w:val="262626"/>
+          <w:sz w:val="24"/>
+          <w:szCs w:val="24"/>
+        </w:rPr>
+        <w:t>Chakrabarty</w:t>
+      </w:r>
+      <w:proofErr w:type="spellEnd"/>
+      <w:r>
+        <w:rPr>
+          <w:rFonts w:ascii="Arial" w:hAnsi="Arial" w:cs="Arial"/>
+          <w:color w:val="262626"/>
+          <w:sz w:val="20"/>
+        </w:rPr>
+        <w:br/>
+      </w:r>
+      <w:r>
+        <w:rPr>
+          <w:rFonts w:ascii="Arial" w:eastAsia="Times New Roman" w:hAnsi="Arial" w:cs="Arial"/>
+          <w:b/>
+          <w:bCs/>
+          <w:color w:val="262626"/>
+          <w:sz w:val="20"/>
+          <w:lang w:eastAsia="en-US" w:bidi="bn-BD"/>
+        </w:rPr>
+        <w:t>Lecturer</w:t>
+      </w:r>
+      <w:r>
+        <w:rPr>
+          <w:rFonts w:ascii="Arial" w:eastAsia="Times New Roman" w:hAnsi="Arial" w:cs="Arial"/>
+          <w:color w:val="262626"/>
+          <w:sz w:val="20"/>
+          <w:lang w:eastAsia="en-US" w:bidi="bn-BD"/>
+        </w:rPr>
+        <w:t xml:space="preserve">, Department of Computer Science and Engineering, </w:t>
+      </w:r>
+      <w:proofErr w:type="spellStart"/>
+      <w:r>
+        <w:rPr>
+          <w:rFonts w:ascii="Arial" w:eastAsia="Times New Roman" w:hAnsi="Arial" w:cs="Arial"/>
+          <w:color w:val="262626"/>
+          <w:sz w:val="20"/>
+          <w:lang w:eastAsia="en-US" w:bidi="bn-BD"/>
+        </w:rPr>
+        <w:t>Shahjalal</w:t>
+      </w:r>
+      <w:proofErr w:type="spellEnd"/>
+      <w:r>
+        <w:rPr>
+          <w:rFonts w:ascii="Arial" w:eastAsia="Times New Roman" w:hAnsi="Arial" w:cs="Arial"/>
+          <w:color w:val="262626"/>
+          <w:sz w:val="20"/>
+          <w:lang w:eastAsia="en-US" w:bidi="bn-BD"/>
+        </w:rPr>
+        <w:t xml:space="preserve"> University of Science and Technology.</w:t>
+      </w:r>
+    </w:p>
+    <w:p/>
+    <w:p>
+      <w:pPr>
+        <w:pStyle w:val="Heading1"/>
+      </w:pPr>
+      <w:r>
+        <w:lastRenderedPageBreak/>
+        <w:t>4) General Information</w:t>
+      </w:r>
+    </w:p>
+    <w:p>
+      <w:pPr>
+        <w:pStyle w:val="Heading2"/>
+      </w:pPr>
+      <w:r>
+        <w:t>4</w:t>
+      </w:r>
+      <w:r>
+        <w:t>.</w:t>
+      </w:r>
+      <w:r>
+        <w:t>1</w:t>
+      </w:r>
+      <w:r>
+        <w:t xml:space="preserve"> </w:t>
+      </w:r>
+      <w:r>
+        <w:t>Purpose</w:t>
+      </w:r>
+    </w:p>
+    <w:p>
+      <w:r>
+        <w:t>Design a Database System to notify parents about the schedule to vaccinate their children.</w:t>
+      </w:r>
+    </w:p>
+    <w:p>
+      <w:pPr>
+        <w:pStyle w:val="Heading2"/>
+      </w:pPr>
+      <w:r>
+        <w:t>4</w:t>
+      </w:r>
+      <w:r>
+        <w:t>.2 Problem Statement</w:t>
+      </w:r>
+    </w:p>
+    <w:p>
+      <w:pPr>
+        <w:jc w:val="both"/>
+      </w:pPr>
+      <w:r>
+        <w:t xml:space="preserve">To keep a child healthy and secure from future risks of deadly diseases, a proper vaccination schedule should be maintained. But many parents do not know about the schedule or they forget about it and consequently their child becomes vulnerable to diseases. To prevent child-death </w:t>
+      </w:r>
+      <w:r>
+        <w:t>solely for</w:t>
+      </w:r>
+      <w:r>
+        <w:t xml:space="preserve"> this reason, a system should be placed to notify the parents prior to vaccination schedule by mobi</w:t>
+      </w:r>
+      <w:r>
+        <w:t>le SMS or in other ways.</w:t>
+      </w:r>
+      <w:r>
+        <w:t xml:space="preserve"> </w:t>
+      </w:r>
+    </w:p>
+    <w:p>
+      <w:pPr>
+        <w:pStyle w:val="Heading2"/>
+      </w:pPr>
+      <w:r>
+        <w:t>4</w:t>
+      </w:r>
+      <w:r>
+        <w:t>.3 Solution Statement</w:t>
+      </w:r>
+    </w:p>
+    <w:p>
+      <w:r>
+        <w:t>To design a Database System that will:</w:t>
+      </w:r>
+    </w:p>
+    <w:p>
+      <w:pPr>
+        <w:pStyle w:val="ListParagraph"/>
+        <w:numPr>
+          <w:ilvl w:val="0"/>
+          <w:numId w:val="8"/>
+        </w:numPr>
+      </w:pPr>
+      <w:r>
+        <w:t>Provide a website to register a child for vaccination notification.</w:t>
+      </w:r>
+    </w:p>
+    <w:p>
+      <w:pPr>
+        <w:pStyle w:val="ListParagraph"/>
+        <w:numPr>
+          <w:ilvl w:val="0"/>
+          <w:numId w:val="8"/>
+        </w:numPr>
+      </w:pPr>
+      <w:r>
+        <w:t>View and edit information about the child and upcoming vaccination schedules.</w:t>
+      </w:r>
+    </w:p>
+    <w:p>
+      <w:pPr>
+        <w:pStyle w:val="ListParagraph"/>
+        <w:numPr>
+          <w:ilvl w:val="0"/>
+          <w:numId w:val="8"/>
+        </w:numPr>
+      </w:pPr>
+      <w:r>
+        <w:t xml:space="preserve">Send messages to </w:t>
+      </w:r>
+      <w:r>
+        <w:t>mobile phones of the parents. Message could be send to more than one number for a child.</w:t>
+      </w:r>
+    </w:p>
+    <w:p>
+      <w:pPr>
+        <w:pStyle w:val="ListParagraph"/>
+        <w:numPr>
+          <w:ilvl w:val="0"/>
+          <w:numId w:val="8"/>
+        </w:numPr>
+      </w:pPr>
+      <w:r>
+        <w:t>Check in after the vaccination is done for future reference.</w:t>
+      </w:r>
+    </w:p>
+    <w:p>
+      <w:pPr>
+        <w:pStyle w:val="ListParagraph"/>
+        <w:numPr>
+          <w:ilvl w:val="0"/>
+          <w:numId w:val="8"/>
+        </w:numPr>
+      </w:pPr>
+      <w:r>
+        <w:t xml:space="preserve">For health care center and doctors show reports about how many children needs to be vaccinated and how many has done regular vaccination. </w:t>
+      </w:r>
+    </w:p>
+    <w:p>
+      <w:pPr>
+        <w:pStyle w:val="ListParagraph"/>
+        <w:numPr>
+          <w:ilvl w:val="0"/>
+          <w:numId w:val="8"/>
+        </w:numPr>
+      </w:pPr>
+      <w:r>
+        <w:t xml:space="preserve">Notify child care center if a child does not get vaccine in time or any </w:t>
+      </w:r>
+      <w:r>
+        <w:t>irregularities</w:t>
+      </w:r>
+      <w:r>
+        <w:t>.</w:t>
+      </w:r>
+    </w:p>
+    <w:p>
+      <w:pPr>
+        <w:pStyle w:val="Heading2"/>
+      </w:pPr>
+      <w:r>
+        <w:t>4</w:t>
+      </w:r>
+      <w:r>
+        <w:t>.4 S</w:t>
+      </w:r>
+      <w:r>
+        <w:t>ystem O</w:t>
+      </w:r>
+      <w:r>
+        <w:t>verview</w:t>
+      </w:r>
+    </w:p>
+    <w:p>
+      <w:r>
+        <w:t>Key points are listed below-</w:t>
+      </w:r>
+    </w:p>
+    <w:p>
+      <w:pPr>
+        <w:pStyle w:val="ListParagraph"/>
+        <w:numPr>
+          <w:ilvl w:val="0"/>
+          <w:numId w:val="11"/>
+        </w:numPr>
+      </w:pPr>
+      <w:r>
+        <w:rPr>
+          <w:rStyle w:val="Emphasis"/>
+        </w:rPr>
+        <w:t>Programming language</w:t>
+      </w:r>
+      <w:r>
+        <w:rPr>
+          <w:rStyle w:val="Emphasis"/>
+        </w:rPr>
+        <w:t>:</w:t>
+      </w:r>
+      <w:r>
+        <w:t xml:space="preserve"> Java</w:t>
+      </w:r>
+      <w:r>
+        <w:t>.</w:t>
+      </w:r>
+    </w:p>
+    <w:p>
+      <w:pPr>
+        <w:pStyle w:val="ListParagraph"/>
+        <w:numPr>
+          <w:ilvl w:val="0"/>
+          <w:numId w:val="11"/>
+        </w:numPr>
+      </w:pPr>
+      <w:r>
+        <w:rPr>
+          <w:rStyle w:val="Emphasis"/>
+        </w:rPr>
+        <w:t>Database system:</w:t>
+      </w:r>
+      <w:r>
+        <w:t xml:space="preserve"> My SQL</w:t>
+      </w:r>
+      <w:r>
+        <w:t xml:space="preserve">, </w:t>
+      </w:r>
+      <w:proofErr w:type="spellStart"/>
+      <w:r>
+        <w:t>p</w:t>
+      </w:r>
+      <w:r>
+        <w:t>hpMyAdmin</w:t>
+      </w:r>
+      <w:proofErr w:type="spellEnd"/>
+      <w:r>
+        <w:t>.</w:t>
+      </w:r>
+      <w:r>
+        <w:t xml:space="preserve"> </w:t>
+      </w:r>
+    </w:p>
+    <w:p>
+      <w:pPr>
+        <w:pStyle w:val="ListParagraph"/>
+        <w:numPr>
+          <w:ilvl w:val="0"/>
+          <w:numId w:val="11"/>
+        </w:numPr>
+      </w:pPr>
+      <w:r>
+        <w:rPr>
+          <w:rStyle w:val="Emphasis"/>
+        </w:rPr>
+        <w:t>Web technology:</w:t>
+      </w:r>
+      <w:r>
+        <w:t xml:space="preserve"> </w:t>
+      </w:r>
+      <w:r>
+        <w:t xml:space="preserve">JSP, </w:t>
+      </w:r>
+      <w:r>
+        <w:t>HTML, CSS3</w:t>
+      </w:r>
+      <w:r>
+        <w:t xml:space="preserve">, </w:t>
+      </w:r>
+      <w:proofErr w:type="spellStart"/>
+      <w:r>
+        <w:t>Javascript</w:t>
+      </w:r>
+      <w:proofErr w:type="spellEnd"/>
+      <w:r>
+        <w:t>.</w:t>
+      </w:r>
+    </w:p>
+    <w:p>
+      <w:pPr>
+        <w:pStyle w:val="ListParagraph"/>
+        <w:numPr>
+          <w:ilvl w:val="0"/>
+          <w:numId w:val="11"/>
+        </w:numPr>
+      </w:pPr>
+      <w:r>
+        <w:rPr>
+          <w:rStyle w:val="Emphasis"/>
+        </w:rPr>
+        <w:t>Implementation</w:t>
+      </w:r>
+      <w:r>
+        <w:rPr>
+          <w:rStyle w:val="Emphasis"/>
+        </w:rPr>
+        <w:t>:</w:t>
+      </w:r>
+      <w:r>
+        <w:t xml:space="preserve"> XAMPP in windows 32bit.</w:t>
+      </w:r>
+      <w:bookmarkStart w:id="0" w:name="_GoBack"/>
+      <w:bookmarkEnd w:id="0"/>
     </w:p>
     <w:sectPr>
-      <w:footerReference w:type="default" r:id="rId11"/>
+      <w:headerReference w:type="even" r:id="rId11"/>
+      <w:headerReference w:type="default" r:id="rId12"/>
+      <w:footerReference w:type="even" r:id="rId13"/>
+      <w:footerReference w:type="default" r:id="rId14"/>
+      <w:headerReference w:type="first" r:id="rId15"/>
+      <w:footerReference w:type="first" r:id="rId16"/>
       <w:pgSz w:w="11907" w:h="16839" w:code="9"/>
-      <w:pgMar w:top="1260" w:right="1287" w:bottom="1080" w:left="1530" w:header="720" w:footer="720" w:gutter="0"/>
+      <w:pgMar w:top="990" w:right="1107" w:bottom="900" w:left="1350" w:header="720" w:footer="720" w:gutter="0"/>
       <w:pgNumType w:start="0"/>
       <w:cols w:space="720"/>
       <w:titlePg/>
@@ -997,6 +747,16 @@
 </file>
 
 <file path=word/footer1.xml><?xml version="1.0" encoding="utf-8"?>
+<w:ftr xmlns:wpc="http://schemas.microsoft.com/office/word/2010/wordprocessingCanvas" xmlns:mc="http://schemas.openxmlformats.org/markup-compatibility/2006" xmlns:o="urn:schemas-microsoft-com:office:office" xmlns:r="http://schemas.openxmlformats.org/officeDocument/2006/relationships" xmlns:m="http://schemas.openxmlformats.org/officeDocument/2006/math" xmlns:v="urn:schemas-microsoft-com:vml" xmlns:wp14="http://schemas.microsoft.com/office/word/2010/wordprocessingDrawing" xmlns:wp="http://schemas.openxmlformats.org/drawingml/2006/wordprocessingDrawing" xmlns:w10="urn:schemas-microsoft-com:office:word" xmlns:w="http://schemas.openxmlformats.org/wordprocessingml/2006/main" xmlns:w14="http://schemas.microsoft.com/office/word/2010/wordml" xmlns:w15="http://schemas.microsoft.com/office/word/2012/wordml" xmlns:wpg="http://schemas.microsoft.com/office/word/2010/wordprocessingGroup" xmlns:wpi="http://schemas.microsoft.com/office/word/2010/wordprocessingInk" xmlns:wne="http://schemas.microsoft.com/office/word/2006/wordml" xmlns:wps="http://schemas.microsoft.com/office/word/2010/wordprocessingShape" mc:Ignorable="w14 w15 wp14">
+  <w:p>
+    <w:pPr>
+      <w:pStyle w:val="Footer"/>
+    </w:pPr>
+  </w:p>
+</w:ftr>
+</file>
+
+<file path=word/footer2.xml><?xml version="1.0" encoding="utf-8"?>
 <w:ftr xmlns:wpc="http://schemas.microsoft.com/office/word/2010/wordprocessingCanvas" xmlns:mc="http://schemas.openxmlformats.org/markup-compatibility/2006" xmlns:o="urn:schemas-microsoft-com:office:office" xmlns:r="http://schemas.openxmlformats.org/officeDocument/2006/relationships" xmlns:m="http://schemas.openxmlformats.org/officeDocument/2006/math" xmlns:v="urn:schemas-microsoft-com:vml" xmlns:wp14="http://schemas.microsoft.com/office/word/2010/wordprocessingDrawing" xmlns:wp="http://schemas.openxmlformats.org/drawingml/2006/wordprocessingDrawing" xmlns:w10="urn:schemas-microsoft-com:office:word" xmlns:w="http://schemas.openxmlformats.org/wordprocessingml/2006/main" xmlns:w14="http://schemas.microsoft.com/office/word/2010/wordml" xmlns:w15="http://schemas.microsoft.com/office/word/2012/wordml" xmlns:wpg="http://schemas.microsoft.com/office/word/2010/wordprocessingGroup" xmlns:wpi="http://schemas.microsoft.com/office/word/2010/wordprocessingInk" xmlns:wne="http://schemas.microsoft.com/office/word/2006/wordml" xmlns:wps="http://schemas.microsoft.com/office/word/2010/wordprocessingShape" mc:Ignorable="w14 w15 wp14">
   <w:p>
     <w:pPr>
@@ -1027,6 +787,16 @@
 </w:ftr>
 </file>
 
+<file path=word/footer3.xml><?xml version="1.0" encoding="utf-8"?>
+<w:ftr xmlns:wpc="http://schemas.microsoft.com/office/word/2010/wordprocessingCanvas" xmlns:mc="http://schemas.openxmlformats.org/markup-compatibility/2006" xmlns:o="urn:schemas-microsoft-com:office:office" xmlns:r="http://schemas.openxmlformats.org/officeDocument/2006/relationships" xmlns:m="http://schemas.openxmlformats.org/officeDocument/2006/math" xmlns:v="urn:schemas-microsoft-com:vml" xmlns:wp14="http://schemas.microsoft.com/office/word/2010/wordprocessingDrawing" xmlns:wp="http://schemas.openxmlformats.org/drawingml/2006/wordprocessingDrawing" xmlns:w10="urn:schemas-microsoft-com:office:word" xmlns:w="http://schemas.openxmlformats.org/wordprocessingml/2006/main" xmlns:w14="http://schemas.microsoft.com/office/word/2010/wordml" xmlns:w15="http://schemas.microsoft.com/office/word/2012/wordml" xmlns:wpg="http://schemas.microsoft.com/office/word/2010/wordprocessingGroup" xmlns:wpi="http://schemas.microsoft.com/office/word/2010/wordprocessingInk" xmlns:wne="http://schemas.microsoft.com/office/word/2006/wordml" xmlns:wps="http://schemas.microsoft.com/office/word/2010/wordprocessingShape" mc:Ignorable="w14 w15 wp14">
+  <w:p>
+    <w:pPr>
+      <w:pStyle w:val="Footer"/>
+    </w:pPr>
+  </w:p>
+</w:ftr>
+</file>
+
 <file path=word/footnotes.xml><?xml version="1.0" encoding="utf-8"?>
 <w:footnotes xmlns:wpc="http://schemas.microsoft.com/office/word/2010/wordprocessingCanvas" xmlns:mc="http://schemas.openxmlformats.org/markup-compatibility/2006" xmlns:o="urn:schemas-microsoft-com:office:office" xmlns:r="http://schemas.openxmlformats.org/officeDocument/2006/relationships" xmlns:m="http://schemas.openxmlformats.org/officeDocument/2006/math" xmlns:v="urn:schemas-microsoft-com:vml" xmlns:wp14="http://schemas.microsoft.com/office/word/2010/wordprocessingDrawing" xmlns:wp="http://schemas.openxmlformats.org/drawingml/2006/wordprocessingDrawing" xmlns:w10="urn:schemas-microsoft-com:office:word" xmlns:w="http://schemas.openxmlformats.org/wordprocessingml/2006/main" xmlns:w14="http://schemas.microsoft.com/office/word/2010/wordml" xmlns:w15="http://schemas.microsoft.com/office/word/2012/wordml" xmlns:wpg="http://schemas.microsoft.com/office/word/2010/wordprocessingGroup" xmlns:wpi="http://schemas.microsoft.com/office/word/2010/wordprocessingInk" xmlns:wne="http://schemas.microsoft.com/office/word/2006/wordml" xmlns:wps="http://schemas.microsoft.com/office/word/2010/wordprocessingShape" mc:Ignorable="w14 w15 wp14">
   <w:footnote w:type="separator" w:id="-1">
@@ -1052,8 +822,157 @@
 </w:footnotes>
 </file>
 
+<file path=word/header1.xml><?xml version="1.0" encoding="utf-8"?>
+<w:hdr xmlns:wpc="http://schemas.microsoft.com/office/word/2010/wordprocessingCanvas" xmlns:mc="http://schemas.openxmlformats.org/markup-compatibility/2006" xmlns:o="urn:schemas-microsoft-com:office:office" xmlns:r="http://schemas.openxmlformats.org/officeDocument/2006/relationships" xmlns:m="http://schemas.openxmlformats.org/officeDocument/2006/math" xmlns:v="urn:schemas-microsoft-com:vml" xmlns:wp14="http://schemas.microsoft.com/office/word/2010/wordprocessingDrawing" xmlns:wp="http://schemas.openxmlformats.org/drawingml/2006/wordprocessingDrawing" xmlns:w10="urn:schemas-microsoft-com:office:word" xmlns:w="http://schemas.openxmlformats.org/wordprocessingml/2006/main" xmlns:w14="http://schemas.microsoft.com/office/word/2010/wordml" xmlns:w15="http://schemas.microsoft.com/office/word/2012/wordml" xmlns:wpg="http://schemas.microsoft.com/office/word/2010/wordprocessingGroup" xmlns:wpi="http://schemas.microsoft.com/office/word/2010/wordprocessingInk" xmlns:wne="http://schemas.microsoft.com/office/word/2006/wordml" xmlns:wps="http://schemas.microsoft.com/office/word/2010/wordprocessingShape" mc:Ignorable="w14 w15 wp14">
+  <w:p>
+    <w:pPr>
+      <w:pStyle w:val="Header"/>
+    </w:pPr>
+    <w:r>
+      <w:rPr>
+        <w:noProof/>
+        <w:lang w:eastAsia="en-US" w:bidi="bn-BD"/>
+      </w:rPr>
+      <w:pict>
+        <v:shapetype id="_x0000_t75" coordsize="21600,21600" o:spt="75" o:preferrelative="t" path="m@4@5l@4@11@9@11@9@5xe" filled="f" stroked="f">
+          <v:stroke joinstyle="miter"/>
+          <v:formulas>
+            <v:f eqn="if lineDrawn pixelLineWidth 0"/>
+            <v:f eqn="sum @0 1 0"/>
+            <v:f eqn="sum 0 0 @1"/>
+            <v:f eqn="prod @2 1 2"/>
+            <v:f eqn="prod @3 21600 pixelWidth"/>
+            <v:f eqn="prod @3 21600 pixelHeight"/>
+            <v:f eqn="sum @0 0 1"/>
+            <v:f eqn="prod @6 1 2"/>
+            <v:f eqn="prod @7 21600 pixelWidth"/>
+            <v:f eqn="sum @8 21600 0"/>
+            <v:f eqn="prod @7 21600 pixelHeight"/>
+            <v:f eqn="sum @10 21600 0"/>
+          </v:formulas>
+          <v:path o:extrusionok="f" gradientshapeok="t" o:connecttype="rect"/>
+          <o:lock v:ext="edit" aspectratio="t"/>
+        </v:shapetype>
+        <v:shape id="WordPictureWatermark311045141" o:spid="_x0000_s2053" type="#_x0000_t75" style="position:absolute;margin-left:0;margin-top:0;width:257.35pt;height:280.75pt;z-index:-251657216;mso-position-horizontal:center;mso-position-horizontal-relative:margin;mso-position-vertical:center;mso-position-vertical-relative:margin" o:allowincell="f">
+          <v:imagedata r:id="rId1" o:title="SUST_Color" gain="19661f" blacklevel="22938f"/>
+          <w10:wrap anchorx="margin" anchory="margin"/>
+        </v:shape>
+      </w:pict>
+    </w:r>
+  </w:p>
+</w:hdr>
+</file>
+
+<file path=word/header2.xml><?xml version="1.0" encoding="utf-8"?>
+<w:hdr xmlns:wpc="http://schemas.microsoft.com/office/word/2010/wordprocessingCanvas" xmlns:mc="http://schemas.openxmlformats.org/markup-compatibility/2006" xmlns:o="urn:schemas-microsoft-com:office:office" xmlns:r="http://schemas.openxmlformats.org/officeDocument/2006/relationships" xmlns:m="http://schemas.openxmlformats.org/officeDocument/2006/math" xmlns:v="urn:schemas-microsoft-com:vml" xmlns:wp14="http://schemas.microsoft.com/office/word/2010/wordprocessingDrawing" xmlns:wp="http://schemas.openxmlformats.org/drawingml/2006/wordprocessingDrawing" xmlns:w10="urn:schemas-microsoft-com:office:word" xmlns:w="http://schemas.openxmlformats.org/wordprocessingml/2006/main" xmlns:w14="http://schemas.microsoft.com/office/word/2010/wordml" xmlns:w15="http://schemas.microsoft.com/office/word/2012/wordml" xmlns:wpg="http://schemas.microsoft.com/office/word/2010/wordprocessingGroup" xmlns:wpi="http://schemas.microsoft.com/office/word/2010/wordprocessingInk" xmlns:wne="http://schemas.microsoft.com/office/word/2006/wordml" xmlns:wps="http://schemas.microsoft.com/office/word/2010/wordprocessingShape" mc:Ignorable="w14 w15 wp14">
+  <w:p>
+    <w:pPr>
+      <w:pStyle w:val="Header"/>
+    </w:pPr>
+    <w:r>
+      <w:rPr>
+        <w:noProof/>
+        <w:lang w:eastAsia="en-US" w:bidi="bn-BD"/>
+      </w:rPr>
+      <w:pict>
+        <v:shapetype id="_x0000_t75" coordsize="21600,21600" o:spt="75" o:preferrelative="t" path="m@4@5l@4@11@9@11@9@5xe" filled="f" stroked="f">
+          <v:stroke joinstyle="miter"/>
+          <v:formulas>
+            <v:f eqn="if lineDrawn pixelLineWidth 0"/>
+            <v:f eqn="sum @0 1 0"/>
+            <v:f eqn="sum 0 0 @1"/>
+            <v:f eqn="prod @2 1 2"/>
+            <v:f eqn="prod @3 21600 pixelWidth"/>
+            <v:f eqn="prod @3 21600 pixelHeight"/>
+            <v:f eqn="sum @0 0 1"/>
+            <v:f eqn="prod @6 1 2"/>
+            <v:f eqn="prod @7 21600 pixelWidth"/>
+            <v:f eqn="sum @8 21600 0"/>
+            <v:f eqn="prod @7 21600 pixelHeight"/>
+            <v:f eqn="sum @10 21600 0"/>
+          </v:formulas>
+          <v:path o:extrusionok="f" gradientshapeok="t" o:connecttype="rect"/>
+          <o:lock v:ext="edit" aspectratio="t"/>
+        </v:shapetype>
+        <v:shape id="WordPictureWatermark311045142" o:spid="_x0000_s2054" type="#_x0000_t75" style="position:absolute;margin-left:0;margin-top:0;width:257.35pt;height:280.75pt;z-index:-251656192;mso-position-horizontal:center;mso-position-horizontal-relative:margin;mso-position-vertical:center;mso-position-vertical-relative:margin" o:allowincell="f">
+          <v:imagedata r:id="rId1" o:title="SUST_Color" gain="19661f" blacklevel="22938f"/>
+          <w10:wrap anchorx="margin" anchory="margin"/>
+        </v:shape>
+      </w:pict>
+    </w:r>
+  </w:p>
+</w:hdr>
+</file>
+
+<file path=word/header3.xml><?xml version="1.0" encoding="utf-8"?>
+<w:hdr xmlns:wpc="http://schemas.microsoft.com/office/word/2010/wordprocessingCanvas" xmlns:mc="http://schemas.openxmlformats.org/markup-compatibility/2006" xmlns:o="urn:schemas-microsoft-com:office:office" xmlns:r="http://schemas.openxmlformats.org/officeDocument/2006/relationships" xmlns:m="http://schemas.openxmlformats.org/officeDocument/2006/math" xmlns:v="urn:schemas-microsoft-com:vml" xmlns:wp14="http://schemas.microsoft.com/office/word/2010/wordprocessingDrawing" xmlns:wp="http://schemas.openxmlformats.org/drawingml/2006/wordprocessingDrawing" xmlns:w10="urn:schemas-microsoft-com:office:word" xmlns:w="http://schemas.openxmlformats.org/wordprocessingml/2006/main" xmlns:w14="http://schemas.microsoft.com/office/word/2010/wordml" xmlns:w15="http://schemas.microsoft.com/office/word/2012/wordml" xmlns:wpg="http://schemas.microsoft.com/office/word/2010/wordprocessingGroup" xmlns:wpi="http://schemas.microsoft.com/office/word/2010/wordprocessingInk" xmlns:wne="http://schemas.microsoft.com/office/word/2006/wordml" xmlns:wps="http://schemas.microsoft.com/office/word/2010/wordprocessingShape" mc:Ignorable="w14 w15 wp14">
+  <w:p>
+    <w:pPr>
+      <w:pStyle w:val="Header"/>
+    </w:pPr>
+    <w:r>
+      <w:rPr>
+        <w:noProof/>
+        <w:lang w:eastAsia="en-US" w:bidi="bn-BD"/>
+      </w:rPr>
+      <w:pict>
+        <v:shapetype id="_x0000_t75" coordsize="21600,21600" o:spt="75" o:preferrelative="t" path="m@4@5l@4@11@9@11@9@5xe" filled="f" stroked="f">
+          <v:stroke joinstyle="miter"/>
+          <v:formulas>
+            <v:f eqn="if lineDrawn pixelLineWidth 0"/>
+            <v:f eqn="sum @0 1 0"/>
+            <v:f eqn="sum 0 0 @1"/>
+            <v:f eqn="prod @2 1 2"/>
+            <v:f eqn="prod @3 21600 pixelWidth"/>
+            <v:f eqn="prod @3 21600 pixelHeight"/>
+            <v:f eqn="sum @0 0 1"/>
+            <v:f eqn="prod @6 1 2"/>
+            <v:f eqn="prod @7 21600 pixelWidth"/>
+            <v:f eqn="sum @8 21600 0"/>
+            <v:f eqn="prod @7 21600 pixelHeight"/>
+            <v:f eqn="sum @10 21600 0"/>
+          </v:formulas>
+          <v:path o:extrusionok="f" gradientshapeok="t" o:connecttype="rect"/>
+          <o:lock v:ext="edit" aspectratio="t"/>
+        </v:shapetype>
+        <v:shape id="WordPictureWatermark311045140" o:spid="_x0000_s2052" type="#_x0000_t75" style="position:absolute;margin-left:0;margin-top:0;width:257.35pt;height:280.75pt;z-index:-251658240;mso-position-horizontal:center;mso-position-horizontal-relative:margin;mso-position-vertical:center;mso-position-vertical-relative:margin" o:allowincell="f">
+          <v:imagedata r:id="rId1" o:title="SUST_Color" gain="19661f" blacklevel="22938f"/>
+          <w10:wrap anchorx="margin" anchory="margin"/>
+        </v:shape>
+      </w:pict>
+    </w:r>
+  </w:p>
+</w:hdr>
+</file>
+
 <file path=word/numbering.xml><?xml version="1.0" encoding="utf-8"?>
 <w:numbering xmlns:wpc="http://schemas.microsoft.com/office/word/2010/wordprocessingCanvas" xmlns:mc="http://schemas.openxmlformats.org/markup-compatibility/2006" xmlns:o="urn:schemas-microsoft-com:office:office" xmlns:r="http://schemas.openxmlformats.org/officeDocument/2006/relationships" xmlns:m="http://schemas.openxmlformats.org/officeDocument/2006/math" xmlns:v="urn:schemas-microsoft-com:vml" xmlns:wp14="http://schemas.microsoft.com/office/word/2010/wordprocessingDrawing" xmlns:wp="http://schemas.openxmlformats.org/drawingml/2006/wordprocessingDrawing" xmlns:w10="urn:schemas-microsoft-com:office:word" xmlns:w="http://schemas.openxmlformats.org/wordprocessingml/2006/main" xmlns:w14="http://schemas.microsoft.com/office/word/2010/wordml" xmlns:w15="http://schemas.microsoft.com/office/word/2012/wordml" xmlns:wpg="http://schemas.microsoft.com/office/word/2010/wordprocessingGroup" xmlns:wpi="http://schemas.microsoft.com/office/word/2010/wordprocessingInk" xmlns:wne="http://schemas.microsoft.com/office/word/2006/wordml" xmlns:wps="http://schemas.microsoft.com/office/word/2010/wordprocessingShape" mc:Ignorable="w14 w15 wp14">
+  <w:numPicBullet w:numPicBulletId="0">
+    <w:pict>
+      <v:shapetype id="_x0000_t75" coordsize="21600,21600" o:spt="75" o:preferrelative="t" path="m@4@5l@4@11@9@11@9@5xe" filled="f" stroked="f">
+        <v:stroke joinstyle="miter"/>
+        <v:formulas>
+          <v:f eqn="if lineDrawn pixelLineWidth 0"/>
+          <v:f eqn="sum @0 1 0"/>
+          <v:f eqn="sum 0 0 @1"/>
+          <v:f eqn="prod @2 1 2"/>
+          <v:f eqn="prod @3 21600 pixelWidth"/>
+          <v:f eqn="prod @3 21600 pixelHeight"/>
+          <v:f eqn="sum @0 0 1"/>
+          <v:f eqn="prod @6 1 2"/>
+          <v:f eqn="prod @7 21600 pixelWidth"/>
+          <v:f eqn="sum @8 21600 0"/>
+          <v:f eqn="prod @7 21600 pixelHeight"/>
+          <v:f eqn="sum @10 21600 0"/>
+        </v:formulas>
+        <v:path o:extrusionok="f" gradientshapeok="t" o:connecttype="rect"/>
+        <o:lock v:ext="edit" aspectratio="t"/>
+      </v:shapetype>
+      <v:shape id="_x0000_i1054" type="#_x0000_t75" style="width:11.25pt;height:11.25pt" o:bullet="t">
+        <v:imagedata r:id="rId1" o:title="msoDF31"/>
+      </v:shape>
+    </w:pict>
+  </w:numPicBullet>
   <w:abstractNum w:abstractNumId="0">
     <w:nsid w:val="FFFFFF88"/>
     <w:multiLevelType w:val="singleLevel"/>
@@ -1716,6 +1635,120 @@
     </w:lvl>
   </w:abstractNum>
   <w:abstractNum w:abstractNumId="8">
+    <w:nsid w:val="5CF60AED"/>
+    <w:multiLevelType w:val="hybridMultilevel"/>
+    <w:tmpl w:val="B010FCCA"/>
+    <w:lvl w:ilvl="0" w:tplc="04090007">
+      <w:start w:val="1"/>
+      <w:numFmt w:val="bullet"/>
+      <w:lvlText w:val=""/>
+      <w:lvlPicBulletId w:val="0"/>
+      <w:lvlJc w:val="left"/>
+      <w:pPr>
+        <w:ind w:left="720" w:hanging="360"/>
+      </w:pPr>
+      <w:rPr>
+        <w:rFonts w:ascii="Symbol" w:hAnsi="Symbol" w:hint="default"/>
+      </w:rPr>
+    </w:lvl>
+    <w:lvl w:ilvl="1" w:tplc="04090003" w:tentative="1">
+      <w:start w:val="1"/>
+      <w:numFmt w:val="bullet"/>
+      <w:lvlText w:val="o"/>
+      <w:lvlJc w:val="left"/>
+      <w:pPr>
+        <w:ind w:left="1440" w:hanging="360"/>
+      </w:pPr>
+      <w:rPr>
+        <w:rFonts w:ascii="Courier New" w:hAnsi="Courier New" w:cs="Courier New" w:hint="default"/>
+      </w:rPr>
+    </w:lvl>
+    <w:lvl w:ilvl="2" w:tplc="04090005" w:tentative="1">
+      <w:start w:val="1"/>
+      <w:numFmt w:val="bullet"/>
+      <w:lvlText w:val=""/>
+      <w:lvlJc w:val="left"/>
+      <w:pPr>
+        <w:ind w:left="2160" w:hanging="360"/>
+      </w:pPr>
+      <w:rPr>
+        <w:rFonts w:ascii="Wingdings" w:hAnsi="Wingdings" w:hint="default"/>
+      </w:rPr>
+    </w:lvl>
+    <w:lvl w:ilvl="3" w:tplc="04090001" w:tentative="1">
+      <w:start w:val="1"/>
+      <w:numFmt w:val="bullet"/>
+      <w:lvlText w:val=""/>
+      <w:lvlJc w:val="left"/>
+      <w:pPr>
+        <w:ind w:left="2880" w:hanging="360"/>
+      </w:pPr>
+      <w:rPr>
+        <w:rFonts w:ascii="Symbol" w:hAnsi="Symbol" w:hint="default"/>
+      </w:rPr>
+    </w:lvl>
+    <w:lvl w:ilvl="4" w:tplc="04090003" w:tentative="1">
+      <w:start w:val="1"/>
+      <w:numFmt w:val="bullet"/>
+      <w:lvlText w:val="o"/>
+      <w:lvlJc w:val="left"/>
+      <w:pPr>
+        <w:ind w:left="3600" w:hanging="360"/>
+      </w:pPr>
+      <w:rPr>
+        <w:rFonts w:ascii="Courier New" w:hAnsi="Courier New" w:cs="Courier New" w:hint="default"/>
+      </w:rPr>
+    </w:lvl>
+    <w:lvl w:ilvl="5" w:tplc="04090005" w:tentative="1">
+      <w:start w:val="1"/>
+      <w:numFmt w:val="bullet"/>
+      <w:lvlText w:val=""/>
+      <w:lvlJc w:val="left"/>
+      <w:pPr>
+        <w:ind w:left="4320" w:hanging="360"/>
+      </w:pPr>
+      <w:rPr>
+        <w:rFonts w:ascii="Wingdings" w:hAnsi="Wingdings" w:hint="default"/>
+      </w:rPr>
+    </w:lvl>
+    <w:lvl w:ilvl="6" w:tplc="04090001" w:tentative="1">
+      <w:start w:val="1"/>
+      <w:numFmt w:val="bullet"/>
+      <w:lvlText w:val=""/>
+      <w:lvlJc w:val="left"/>
+      <w:pPr>
+        <w:ind w:left="5040" w:hanging="360"/>
+      </w:pPr>
+      <w:rPr>
+        <w:rFonts w:ascii="Symbol" w:hAnsi="Symbol" w:hint="default"/>
+      </w:rPr>
+    </w:lvl>
+    <w:lvl w:ilvl="7" w:tplc="04090003" w:tentative="1">
+      <w:start w:val="1"/>
+      <w:numFmt w:val="bullet"/>
+      <w:lvlText w:val="o"/>
+      <w:lvlJc w:val="left"/>
+      <w:pPr>
+        <w:ind w:left="5760" w:hanging="360"/>
+      </w:pPr>
+      <w:rPr>
+        <w:rFonts w:ascii="Courier New" w:hAnsi="Courier New" w:cs="Courier New" w:hint="default"/>
+      </w:rPr>
+    </w:lvl>
+    <w:lvl w:ilvl="8" w:tplc="04090005" w:tentative="1">
+      <w:start w:val="1"/>
+      <w:numFmt w:val="bullet"/>
+      <w:lvlText w:val=""/>
+      <w:lvlJc w:val="left"/>
+      <w:pPr>
+        <w:ind w:left="6480" w:hanging="360"/>
+      </w:pPr>
+      <w:rPr>
+        <w:rFonts w:ascii="Wingdings" w:hAnsi="Wingdings" w:hint="default"/>
+      </w:rPr>
+    </w:lvl>
+  </w:abstractNum>
+  <w:abstractNum w:abstractNumId="9">
     <w:nsid w:val="691C1EF1"/>
     <w:multiLevelType w:val="hybridMultilevel"/>
     <w:tmpl w:val="C152ED06"/>
@@ -1828,7 +1861,7 @@
       </w:rPr>
     </w:lvl>
   </w:abstractNum>
-  <w:abstractNum w:abstractNumId="9">
+  <w:abstractNum w:abstractNumId="10">
     <w:nsid w:val="6B126AD1"/>
     <w:multiLevelType w:val="hybridMultilevel"/>
     <w:tmpl w:val="4006736A"/>
@@ -1963,10 +1996,10 @@
     <w:abstractNumId w:val="7"/>
   </w:num>
   <w:num w:numId="8">
-    <w:abstractNumId w:val="8"/>
+    <w:abstractNumId w:val="9"/>
   </w:num>
   <w:num w:numId="9">
-    <w:abstractNumId w:val="9"/>
+    <w:abstractNumId w:val="10"/>
   </w:num>
   <w:num w:numId="10">
     <w:abstractNumId w:val="5"/>
@@ -1982,6 +2015,9 @@
   </w:num>
   <w:num w:numId="14">
     <w:abstractNumId w:val="3"/>
+  </w:num>
+  <w:num w:numId="15">
+    <w:abstractNumId w:val="8"/>
   </w:num>
 </w:numbering>
 </file>
@@ -2509,6 +2545,7 @@
   <w:style w:type="character" w:default="1" w:styleId="DefaultParagraphFont">
     <w:name w:val="Default Paragraph Font"/>
     <w:uiPriority w:val="1"/>
+    <w:semiHidden/>
     <w:unhideWhenUsed/>
   </w:style>
   <w:style w:type="table" w:default="1" w:styleId="TableNormal">
@@ -3381,773 +3418,6 @@
     </w:tblStylePr>
   </w:style>
 </w:styles>
-</file>
-
-<file path=word/glossary/document.xml><?xml version="1.0" encoding="utf-8"?>
-<w:glossaryDocument xmlns:wpc="http://schemas.microsoft.com/office/word/2010/wordprocessingCanvas" xmlns:mc="http://schemas.openxmlformats.org/markup-compatibility/2006" xmlns:o="urn:schemas-microsoft-com:office:office" xmlns:r="http://schemas.openxmlformats.org/officeDocument/2006/relationships" xmlns:m="http://schemas.openxmlformats.org/officeDocument/2006/math" xmlns:v="urn:schemas-microsoft-com:vml" xmlns:wp14="http://schemas.microsoft.com/office/word/2010/wordprocessingDrawing" xmlns:wp="http://schemas.openxmlformats.org/drawingml/2006/wordprocessingDrawing" xmlns:w10="urn:schemas-microsoft-com:office:word" xmlns:w="http://schemas.openxmlformats.org/wordprocessingml/2006/main" xmlns:w14="http://schemas.microsoft.com/office/word/2010/wordml" xmlns:w15="http://schemas.microsoft.com/office/word/2012/wordml" xmlns:wpg="http://schemas.microsoft.com/office/word/2010/wordprocessingGroup" xmlns:wpi="http://schemas.microsoft.com/office/word/2010/wordprocessingInk" xmlns:wne="http://schemas.microsoft.com/office/word/2006/wordml" xmlns:wps="http://schemas.microsoft.com/office/word/2010/wordprocessingShape" mc:Ignorable="w14 w15 wp14">
-  <w:docParts>
-    <w:docPart>
-      <w:docPartPr>
-        <w:name w:val="F3957429994C4EB4836CCBFEAD5FE57D"/>
-        <w:category>
-          <w:name w:val="General"/>
-          <w:gallery w:val="placeholder"/>
-        </w:category>
-        <w:types>
-          <w:type w:val="bbPlcHdr"/>
-        </w:types>
-        <w:behaviors>
-          <w:behavior w:val="content"/>
-        </w:behaviors>
-        <w:guid w:val="{62B32B54-21F3-40E1-9380-CF0F806B1862}"/>
-      </w:docPartPr>
-      <w:docPartBody>
-        <w:p>
-          <w:pPr>
-            <w:pStyle w:val="F3957429994C4EB4836CCBFEAD5FE57D"/>
-          </w:pPr>
-          <w:r>
-            <w:t>[Name]</w:t>
-          </w:r>
-        </w:p>
-      </w:docPartBody>
-    </w:docPart>
-    <w:docPart>
-      <w:docPartPr>
-        <w:name w:val="63F9BFDFF8CA4990B4CF5FF38D7B1E01"/>
-        <w:category>
-          <w:name w:val="General"/>
-          <w:gallery w:val="placeholder"/>
-        </w:category>
-        <w:types>
-          <w:type w:val="bbPlcHdr"/>
-        </w:types>
-        <w:behaviors>
-          <w:behavior w:val="content"/>
-        </w:behaviors>
-        <w:guid w:val="{C56574D9-5CCD-4D9A-B5B4-54BBF2D961E6}"/>
-      </w:docPartPr>
-      <w:docPartBody>
-        <w:p>
-          <w:pPr>
-            <w:pStyle w:val="63F9BFDFF8CA4990B4CF5FF38D7B1E01"/>
-          </w:pPr>
-          <w:r>
-            <w:t>[Course Title]</w:t>
-          </w:r>
-        </w:p>
-      </w:docPartBody>
-    </w:docPart>
-    <w:docPart>
-      <w:docPartPr>
-        <w:name w:val="5A5C855D94524620A2106D95DC4BB356"/>
-        <w:category>
-          <w:name w:val="General"/>
-          <w:gallery w:val="placeholder"/>
-        </w:category>
-        <w:types>
-          <w:type w:val="bbPlcHdr"/>
-        </w:types>
-        <w:behaviors>
-          <w:behavior w:val="content"/>
-        </w:behaviors>
-        <w:guid w:val="{9B2424ED-019A-4261-A8B9-858577DA1CF3}"/>
-      </w:docPartPr>
-      <w:docPartBody>
-        <w:p>
-          <w:pPr>
-            <w:pStyle w:val="5A5C855D94524620A2106D95DC4BB356"/>
-          </w:pPr>
-          <w:r>
-            <w:t>[Date]</w:t>
-          </w:r>
-        </w:p>
-      </w:docPartBody>
-    </w:docPart>
-  </w:docParts>
-</w:glossaryDocument>
-</file>
-
-<file path=word/glossary/fontTable.xml><?xml version="1.0" encoding="utf-8"?>
-<w:fonts xmlns:mc="http://schemas.openxmlformats.org/markup-compatibility/2006" xmlns:r="http://schemas.openxmlformats.org/officeDocument/2006/relationships" xmlns:w="http://schemas.openxmlformats.org/wordprocessingml/2006/main" xmlns:w14="http://schemas.microsoft.com/office/word/2010/wordml" xmlns:w15="http://schemas.microsoft.com/office/word/2012/wordml" mc:Ignorable="w14 w15">
-  <w:font w:name="Century Gothic">
-    <w:altName w:val="Segoe UI"/>
-    <w:panose1 w:val="020B0502020202020204"/>
-    <w:charset w:val="00"/>
-    <w:family w:val="swiss"/>
-    <w:pitch w:val="variable"/>
-    <w:sig w:usb0="00000287" w:usb1="00000000" w:usb2="00000000" w:usb3="00000000" w:csb0="0000009F" w:csb1="00000000"/>
-  </w:font>
-  <w:font w:name="Times New Roman">
-    <w:panose1 w:val="02020603050405020304"/>
-    <w:charset w:val="00"/>
-    <w:family w:val="roman"/>
-    <w:pitch w:val="variable"/>
-    <w:sig w:usb0="E0002EFF" w:usb1="C0007843" w:usb2="00000009" w:usb3="00000000" w:csb0="000001FF" w:csb1="00000000"/>
-  </w:font>
-  <w:font w:name="Symbol">
-    <w:panose1 w:val="05050102010706020507"/>
-    <w:charset w:val="02"/>
-    <w:family w:val="roman"/>
-    <w:pitch w:val="variable"/>
-    <w:sig w:usb0="00000000" w:usb1="10000000" w:usb2="00000000" w:usb3="00000000" w:csb0="80000000" w:csb1="00000000"/>
-  </w:font>
-  <w:font w:name="Courier New">
-    <w:panose1 w:val="02070309020205020404"/>
-    <w:charset w:val="00"/>
-    <w:family w:val="modern"/>
-    <w:pitch w:val="fixed"/>
-    <w:sig w:usb0="E0002EFF" w:usb1="C0007843" w:usb2="00000009" w:usb3="00000000" w:csb0="000001FF" w:csb1="00000000"/>
-  </w:font>
-  <w:font w:name="Wingdings">
-    <w:panose1 w:val="05000000000000000000"/>
-    <w:charset w:val="02"/>
-    <w:family w:val="auto"/>
-    <w:pitch w:val="variable"/>
-    <w:sig w:usb0="00000000" w:usb1="10000000" w:usb2="00000000" w:usb3="00000000" w:csb0="80000000" w:csb1="00000000"/>
-  </w:font>
-  <w:font w:name="Calibri">
-    <w:panose1 w:val="020F0502020204030204"/>
-    <w:charset w:val="00"/>
-    <w:family w:val="swiss"/>
-    <w:pitch w:val="variable"/>
-    <w:sig w:usb0="E00002FF" w:usb1="4000ACFF" w:usb2="00000001" w:usb3="00000000" w:csb0="0000019F" w:csb1="00000000"/>
-  </w:font>
-  <w:font w:name="Vrinda">
-    <w:panose1 w:val="020B0502040204020203"/>
-    <w:charset w:val="00"/>
-    <w:family w:val="swiss"/>
-    <w:pitch w:val="variable"/>
-    <w:sig w:usb0="00010003" w:usb1="00000000" w:usb2="00000000" w:usb3="00000000" w:csb0="00000001" w:csb1="00000000"/>
-  </w:font>
-  <w:font w:name="Century Schoolbook">
-    <w:panose1 w:val="02040604050505020304"/>
-    <w:charset w:val="00"/>
-    <w:family w:val="roman"/>
-    <w:pitch w:val="variable"/>
-    <w:sig w:usb0="00000287" w:usb1="00000000" w:usb2="00000000" w:usb3="00000000" w:csb0="0000009F" w:csb1="00000000"/>
-  </w:font>
-  <w:font w:name="Tahoma">
-    <w:panose1 w:val="020B0604030504040204"/>
-    <w:charset w:val="00"/>
-    <w:family w:val="swiss"/>
-    <w:pitch w:val="variable"/>
-    <w:sig w:usb0="E1002EFF" w:usb1="C000605B" w:usb2="00000029" w:usb3="00000000" w:csb0="000101FF" w:csb1="00000000"/>
-  </w:font>
-  <w:font w:name="Cambria">
-    <w:panose1 w:val="02040503050406030204"/>
-    <w:charset w:val="00"/>
-    <w:family w:val="roman"/>
-    <w:pitch w:val="variable"/>
-    <w:sig w:usb0="E00002FF" w:usb1="400004FF" w:usb2="00000000" w:usb3="00000000" w:csb0="0000019F" w:csb1="00000000"/>
-  </w:font>
-  <w:font w:name="Calibri Light">
-    <w:panose1 w:val="020F0302020204030204"/>
-    <w:charset w:val="00"/>
-    <w:family w:val="swiss"/>
-    <w:pitch w:val="variable"/>
-    <w:sig w:usb0="A00002EF" w:usb1="4000207B" w:usb2="00000000" w:usb3="00000000" w:csb0="0000019F" w:csb1="00000000"/>
-  </w:font>
-</w:fonts>
-</file>
-
-<file path=word/glossary/numbering.xml><?xml version="1.0" encoding="utf-8"?>
-<w:numbering xmlns:wpc="http://schemas.microsoft.com/office/word/2010/wordprocessingCanvas" xmlns:mc="http://schemas.openxmlformats.org/markup-compatibility/2006" xmlns:o="urn:schemas-microsoft-com:office:office" xmlns:r="http://schemas.openxmlformats.org/officeDocument/2006/relationships" xmlns:m="http://schemas.openxmlformats.org/officeDocument/2006/math" xmlns:v="urn:schemas-microsoft-com:vml" xmlns:wp14="http://schemas.microsoft.com/office/word/2010/wordprocessingDrawing" xmlns:wp="http://schemas.openxmlformats.org/drawingml/2006/wordprocessingDrawing" xmlns:w10="urn:schemas-microsoft-com:office:word" xmlns:w="http://schemas.openxmlformats.org/wordprocessingml/2006/main" xmlns:w14="http://schemas.microsoft.com/office/word/2010/wordml" xmlns:w15="http://schemas.microsoft.com/office/word/2012/wordml" xmlns:wpg="http://schemas.microsoft.com/office/word/2010/wordprocessingGroup" xmlns:wpi="http://schemas.microsoft.com/office/word/2010/wordprocessingInk" xmlns:wne="http://schemas.microsoft.com/office/word/2006/wordml" xmlns:wps="http://schemas.microsoft.com/office/word/2010/wordprocessingShape" mc:Ignorable="w14 w15 wp14">
-  <w:abstractNum w:abstractNumId="0">
-    <w:nsid w:val="FFFFFF89"/>
-    <w:multiLevelType w:val="singleLevel"/>
-    <w:tmpl w:val="1206D1A0"/>
-    <w:lvl w:ilvl="0">
-      <w:start w:val="1"/>
-      <w:numFmt w:val="bullet"/>
-      <w:pStyle w:val="ListBullet"/>
-      <w:lvlText w:val="−"/>
-      <w:lvlJc w:val="left"/>
-      <w:pPr>
-        <w:ind w:left="720" w:hanging="360"/>
-      </w:pPr>
-      <w:rPr>
-        <w:rFonts w:ascii="Century Gothic" w:hAnsi="Century Gothic" w:hint="default"/>
-        <w:color w:val="0D0D0D" w:themeColor="text1" w:themeTint="F2"/>
-      </w:rPr>
-    </w:lvl>
-  </w:abstractNum>
-  <w:num w:numId="1">
-    <w:abstractNumId w:val="0"/>
-  </w:num>
-</w:numbering>
-</file>
-
-<file path=word/glossary/settings.xml><?xml version="1.0" encoding="utf-8"?>
-<w:settings xmlns:mc="http://schemas.openxmlformats.org/markup-compatibility/2006" xmlns:o="urn:schemas-microsoft-com:office:office" xmlns:r="http://schemas.openxmlformats.org/officeDocument/2006/relationships" xmlns:m="http://schemas.openxmlformats.org/officeDocument/2006/math" xmlns:v="urn:schemas-microsoft-com:vml" xmlns:w10="urn:schemas-microsoft-com:office:word" xmlns:w="http://schemas.openxmlformats.org/wordprocessingml/2006/main" xmlns:w14="http://schemas.microsoft.com/office/word/2010/wordml" xmlns:w15="http://schemas.microsoft.com/office/word/2012/wordml" xmlns:sl="http://schemas.openxmlformats.org/schemaLibrary/2006/main" mc:Ignorable="w14 w15">
-  <w:view w:val="normal"/>
-  <w:defaultTabStop w:val="720"/>
-  <w:characterSpacingControl w:val="doNotCompress"/>
-  <w:compat>
-    <w:useFELayout/>
-    <w:compatSetting w:name="compatibilityMode" w:uri="http://schemas.microsoft.com/office/word" w:val="15"/>
-    <w:compatSetting w:name="overrideTableStyleFontSizeAndJustification" w:uri="http://schemas.microsoft.com/office/word" w:val="1"/>
-    <w:compatSetting w:name="enableOpenTypeFeatures" w:uri="http://schemas.microsoft.com/office/word" w:val="1"/>
-    <w:compatSetting w:name="doNotFlipMirrorIndents" w:uri="http://schemas.microsoft.com/office/word" w:val="1"/>
-    <w:compatSetting w:name="differentiateMultirowTableHeaders" w:uri="http://schemas.microsoft.com/office/word" w:val="1"/>
-  </w:compat>
-  <w:rsids>
-    <w:rsidRoot w:val="00CD1FC3"/>
-    <w:rsid w:val="00011DDE"/>
-    <w:rsid w:val="00CD1FC3"/>
-    <w:rsid w:val="00E43846"/>
-  </w:rsids>
-  <m:mathPr>
-    <m:mathFont m:val="Cambria Math"/>
-    <m:brkBin m:val="before"/>
-    <m:brkBinSub m:val="--"/>
-    <m:smallFrac m:val="0"/>
-    <m:dispDef/>
-    <m:lMargin m:val="0"/>
-    <m:rMargin m:val="0"/>
-    <m:defJc m:val="centerGroup"/>
-    <m:wrapIndent m:val="1440"/>
-    <m:intLim m:val="subSup"/>
-    <m:naryLim m:val="undOvr"/>
-  </m:mathPr>
-  <w:themeFontLang w:val="en-US" w:bidi="bn-BD"/>
-  <w:clrSchemeMapping w:bg1="light1" w:t1="dark1" w:bg2="light2" w:t2="dark2" w:accent1="accent1" w:accent2="accent2" w:accent3="accent3" w:accent4="accent4" w:accent5="accent5" w:accent6="accent6" w:hyperlink="hyperlink" w:followedHyperlink="followedHyperlink"/>
-  <w:decimalSymbol w:val="."/>
-  <w:listSeparator w:val=","/>
-  <w15:chartTrackingRefBased/>
-</w:settings>
-</file>
-
-<file path=word/glossary/styles.xml><?xml version="1.0" encoding="utf-8"?>
-<w:styles xmlns:mc="http://schemas.openxmlformats.org/markup-compatibility/2006" xmlns:r="http://schemas.openxmlformats.org/officeDocument/2006/relationships" xmlns:w="http://schemas.openxmlformats.org/wordprocessingml/2006/main" xmlns:w14="http://schemas.microsoft.com/office/word/2010/wordml" xmlns:w15="http://schemas.microsoft.com/office/word/2012/wordml" mc:Ignorable="w14 w15">
-  <w:docDefaults>
-    <w:rPrDefault>
-      <w:rPr>
-        <w:rFonts w:asciiTheme="minorHAnsi" w:eastAsiaTheme="minorEastAsia" w:hAnsiTheme="minorHAnsi" w:cstheme="minorBidi"/>
-        <w:sz w:val="22"/>
-        <w:szCs w:val="28"/>
-        <w:lang w:val="en-US" w:eastAsia="en-US" w:bidi="bn-BD"/>
-      </w:rPr>
-    </w:rPrDefault>
-    <w:pPrDefault>
-      <w:pPr>
-        <w:spacing w:after="160" w:line="259" w:lineRule="auto"/>
-      </w:pPr>
-    </w:pPrDefault>
-  </w:docDefaults>
-  <w:latentStyles w:defLockedState="0" w:defUIPriority="99" w:defSemiHidden="0" w:defUnhideWhenUsed="0" w:defQFormat="0" w:count="371">
-    <w:lsdException w:name="Normal" w:uiPriority="0" w:qFormat="1"/>
-    <w:lsdException w:name="heading 1" w:uiPriority="1" w:qFormat="1"/>
-    <w:lsdException w:name="heading 2" w:semiHidden="1" w:uiPriority="1" w:unhideWhenUsed="1" w:qFormat="1"/>
-    <w:lsdException w:name="heading 3" w:semiHidden="1" w:uiPriority="9" w:unhideWhenUsed="1" w:qFormat="1"/>
-    <w:lsdException w:name="heading 4" w:semiHidden="1" w:uiPriority="9" w:unhideWhenUsed="1" w:qFormat="1"/>
-    <w:lsdException w:name="heading 5" w:semiHidden="1" w:uiPriority="9" w:unhideWhenUsed="1" w:qFormat="1"/>
-    <w:lsdException w:name="heading 6" w:semiHidden="1" w:uiPriority="9" w:unhideWhenUsed="1" w:qFormat="1"/>
-    <w:lsdException w:name="heading 7" w:semiHidden="1" w:uiPriority="9" w:unhideWhenUsed="1" w:qFormat="1"/>
-    <w:lsdException w:name="heading 8" w:semiHidden="1" w:uiPriority="9" w:unhideWhenUsed="1" w:qFormat="1"/>
-    <w:lsdException w:name="heading 9" w:semiHidden="1" w:uiPriority="9" w:unhideWhenUsed="1" w:qFormat="1"/>
-    <w:lsdException w:name="index 1" w:semiHidden="1" w:unhideWhenUsed="1"/>
-    <w:lsdException w:name="index 2" w:semiHidden="1" w:unhideWhenUsed="1"/>
-    <w:lsdException w:name="index 3" w:semiHidden="1" w:unhideWhenUsed="1"/>
-    <w:lsdException w:name="index 4" w:semiHidden="1" w:unhideWhenUsed="1"/>
-    <w:lsdException w:name="index 5" w:semiHidden="1" w:unhideWhenUsed="1"/>
-    <w:lsdException w:name="index 6" w:semiHidden="1" w:unhideWhenUsed="1"/>
-    <w:lsdException w:name="index 7" w:semiHidden="1" w:unhideWhenUsed="1"/>
-    <w:lsdException w:name="index 8" w:semiHidden="1" w:unhideWhenUsed="1"/>
-    <w:lsdException w:name="index 9" w:semiHidden="1" w:unhideWhenUsed="1"/>
-    <w:lsdException w:name="toc 1" w:semiHidden="1" w:uiPriority="39" w:unhideWhenUsed="1"/>
-    <w:lsdException w:name="toc 2" w:semiHidden="1" w:uiPriority="39" w:unhideWhenUsed="1"/>
-    <w:lsdException w:name="toc 3" w:semiHidden="1" w:uiPriority="39" w:unhideWhenUsed="1"/>
-    <w:lsdException w:name="toc 4" w:semiHidden="1" w:uiPriority="39" w:unhideWhenUsed="1"/>
-    <w:lsdException w:name="toc 5" w:semiHidden="1" w:uiPriority="39" w:unhideWhenUsed="1"/>
-    <w:lsdException w:name="toc 6" w:semiHidden="1" w:uiPriority="39" w:unhideWhenUsed="1"/>
-    <w:lsdException w:name="toc 7" w:semiHidden="1" w:uiPriority="39" w:unhideWhenUsed="1"/>
-    <w:lsdException w:name="toc 8" w:semiHidden="1" w:uiPriority="39" w:unhideWhenUsed="1"/>
-    <w:lsdException w:name="toc 9" w:semiHidden="1" w:uiPriority="39" w:unhideWhenUsed="1"/>
-    <w:lsdException w:name="Normal Indent" w:semiHidden="1" w:unhideWhenUsed="1"/>
-    <w:lsdException w:name="footnote text" w:semiHidden="1" w:unhideWhenUsed="1"/>
-    <w:lsdException w:name="annotation text" w:semiHidden="1" w:unhideWhenUsed="1"/>
-    <w:lsdException w:name="header" w:semiHidden="1" w:unhideWhenUsed="1"/>
-    <w:lsdException w:name="footer" w:semiHidden="1" w:unhideWhenUsed="1"/>
-    <w:lsdException w:name="index heading" w:semiHidden="1" w:unhideWhenUsed="1"/>
-    <w:lsdException w:name="caption" w:semiHidden="1" w:uiPriority="35" w:unhideWhenUsed="1" w:qFormat="1"/>
-    <w:lsdException w:name="table of figures" w:semiHidden="1" w:unhideWhenUsed="1"/>
-    <w:lsdException w:name="envelope address" w:semiHidden="1" w:unhideWhenUsed="1"/>
-    <w:lsdException w:name="envelope return" w:semiHidden="1" w:unhideWhenUsed="1"/>
-    <w:lsdException w:name="footnote reference" w:semiHidden="1" w:unhideWhenUsed="1"/>
-    <w:lsdException w:name="annotation reference" w:semiHidden="1" w:unhideWhenUsed="1"/>
-    <w:lsdException w:name="line number" w:semiHidden="1" w:unhideWhenUsed="1"/>
-    <w:lsdException w:name="page number" w:semiHidden="1" w:unhideWhenUsed="1"/>
-    <w:lsdException w:name="endnote reference" w:semiHidden="1" w:unhideWhenUsed="1"/>
-    <w:lsdException w:name="endnote text" w:semiHidden="1" w:unhideWhenUsed="1"/>
-    <w:lsdException w:name="table of authorities" w:semiHidden="1" w:unhideWhenUsed="1"/>
-    <w:lsdException w:name="macro" w:semiHidden="1" w:unhideWhenUsed="1"/>
-    <w:lsdException w:name="toa heading" w:semiHidden="1" w:unhideWhenUsed="1"/>
-    <w:lsdException w:name="List" w:semiHidden="1" w:unhideWhenUsed="1"/>
-    <w:lsdException w:name="List Bullet" w:semiHidden="1" w:uiPriority="1" w:unhideWhenUsed="1" w:qFormat="1"/>
-    <w:lsdException w:name="List Number" w:semiHidden="1" w:unhideWhenUsed="1"/>
-    <w:lsdException w:name="List 2" w:semiHidden="1" w:unhideWhenUsed="1"/>
-    <w:lsdException w:name="List 3" w:semiHidden="1" w:unhideWhenUsed="1"/>
-    <w:lsdException w:name="List 4" w:semiHidden="1" w:unhideWhenUsed="1"/>
-    <w:lsdException w:name="List 5" w:semiHidden="1" w:unhideWhenUsed="1"/>
-    <w:lsdException w:name="List Bullet 2" w:semiHidden="1" w:unhideWhenUsed="1"/>
-    <w:lsdException w:name="List Bullet 3" w:semiHidden="1" w:unhideWhenUsed="1"/>
-    <w:lsdException w:name="List Bullet 4" w:semiHidden="1" w:unhideWhenUsed="1"/>
-    <w:lsdException w:name="List Bullet 5" w:semiHidden="1" w:unhideWhenUsed="1"/>
-    <w:lsdException w:name="List Number 2" w:semiHidden="1" w:unhideWhenUsed="1"/>
-    <w:lsdException w:name="List Number 3" w:semiHidden="1" w:unhideWhenUsed="1"/>
-    <w:lsdException w:name="List Number 4" w:semiHidden="1" w:unhideWhenUsed="1"/>
-    <w:lsdException w:name="List Number 5" w:semiHidden="1" w:unhideWhenUsed="1"/>
-    <w:lsdException w:name="Title" w:uiPriority="10" w:qFormat="1"/>
-    <w:lsdException w:name="Closing" w:semiHidden="1" w:unhideWhenUsed="1"/>
-    <w:lsdException w:name="Signature" w:semiHidden="1" w:unhideWhenUsed="1"/>
-    <w:lsdException w:name="Default Paragraph Font" w:semiHidden="1" w:uiPriority="1" w:unhideWhenUsed="1"/>
-    <w:lsdException w:name="Body Text" w:semiHidden="1" w:unhideWhenUsed="1"/>
-    <w:lsdException w:name="Body Text Indent" w:semiHidden="1" w:unhideWhenUsed="1"/>
-    <w:lsdException w:name="List Continue" w:semiHidden="1" w:unhideWhenUsed="1"/>
-    <w:lsdException w:name="List Continue 2" w:semiHidden="1" w:unhideWhenUsed="1"/>
-    <w:lsdException w:name="List Continue 3" w:semiHidden="1" w:unhideWhenUsed="1"/>
-    <w:lsdException w:name="List Continue 4" w:semiHidden="1" w:unhideWhenUsed="1"/>
-    <w:lsdException w:name="List Continue 5" w:semiHidden="1" w:unhideWhenUsed="1"/>
-    <w:lsdException w:name="Message Header" w:semiHidden="1" w:unhideWhenUsed="1"/>
-    <w:lsdException w:name="Subtitle" w:uiPriority="11" w:qFormat="1"/>
-    <w:lsdException w:name="Salutation" w:semiHidden="1" w:unhideWhenUsed="1"/>
-    <w:lsdException w:name="Date" w:semiHidden="1" w:unhideWhenUsed="1"/>
-    <w:lsdException w:name="Body Text First Indent" w:semiHidden="1" w:unhideWhenUsed="1"/>
-    <w:lsdException w:name="Body Text First Indent 2" w:semiHidden="1" w:unhideWhenUsed="1"/>
-    <w:lsdException w:name="Note Heading" w:semiHidden="1" w:unhideWhenUsed="1"/>
-    <w:lsdException w:name="Body Text 2" w:semiHidden="1" w:unhideWhenUsed="1"/>
-    <w:lsdException w:name="Body Text 3" w:semiHidden="1" w:unhideWhenUsed="1"/>
-    <w:lsdException w:name="Body Text Indent 2" w:semiHidden="1" w:unhideWhenUsed="1"/>
-    <w:lsdException w:name="Body Text Indent 3" w:semiHidden="1" w:unhideWhenUsed="1"/>
-    <w:lsdException w:name="Block Text" w:semiHidden="1" w:unhideWhenUsed="1"/>
-    <w:lsdException w:name="Hyperlink" w:semiHidden="1" w:unhideWhenUsed="1"/>
-    <w:lsdException w:name="FollowedHyperlink" w:semiHidden="1" w:unhideWhenUsed="1"/>
-    <w:lsdException w:name="Strong" w:uiPriority="22" w:qFormat="1"/>
-    <w:lsdException w:name="Emphasis" w:uiPriority="20" w:qFormat="1"/>
-    <w:lsdException w:name="Document Map" w:semiHidden="1" w:unhideWhenUsed="1"/>
-    <w:lsdException w:name="Plain Text" w:semiHidden="1" w:unhideWhenUsed="1"/>
-    <w:lsdException w:name="E-mail Signature" w:semiHidden="1" w:unhideWhenUsed="1"/>
-    <w:lsdException w:name="HTML Top of Form" w:semiHidden="1" w:unhideWhenUsed="1"/>
-    <w:lsdException w:name="HTML Bottom of Form" w:semiHidden="1" w:unhideWhenUsed="1"/>
-    <w:lsdException w:name="Normal (Web)" w:semiHidden="1" w:unhideWhenUsed="1"/>
-    <w:lsdException w:name="HTML Acronym" w:semiHidden="1" w:unhideWhenUsed="1"/>
-    <w:lsdException w:name="HTML Address" w:semiHidden="1" w:unhideWhenUsed="1"/>
-    <w:lsdException w:name="HTML Cite" w:semiHidden="1" w:unhideWhenUsed="1"/>
-    <w:lsdException w:name="HTML Code" w:semiHidden="1" w:unhideWhenUsed="1"/>
-    <w:lsdException w:name="HTML Definition" w:semiHidden="1" w:unhideWhenUsed="1"/>
-    <w:lsdException w:name="HTML Keyboard" w:semiHidden="1" w:unhideWhenUsed="1"/>
-    <w:lsdException w:name="HTML Preformatted" w:semiHidden="1" w:unhideWhenUsed="1"/>
-    <w:lsdException w:name="HTML Sample" w:semiHidden="1" w:unhideWhenUsed="1"/>
-    <w:lsdException w:name="HTML Typewriter" w:semiHidden="1" w:unhideWhenUsed="1"/>
-    <w:lsdException w:name="HTML Variable" w:semiHidden="1" w:unhideWhenUsed="1"/>
-    <w:lsdException w:name="Normal Table" w:semiHidden="1" w:unhideWhenUsed="1"/>
-    <w:lsdException w:name="annotation subject" w:semiHidden="1" w:unhideWhenUsed="1"/>
-    <w:lsdException w:name="No List" w:semiHidden="1" w:unhideWhenUsed="1"/>
-    <w:lsdException w:name="Outline List 1" w:semiHidden="1" w:unhideWhenUsed="1"/>
-    <w:lsdException w:name="Outline List 2" w:semiHidden="1" w:unhideWhenUsed="1"/>
-    <w:lsdException w:name="Outline List 3" w:semiHidden="1" w:unhideWhenUsed="1"/>
-    <w:lsdException w:name="Table Simple 1" w:semiHidden="1" w:unhideWhenUsed="1"/>
-    <w:lsdException w:name="Table Simple 2" w:semiHidden="1" w:unhideWhenUsed="1"/>
-    <w:lsdException w:name="Table Simple 3" w:semiHidden="1" w:unhideWhenUsed="1"/>
-    <w:lsdException w:name="Table Classic 1" w:semiHidden="1" w:unhideWhenUsed="1"/>
-    <w:lsdException w:name="Table Classic 2" w:semiHidden="1" w:unhideWhenUsed="1"/>
-    <w:lsdException w:name="Table Classic 3" w:semiHidden="1" w:unhideWhenUsed="1"/>
-    <w:lsdException w:name="Table Classic 4" w:semiHidden="1" w:unhideWhenUsed="1"/>
-    <w:lsdException w:name="Table Colorful 1" w:semiHidden="1" w:unhideWhenUsed="1"/>
-    <w:lsdException w:name="Table Colorful 2" w:semiHidden="1" w:unhideWhenUsed="1"/>
-    <w:lsdException w:name="Table Colorful 3" w:semiHidden="1" w:unhideWhenUsed="1"/>
-    <w:lsdException w:name="Table Columns 1" w:semiHidden="1" w:unhideWhenUsed="1"/>
-    <w:lsdException w:name="Table Columns 2" w:semiHidden="1" w:unhideWhenUsed="1"/>
-    <w:lsdException w:name="Table Columns 3" w:semiHidden="1" w:unhideWhenUsed="1"/>
-    <w:lsdException w:name="Table Columns 4" w:semiHidden="1" w:unhideWhenUsed="1"/>
-    <w:lsdException w:name="Table Columns 5" w:semiHidden="1" w:unhideWhenUsed="1"/>
-    <w:lsdException w:name="Table Grid 1" w:semiHidden="1" w:unhideWhenUsed="1"/>
-    <w:lsdException w:name="Table Grid 2" w:semiHidden="1" w:unhideWhenUsed="1"/>
-    <w:lsdException w:name="Table Grid 3" w:semiHidden="1" w:unhideWhenUsed="1"/>
-    <w:lsdException w:name="Table Grid 4" w:semiHidden="1" w:unhideWhenUsed="1"/>
-    <w:lsdException w:name="Table Grid 5" w:semiHidden="1" w:unhideWhenUsed="1"/>
-    <w:lsdException w:name="Table Grid 6" w:semiHidden="1" w:unhideWhenUsed="1"/>
-    <w:lsdException w:name="Table Grid 7" w:semiHidden="1" w:unhideWhenUsed="1"/>
-    <w:lsdException w:name="Table Grid 8" w:semiHidden="1" w:unhideWhenUsed="1"/>
-    <w:lsdException w:name="Table List 1" w:semiHidden="1" w:unhideWhenUsed="1"/>
-    <w:lsdException w:name="Table List 2" w:semiHidden="1" w:unhideWhenUsed="1"/>
-    <w:lsdException w:name="Table List 3" w:semiHidden="1" w:unhideWhenUsed="1"/>
-    <w:lsdException w:name="Table List 4" w:semiHidden="1" w:unhideWhenUsed="1"/>
-    <w:lsdException w:name="Table List 5" w:semiHidden="1" w:unhideWhenUsed="1"/>
-    <w:lsdException w:name="Table List 6" w:semiHidden="1" w:unhideWhenUsed="1"/>
-    <w:lsdException w:name="Table List 7" w:semiHidden="1" w:unhideWhenUsed="1"/>
-    <w:lsdException w:name="Table List 8" w:semiHidden="1" w:unhideWhenUsed="1"/>
-    <w:lsdException w:name="Table 3D effects 1" w:semiHidden="1" w:unhideWhenUsed="1"/>
-    <w:lsdException w:name="Table 3D effects 2" w:semiHidden="1" w:unhideWhenUsed="1"/>
-    <w:lsdException w:name="Table 3D effects 3" w:semiHidden="1" w:unhideWhenUsed="1"/>
-    <w:lsdException w:name="Table Contemporary" w:semiHidden="1" w:unhideWhenUsed="1"/>
-    <w:lsdException w:name="Table Elegant" w:semiHidden="1" w:unhideWhenUsed="1"/>
-    <w:lsdException w:name="Table Professional" w:semiHidden="1" w:unhideWhenUsed="1"/>
-    <w:lsdException w:name="Table Subtle 1" w:semiHidden="1" w:unhideWhenUsed="1"/>
-    <w:lsdException w:name="Table Subtle 2" w:semiHidden="1" w:unhideWhenUsed="1"/>
-    <w:lsdException w:name="Table Web 1" w:semiHidden="1" w:unhideWhenUsed="1"/>
-    <w:lsdException w:name="Table Web 2" w:semiHidden="1" w:unhideWhenUsed="1"/>
-    <w:lsdException w:name="Table Web 3" w:semiHidden="1" w:unhideWhenUsed="1"/>
-    <w:lsdException w:name="Balloon Text" w:semiHidden="1" w:unhideWhenUsed="1"/>
-    <w:lsdException w:name="Table Grid" w:uiPriority="39"/>
-    <w:lsdException w:name="Table Theme" w:semiHidden="1" w:unhideWhenUsed="1"/>
-    <w:lsdException w:name="Placeholder Text" w:semiHidden="1"/>
-    <w:lsdException w:name="No Spacing" w:uiPriority="1" w:qFormat="1"/>
-    <w:lsdException w:name="Light Shading" w:uiPriority="60"/>
-    <w:lsdException w:name="Light List" w:uiPriority="61"/>
-    <w:lsdException w:name="Light Grid" w:uiPriority="62"/>
-    <w:lsdException w:name="Medium Shading 1" w:uiPriority="63"/>
-    <w:lsdException w:name="Medium Shading 2" w:uiPriority="64"/>
-    <w:lsdException w:name="Medium List 1" w:uiPriority="65"/>
-    <w:lsdException w:name="Medium List 2" w:uiPriority="66"/>
-    <w:lsdException w:name="Medium Grid 1" w:uiPriority="67"/>
-    <w:lsdException w:name="Medium Grid 2" w:uiPriority="68"/>
-    <w:lsdException w:name="Medium Grid 3" w:uiPriority="69"/>
-    <w:lsdException w:name="Dark List" w:uiPriority="70"/>
-    <w:lsdException w:name="Colorful Shading" w:uiPriority="71"/>
-    <w:lsdException w:name="Colorful List" w:uiPriority="72"/>
-    <w:lsdException w:name="Colorful Grid" w:uiPriority="73"/>
-    <w:lsdException w:name="Light Shading Accent 1" w:uiPriority="60"/>
-    <w:lsdException w:name="Light List Accent 1" w:uiPriority="61"/>
-    <w:lsdException w:name="Light Grid Accent 1" w:uiPriority="62"/>
-    <w:lsdException w:name="Medium Shading 1 Accent 1" w:uiPriority="63"/>
-    <w:lsdException w:name="Medium Shading 2 Accent 1" w:uiPriority="64"/>
-    <w:lsdException w:name="Medium List 1 Accent 1" w:uiPriority="65"/>
-    <w:lsdException w:name="Revision" w:semiHidden="1"/>
-    <w:lsdException w:name="List Paragraph" w:uiPriority="34" w:qFormat="1"/>
-    <w:lsdException w:name="Quote" w:uiPriority="29" w:qFormat="1"/>
-    <w:lsdException w:name="Intense Quote" w:uiPriority="30" w:qFormat="1"/>
-    <w:lsdException w:name="Medium List 2 Accent 1" w:uiPriority="66"/>
-    <w:lsdException w:name="Medium Grid 1 Accent 1" w:uiPriority="67"/>
-    <w:lsdException w:name="Medium Grid 2 Accent 1" w:uiPriority="68"/>
-    <w:lsdException w:name="Medium Grid 3 Accent 1" w:uiPriority="69"/>
-    <w:lsdException w:name="Dark List Accent 1" w:uiPriority="70"/>
-    <w:lsdException w:name="Colorful Shading Accent 1" w:uiPriority="71"/>
-    <w:lsdException w:name="Colorful List Accent 1" w:uiPriority="72"/>
-    <w:lsdException w:name="Colorful Grid Accent 1" w:uiPriority="73"/>
-    <w:lsdException w:name="Light Shading Accent 2" w:uiPriority="60"/>
-    <w:lsdException w:name="Light List Accent 2" w:uiPriority="61"/>
-    <w:lsdException w:name="Light Grid Accent 2" w:uiPriority="62"/>
-    <w:lsdException w:name="Medium Shading 1 Accent 2" w:uiPriority="63"/>
-    <w:lsdException w:name="Medium Shading 2 Accent 2" w:uiPriority="64"/>
-    <w:lsdException w:name="Medium List 1 Accent 2" w:uiPriority="65"/>
-    <w:lsdException w:name="Medium List 2 Accent 2" w:uiPriority="66"/>
-    <w:lsdException w:name="Medium Grid 1 Accent 2" w:uiPriority="67"/>
-    <w:lsdException w:name="Medium Grid 2 Accent 2" w:uiPriority="68"/>
-    <w:lsdException w:name="Medium Grid 3 Accent 2" w:uiPriority="69"/>
-    <w:lsdException w:name="Dark List Accent 2" w:uiPriority="70"/>
-    <w:lsdException w:name="Colorful Shading Accent 2" w:uiPriority="71"/>
-    <w:lsdException w:name="Colorful List Accent 2" w:uiPriority="72"/>
-    <w:lsdException w:name="Colorful Grid Accent 2" w:uiPriority="73"/>
-    <w:lsdException w:name="Light Shading Accent 3" w:uiPriority="60"/>
-    <w:lsdException w:name="Light List Accent 3" w:uiPriority="61"/>
-    <w:lsdException w:name="Light Grid Accent 3" w:uiPriority="62"/>
-    <w:lsdException w:name="Medium Shading 1 Accent 3" w:uiPriority="63"/>
-    <w:lsdException w:name="Medium Shading 2 Accent 3" w:uiPriority="64"/>
-    <w:lsdException w:name="Medium List 1 Accent 3" w:uiPriority="65"/>
-    <w:lsdException w:name="Medium List 2 Accent 3" w:uiPriority="66"/>
-    <w:lsdException w:name="Medium Grid 1 Accent 3" w:uiPriority="67"/>
-    <w:lsdException w:name="Medium Grid 2 Accent 3" w:uiPriority="68"/>
-    <w:lsdException w:name="Medium Grid 3 Accent 3" w:uiPriority="69"/>
-    <w:lsdException w:name="Dark List Accent 3" w:uiPriority="70"/>
-    <w:lsdException w:name="Colorful Shading Accent 3" w:uiPriority="71"/>
-    <w:lsdException w:name="Colorful List Accent 3" w:uiPriority="72"/>
-    <w:lsdException w:name="Colorful Grid Accent 3" w:uiPriority="73"/>
-    <w:lsdException w:name="Light Shading Accent 4" w:uiPriority="60"/>
-    <w:lsdException w:name="Light List Accent 4" w:uiPriority="61"/>
-    <w:lsdException w:name="Light Grid Accent 4" w:uiPriority="62"/>
-    <w:lsdException w:name="Medium Shading 1 Accent 4" w:uiPriority="63"/>
-    <w:lsdException w:name="Medium Shading 2 Accent 4" w:uiPriority="64"/>
-    <w:lsdException w:name="Medium List 1 Accent 4" w:uiPriority="65"/>
-    <w:lsdException w:name="Medium List 2 Accent 4" w:uiPriority="66"/>
-    <w:lsdException w:name="Medium Grid 1 Accent 4" w:uiPriority="67"/>
-    <w:lsdException w:name="Medium Grid 2 Accent 4" w:uiPriority="68"/>
-    <w:lsdException w:name="Medium Grid 3 Accent 4" w:uiPriority="69"/>
-    <w:lsdException w:name="Dark List Accent 4" w:uiPriority="70"/>
-    <w:lsdException w:name="Colorful Shading Accent 4" w:uiPriority="71"/>
-    <w:lsdException w:name="Colorful List Accent 4" w:uiPriority="72"/>
-    <w:lsdException w:name="Colorful Grid Accent 4" w:uiPriority="73"/>
-    <w:lsdException w:name="Light Shading Accent 5" w:uiPriority="60"/>
-    <w:lsdException w:name="Light List Accent 5" w:uiPriority="61"/>
-    <w:lsdException w:name="Light Grid Accent 5" w:uiPriority="62"/>
-    <w:lsdException w:name="Medium Shading 1 Accent 5" w:uiPriority="63"/>
-    <w:lsdException w:name="Medium Shading 2 Accent 5" w:uiPriority="64"/>
-    <w:lsdException w:name="Medium List 1 Accent 5" w:uiPriority="65"/>
-    <w:lsdException w:name="Medium List 2 Accent 5" w:uiPriority="66"/>
-    <w:lsdException w:name="Medium Grid 1 Accent 5" w:uiPriority="67"/>
-    <w:lsdException w:name="Medium Grid 2 Accent 5" w:uiPriority="68"/>
-    <w:lsdException w:name="Medium Grid 3 Accent 5" w:uiPriority="69"/>
-    <w:lsdException w:name="Dark List Accent 5" w:uiPriority="70"/>
-    <w:lsdException w:name="Colorful Shading Accent 5" w:uiPriority="71"/>
-    <w:lsdException w:name="Colorful List Accent 5" w:uiPriority="72"/>
-    <w:lsdException w:name="Colorful Grid Accent 5" w:uiPriority="73"/>
-    <w:lsdException w:name="Light Shading Accent 6" w:uiPriority="60"/>
-    <w:lsdException w:name="Light List Accent 6" w:uiPriority="61"/>
-    <w:lsdException w:name="Light Grid Accent 6" w:uiPriority="62"/>
-    <w:lsdException w:name="Medium Shading 1 Accent 6" w:uiPriority="63"/>
-    <w:lsdException w:name="Medium Shading 2 Accent 6" w:uiPriority="64"/>
-    <w:lsdException w:name="Medium List 1 Accent 6" w:uiPriority="65"/>
-    <w:lsdException w:name="Medium List 2 Accent 6" w:uiPriority="66"/>
-    <w:lsdException w:name="Medium Grid 1 Accent 6" w:uiPriority="67"/>
-    <w:lsdException w:name="Medium Grid 2 Accent 6" w:uiPriority="68"/>
-    <w:lsdException w:name="Medium Grid 3 Accent 6" w:uiPriority="69"/>
-    <w:lsdException w:name="Dark List Accent 6" w:uiPriority="70"/>
-    <w:lsdException w:name="Colorful Shading Accent 6" w:uiPriority="71"/>
-    <w:lsdException w:name="Colorful List Accent 6" w:uiPriority="72"/>
-    <w:lsdException w:name="Colorful Grid Accent 6" w:uiPriority="73"/>
-    <w:lsdException w:name="Subtle Emphasis" w:uiPriority="19" w:qFormat="1"/>
-    <w:lsdException w:name="Intense Emphasis" w:uiPriority="21" w:qFormat="1"/>
-    <w:lsdException w:name="Subtle Reference" w:uiPriority="31" w:qFormat="1"/>
-    <w:lsdException w:name="Intense Reference" w:uiPriority="32" w:qFormat="1"/>
-    <w:lsdException w:name="Book Title" w:uiPriority="33" w:qFormat="1"/>
-    <w:lsdException w:name="Bibliography" w:semiHidden="1" w:uiPriority="37" w:unhideWhenUsed="1"/>
-    <w:lsdException w:name="TOC Heading" w:semiHidden="1" w:uiPriority="39" w:unhideWhenUsed="1" w:qFormat="1"/>
-    <w:lsdException w:name="Plain Table 1" w:uiPriority="41"/>
-    <w:lsdException w:name="Plain Table 2" w:uiPriority="42"/>
-    <w:lsdException w:name="Plain Table 3" w:uiPriority="43"/>
-    <w:lsdException w:name="Plain Table 4" w:uiPriority="44"/>
-    <w:lsdException w:name="Plain Table 5" w:uiPriority="45"/>
-    <w:lsdException w:name="Grid Table Light" w:uiPriority="40"/>
-    <w:lsdException w:name="Grid Table 1 Light" w:uiPriority="46"/>
-    <w:lsdException w:name="Grid Table 2" w:uiPriority="47"/>
-    <w:lsdException w:name="Grid Table 3" w:uiPriority="48"/>
-    <w:lsdException w:name="Grid Table 4" w:uiPriority="49"/>
-    <w:lsdException w:name="Grid Table 5 Dark" w:uiPriority="50"/>
-    <w:lsdException w:name="Grid Table 6 Colorful" w:uiPriority="51"/>
-    <w:lsdException w:name="Grid Table 7 Colorful" w:uiPriority="52"/>
-    <w:lsdException w:name="Grid Table 1 Light Accent 1" w:uiPriority="46"/>
-    <w:lsdException w:name="Grid Table 2 Accent 1" w:uiPriority="47"/>
-    <w:lsdException w:name="Grid Table 3 Accent 1" w:uiPriority="48"/>
-    <w:lsdException w:name="Grid Table 4 Accent 1" w:uiPriority="49"/>
-    <w:lsdException w:name="Grid Table 5 Dark Accent 1" w:uiPriority="50"/>
-    <w:lsdException w:name="Grid Table 6 Colorful Accent 1" w:uiPriority="51"/>
-    <w:lsdException w:name="Grid Table 7 Colorful Accent 1" w:uiPriority="52"/>
-    <w:lsdException w:name="Grid Table 1 Light Accent 2" w:uiPriority="46"/>
-    <w:lsdException w:name="Grid Table 2 Accent 2" w:uiPriority="47"/>
-    <w:lsdException w:name="Grid Table 3 Accent 2" w:uiPriority="48"/>
-    <w:lsdException w:name="Grid Table 4 Accent 2" w:uiPriority="49"/>
-    <w:lsdException w:name="Grid Table 5 Dark Accent 2" w:uiPriority="50"/>
-    <w:lsdException w:name="Grid Table 6 Colorful Accent 2" w:uiPriority="51"/>
-    <w:lsdException w:name="Grid Table 7 Colorful Accent 2" w:uiPriority="52"/>
-    <w:lsdException w:name="Grid Table 1 Light Accent 3" w:uiPriority="46"/>
-    <w:lsdException w:name="Grid Table 2 Accent 3" w:uiPriority="47"/>
-    <w:lsdException w:name="Grid Table 3 Accent 3" w:uiPriority="48"/>
-    <w:lsdException w:name="Grid Table 4 Accent 3" w:uiPriority="49"/>
-    <w:lsdException w:name="Grid Table 5 Dark Accent 3" w:uiPriority="50"/>
-    <w:lsdException w:name="Grid Table 6 Colorful Accent 3" w:uiPriority="51"/>
-    <w:lsdException w:name="Grid Table 7 Colorful Accent 3" w:uiPriority="52"/>
-    <w:lsdException w:name="Grid Table 1 Light Accent 4" w:uiPriority="46"/>
-    <w:lsdException w:name="Grid Table 2 Accent 4" w:uiPriority="47"/>
-    <w:lsdException w:name="Grid Table 3 Accent 4" w:uiPriority="48"/>
-    <w:lsdException w:name="Grid Table 4 Accent 4" w:uiPriority="49"/>
-    <w:lsdException w:name="Grid Table 5 Dark Accent 4" w:uiPriority="50"/>
-    <w:lsdException w:name="Grid Table 6 Colorful Accent 4" w:uiPriority="51"/>
-    <w:lsdException w:name="Grid Table 7 Colorful Accent 4" w:uiPriority="52"/>
-    <w:lsdException w:name="Grid Table 1 Light Accent 5" w:uiPriority="46"/>
-    <w:lsdException w:name="Grid Table 2 Accent 5" w:uiPriority="47"/>
-    <w:lsdException w:name="Grid Table 3 Accent 5" w:uiPriority="48"/>
-    <w:lsdException w:name="Grid Table 4 Accent 5" w:uiPriority="49"/>
-    <w:lsdException w:name="Grid Table 5 Dark Accent 5" w:uiPriority="50"/>
-    <w:lsdException w:name="Grid Table 6 Colorful Accent 5" w:uiPriority="51"/>
-    <w:lsdException w:name="Grid Table 7 Colorful Accent 5" w:uiPriority="52"/>
-    <w:lsdException w:name="Grid Table 1 Light Accent 6" w:uiPriority="46"/>
-    <w:lsdException w:name="Grid Table 2 Accent 6" w:uiPriority="47"/>
-    <w:lsdException w:name="Grid Table 3 Accent 6" w:uiPriority="48"/>
-    <w:lsdException w:name="Grid Table 4 Accent 6" w:uiPriority="49"/>
-    <w:lsdException w:name="Grid Table 5 Dark Accent 6" w:uiPriority="50"/>
-    <w:lsdException w:name="Grid Table 6 Colorful Accent 6" w:uiPriority="51"/>
-    <w:lsdException w:name="Grid Table 7 Colorful Accent 6" w:uiPriority="52"/>
-    <w:lsdException w:name="List Table 1 Light" w:uiPriority="46"/>
-    <w:lsdException w:name="List Table 2" w:uiPriority="47"/>
-    <w:lsdException w:name="List Table 3" w:uiPriority="48"/>
-    <w:lsdException w:name="List Table 4" w:uiPriority="49"/>
-    <w:lsdException w:name="List Table 5 Dark" w:uiPriority="50"/>
-    <w:lsdException w:name="List Table 6 Colorful" w:uiPriority="51"/>
-    <w:lsdException w:name="List Table 7 Colorful" w:uiPriority="52"/>
-    <w:lsdException w:name="List Table 1 Light Accent 1" w:uiPriority="46"/>
-    <w:lsdException w:name="List Table 2 Accent 1" w:uiPriority="47"/>
-    <w:lsdException w:name="List Table 3 Accent 1" w:uiPriority="48"/>
-    <w:lsdException w:name="List Table 4 Accent 1" w:uiPriority="49"/>
-    <w:lsdException w:name="List Table 5 Dark Accent 1" w:uiPriority="50"/>
-    <w:lsdException w:name="List Table 6 Colorful Accent 1" w:uiPriority="51"/>
-    <w:lsdException w:name="List Table 7 Colorful Accent 1" w:uiPriority="52"/>
-    <w:lsdException w:name="List Table 1 Light Accent 2" w:uiPriority="46"/>
-    <w:lsdException w:name="List Table 2 Accent 2" w:uiPriority="47"/>
-    <w:lsdException w:name="List Table 3 Accent 2" w:uiPriority="48"/>
-    <w:lsdException w:name="List Table 4 Accent 2" w:uiPriority="49"/>
-    <w:lsdException w:name="List Table 5 Dark Accent 2" w:uiPriority="50"/>
-    <w:lsdException w:name="List Table 6 Colorful Accent 2" w:uiPriority="51"/>
-    <w:lsdException w:name="List Table 7 Colorful Accent 2" w:uiPriority="52"/>
-    <w:lsdException w:name="List Table 1 Light Accent 3" w:uiPriority="46"/>
-    <w:lsdException w:name="List Table 2 Accent 3" w:uiPriority="47"/>
-    <w:lsdException w:name="List Table 3 Accent 3" w:uiPriority="48"/>
-    <w:lsdException w:name="List Table 4 Accent 3" w:uiPriority="49"/>
-    <w:lsdException w:name="List Table 5 Dark Accent 3" w:uiPriority="50"/>
-    <w:lsdException w:name="List Table 6 Colorful Accent 3" w:uiPriority="51"/>
-    <w:lsdException w:name="List Table 7 Colorful Accent 3" w:uiPriority="52"/>
-    <w:lsdException w:name="List Table 1 Light Accent 4" w:uiPriority="46"/>
-    <w:lsdException w:name="List Table 2 Accent 4" w:uiPriority="47"/>
-    <w:lsdException w:name="List Table 3 Accent 4" w:uiPriority="48"/>
-    <w:lsdException w:name="List Table 4 Accent 4" w:uiPriority="49"/>
-    <w:lsdException w:name="List Table 5 Dark Accent 4" w:uiPriority="50"/>
-    <w:lsdException w:name="List Table 6 Colorful Accent 4" w:uiPriority="51"/>
-    <w:lsdException w:name="List Table 7 Colorful Accent 4" w:uiPriority="52"/>
-    <w:lsdException w:name="List Table 1 Light Accent 5" w:uiPriority="46"/>
-    <w:lsdException w:name="List Table 2 Accent 5" w:uiPriority="47"/>
-    <w:lsdException w:name="List Table 3 Accent 5" w:uiPriority="48"/>
-    <w:lsdException w:name="List Table 4 Accent 5" w:uiPriority="49"/>
-    <w:lsdException w:name="List Table 5 Dark Accent 5" w:uiPriority="50"/>
-    <w:lsdException w:name="List Table 6 Colorful Accent 5" w:uiPriority="51"/>
-    <w:lsdException w:name="List Table 7 Colorful Accent 5" w:uiPriority="52"/>
-    <w:lsdException w:name="List Table 1 Light Accent 6" w:uiPriority="46"/>
-    <w:lsdException w:name="List Table 2 Accent 6" w:uiPriority="47"/>
-    <w:lsdException w:name="List Table 3 Accent 6" w:uiPriority="48"/>
-    <w:lsdException w:name="List Table 4 Accent 6" w:uiPriority="49"/>
-    <w:lsdException w:name="List Table 5 Dark Accent 6" w:uiPriority="50"/>
-    <w:lsdException w:name="List Table 6 Colorful Accent 6" w:uiPriority="51"/>
-    <w:lsdException w:name="List Table 7 Colorful Accent 6" w:uiPriority="52"/>
-  </w:latentStyles>
-  <w:style w:type="paragraph" w:default="1" w:styleId="Normal">
-    <w:name w:val="Normal"/>
-    <w:qFormat/>
-  </w:style>
-  <w:style w:type="paragraph" w:styleId="Heading1">
-    <w:name w:val="heading 1"/>
-    <w:basedOn w:val="Normal"/>
-    <w:next w:val="Normal"/>
-    <w:link w:val="Heading1Char"/>
-    <w:uiPriority w:val="1"/>
-    <w:qFormat/>
-    <w:pPr>
-      <w:keepNext/>
-      <w:keepLines/>
-      <w:spacing w:before="600" w:after="60" w:line="264" w:lineRule="auto"/>
-      <w:outlineLvl w:val="0"/>
-    </w:pPr>
-    <w:rPr>
-      <w:rFonts w:asciiTheme="majorHAnsi" w:eastAsiaTheme="majorEastAsia" w:hAnsiTheme="majorHAnsi" w:cstheme="majorBidi"/>
-      <w:color w:val="5B9BD5" w:themeColor="accent1"/>
-      <w:sz w:val="30"/>
-      <w:szCs w:val="22"/>
-      <w:lang w:bidi="ar-SA"/>
-    </w:rPr>
-  </w:style>
-  <w:style w:type="paragraph" w:styleId="Heading2">
-    <w:name w:val="heading 2"/>
-    <w:basedOn w:val="Normal"/>
-    <w:next w:val="Normal"/>
-    <w:link w:val="Heading2Char"/>
-    <w:uiPriority w:val="1"/>
-    <w:unhideWhenUsed/>
-    <w:qFormat/>
-    <w:pPr>
-      <w:keepNext/>
-      <w:keepLines/>
-      <w:spacing w:before="240" w:after="0" w:line="264" w:lineRule="auto"/>
-      <w:outlineLvl w:val="1"/>
-    </w:pPr>
-    <w:rPr>
-      <w:rFonts w:asciiTheme="majorHAnsi" w:eastAsiaTheme="majorEastAsia" w:hAnsiTheme="majorHAnsi" w:cstheme="majorBidi"/>
-      <w:caps/>
-      <w:color w:val="5B9BD5" w:themeColor="accent1"/>
-      <w:szCs w:val="22"/>
-      <w:lang w:bidi="ar-SA"/>
-    </w:rPr>
-  </w:style>
-  <w:style w:type="character" w:default="1" w:styleId="DefaultParagraphFont">
-    <w:name w:val="Default Paragraph Font"/>
-    <w:uiPriority w:val="1"/>
-    <w:semiHidden/>
-    <w:unhideWhenUsed/>
-  </w:style>
-  <w:style w:type="table" w:default="1" w:styleId="TableNormal">
-    <w:name w:val="Normal Table"/>
-    <w:uiPriority w:val="99"/>
-    <w:semiHidden/>
-    <w:unhideWhenUsed/>
-    <w:tblPr>
-      <w:tblInd w:w="0" w:type="dxa"/>
-      <w:tblCellMar>
-        <w:top w:w="0" w:type="dxa"/>
-        <w:left w:w="108" w:type="dxa"/>
-        <w:bottom w:w="0" w:type="dxa"/>
-        <w:right w:w="108" w:type="dxa"/>
-      </w:tblCellMar>
-    </w:tblPr>
-  </w:style>
-  <w:style w:type="numbering" w:default="1" w:styleId="NoList">
-    <w:name w:val="No List"/>
-    <w:uiPriority w:val="99"/>
-    <w:semiHidden/>
-    <w:unhideWhenUsed/>
-  </w:style>
-  <w:style w:type="character" w:customStyle="1" w:styleId="Heading1Char">
-    <w:name w:val="Heading 1 Char"/>
-    <w:basedOn w:val="DefaultParagraphFont"/>
-    <w:link w:val="Heading1"/>
-    <w:uiPriority w:val="1"/>
-    <w:rPr>
-      <w:rFonts w:asciiTheme="majorHAnsi" w:eastAsiaTheme="majorEastAsia" w:hAnsiTheme="majorHAnsi" w:cstheme="majorBidi"/>
-      <w:color w:val="5B9BD5" w:themeColor="accent1"/>
-      <w:sz w:val="30"/>
-      <w:szCs w:val="22"/>
-      <w:lang w:bidi="ar-SA"/>
-    </w:rPr>
-  </w:style>
-  <w:style w:type="character" w:customStyle="1" w:styleId="Heading2Char">
-    <w:name w:val="Heading 2 Char"/>
-    <w:basedOn w:val="DefaultParagraphFont"/>
-    <w:link w:val="Heading2"/>
-    <w:uiPriority w:val="1"/>
-    <w:rPr>
-      <w:rFonts w:asciiTheme="majorHAnsi" w:eastAsiaTheme="majorEastAsia" w:hAnsiTheme="majorHAnsi" w:cstheme="majorBidi"/>
-      <w:caps/>
-      <w:color w:val="5B9BD5" w:themeColor="accent1"/>
-      <w:szCs w:val="22"/>
-      <w:lang w:bidi="ar-SA"/>
-    </w:rPr>
-  </w:style>
-  <w:style w:type="paragraph" w:styleId="ListBullet">
-    <w:name w:val="List Bullet"/>
-    <w:basedOn w:val="Normal"/>
-    <w:uiPriority w:val="1"/>
-    <w:unhideWhenUsed/>
-    <w:qFormat/>
-    <w:pPr>
-      <w:numPr>
-        <w:numId w:val="1"/>
-      </w:numPr>
-      <w:spacing w:before="120" w:after="200" w:line="264" w:lineRule="auto"/>
-    </w:pPr>
-    <w:rPr>
-      <w:rFonts w:cs="Times New Roman"/>
-      <w:color w:val="595959" w:themeColor="text1" w:themeTint="A6"/>
-      <w:sz w:val="20"/>
-      <w:szCs w:val="22"/>
-      <w:lang w:bidi="ar-SA"/>
-    </w:rPr>
-  </w:style>
-  <w:style w:type="paragraph" w:customStyle="1" w:styleId="74E781510A1B4270AE8D706EA52360DC">
-    <w:name w:val="74E781510A1B4270AE8D706EA52360DC"/>
-  </w:style>
-  <w:style w:type="paragraph" w:customStyle="1" w:styleId="F3957429994C4EB4836CCBFEAD5FE57D">
-    <w:name w:val="F3957429994C4EB4836CCBFEAD5FE57D"/>
-  </w:style>
-  <w:style w:type="paragraph" w:customStyle="1" w:styleId="63F9BFDFF8CA4990B4CF5FF38D7B1E01">
-    <w:name w:val="63F9BFDFF8CA4990B4CF5FF38D7B1E01"/>
-  </w:style>
-  <w:style w:type="paragraph" w:customStyle="1" w:styleId="5A5C855D94524620A2106D95DC4BB356">
-    <w:name w:val="5A5C855D94524620A2106D95DC4BB356"/>
-  </w:style>
-</w:styles>
-</file>
-
-<file path=word/glossary/webSettings.xml><?xml version="1.0" encoding="utf-8"?>
-<w:webSettings xmlns:mc="http://schemas.openxmlformats.org/markup-compatibility/2006" xmlns:r="http://schemas.openxmlformats.org/officeDocument/2006/relationships" xmlns:w="http://schemas.openxmlformats.org/wordprocessingml/2006/main" xmlns:w14="http://schemas.microsoft.com/office/word/2010/wordml" xmlns:w15="http://schemas.microsoft.com/office/word/2012/wordml" mc:Ignorable="w14 w15">
-  <w:optimizeForBrowser/>
-  <w:allowPNG/>
-</w:webSettings>
 </file>
 
 <file path=word/theme/theme1.xml><?xml version="1.0" encoding="utf-8"?>
@@ -4434,7 +3704,7 @@
 </file>
 
 <file path=customXml/itemProps3.xml><?xml version="1.0" encoding="utf-8"?>
-<ds:datastoreItem xmlns:ds="http://schemas.openxmlformats.org/officeDocument/2006/customXml" ds:itemID="{CEB44A11-9E9D-4D3B-9E4E-E655045FCEBA}">
+<ds:datastoreItem xmlns:ds="http://schemas.openxmlformats.org/officeDocument/2006/customXml" ds:itemID="{099E0007-6AF9-430B-9704-38F94135CA9A}">
   <ds:schemaRefs>
     <ds:schemaRef ds:uri="http://schemas.openxmlformats.org/officeDocument/2006/bibliography"/>
   </ds:schemaRefs>

</xml_diff>

<commit_message>
proposal plan: final design
</commit_message>
<xml_diff>
--- a/_plans/Child Vaccination.docx
+++ b/_plans/Child Vaccination.docx
@@ -2,34 +2,635 @@
 <file path=word/document.xml><?xml version="1.0" encoding="utf-8"?>
 <w:document xmlns:wpc="http://schemas.microsoft.com/office/word/2010/wordprocessingCanvas" xmlns:mc="http://schemas.openxmlformats.org/markup-compatibility/2006" xmlns:o="urn:schemas-microsoft-com:office:office" xmlns:r="http://schemas.openxmlformats.org/officeDocument/2006/relationships" xmlns:m="http://schemas.openxmlformats.org/officeDocument/2006/math" xmlns:v="urn:schemas-microsoft-com:vml" xmlns:wp14="http://schemas.microsoft.com/office/word/2010/wordprocessingDrawing" xmlns:wp="http://schemas.openxmlformats.org/drawingml/2006/wordprocessingDrawing" xmlns:w10="urn:schemas-microsoft-com:office:word" xmlns:w="http://schemas.openxmlformats.org/wordprocessingml/2006/main" xmlns:w14="http://schemas.microsoft.com/office/word/2010/wordml" xmlns:w15="http://schemas.microsoft.com/office/word/2012/wordml" xmlns:wpg="http://schemas.microsoft.com/office/word/2010/wordprocessingGroup" xmlns:wpi="http://schemas.microsoft.com/office/word/2010/wordprocessingInk" xmlns:wne="http://schemas.microsoft.com/office/word/2006/wordml" xmlns:wps="http://schemas.microsoft.com/office/word/2010/wordprocessingShape" mc:Ignorable="w14 w15 wp14">
   <w:body>
+    <w:sdt>
+      <w:sdtPr>
+        <w:rPr>
+          <w:color w:val="595959" w:themeColor="text1" w:themeTint="A6"/>
+        </w:rPr>
+        <w:id w:val="89207011"/>
+        <w:docPartObj>
+          <w:docPartGallery w:val="Cover Pages"/>
+          <w:docPartUnique/>
+        </w:docPartObj>
+      </w:sdtPr>
+      <w:sdtEndPr>
+        <w:rPr>
+          <w:rFonts w:asciiTheme="majorHAnsi" w:eastAsiaTheme="majorEastAsia" w:hAnsiTheme="majorHAnsi" w:cstheme="majorBidi"/>
+          <w:color w:val="606372" w:themeColor="accent1"/>
+          <w:sz w:val="30"/>
+        </w:rPr>
+      </w:sdtEndPr>
+      <w:sdtContent>
+        <w:p>
+          <w:pPr>
+            <w:pStyle w:val="NoSpacing"/>
+            <w:rPr>
+              <w:color w:val="595959" w:themeColor="text1" w:themeTint="A6"/>
+            </w:rPr>
+            <w:sectPr>
+              <w:footerReference w:type="default" r:id="rId10"/>
+              <w:pgSz w:w="11907" w:h="16839" w:code="9"/>
+              <w:pgMar w:top="1728" w:right="1800" w:bottom="1440" w:left="1800" w:header="720" w:footer="720" w:gutter="0"/>
+              <w:pgNumType w:start="0"/>
+              <w:cols w:space="720"/>
+              <w:titlePg/>
+              <w:docGrid w:linePitch="360"/>
+            </w:sectPr>
+          </w:pPr>
+          <w:r>
+            <w:rPr>
+              <w:noProof/>
+              <w:lang w:bidi="bn-BD"/>
+            </w:rPr>
+            <w:drawing>
+              <wp:anchor distT="0" distB="0" distL="114300" distR="114300" simplePos="0" relativeHeight="251660288" behindDoc="1" locked="0" layoutInCell="1" allowOverlap="0" wp14:anchorId="28B434FD" wp14:editId="24618FC6">
+                <wp:simplePos x="0" y="0"/>
+                <wp:positionH relativeFrom="margin">
+                  <wp:posOffset>809625</wp:posOffset>
+                </wp:positionH>
+                <wp:positionV relativeFrom="margin">
+                  <wp:posOffset>359410</wp:posOffset>
+                </wp:positionV>
+                <wp:extent cx="3657600" cy="5278755"/>
+                <wp:effectExtent l="266700" t="285750" r="266700" b="283845"/>
+                <wp:wrapSquare wrapText="bothSides"/>
+                <wp:docPr id="19" name="Picture 1"/>
+                <wp:cNvGraphicFramePr>
+                  <a:graphicFrameLocks xmlns:a="http://schemas.openxmlformats.org/drawingml/2006/main" noChangeAspect="1"/>
+                </wp:cNvGraphicFramePr>
+                <a:graphic xmlns:a="http://schemas.openxmlformats.org/drawingml/2006/main">
+                  <a:graphicData uri="http://schemas.openxmlformats.org/drawingml/2006/picture">
+                    <pic:pic xmlns:pic="http://schemas.openxmlformats.org/drawingml/2006/picture">
+                      <pic:nvPicPr>
+                        <pic:cNvPr id="0" name="Picture 1"/>
+                        <pic:cNvPicPr preferRelativeResize="0">
+                          <a:picLocks noChangeAspect="1" noChangeArrowheads="1"/>
+                        </pic:cNvPicPr>
+                      </pic:nvPicPr>
+                      <pic:blipFill>
+                        <a:blip r:embed="rId11">
+                          <a:extLst>
+                            <a:ext uri="{28A0092B-C50C-407E-A947-70E740481C1C}">
+                              <a14:useLocalDpi xmlns:a14="http://schemas.microsoft.com/office/drawing/2010/main" val="0"/>
+                            </a:ext>
+                          </a:extLst>
+                        </a:blip>
+                        <a:stretch>
+                          <a:fillRect/>
+                        </a:stretch>
+                      </pic:blipFill>
+                      <pic:spPr bwMode="auto">
+                        <a:xfrm>
+                          <a:off x="0" y="0"/>
+                          <a:ext cx="3657600" cy="5278755"/>
+                        </a:xfrm>
+                        <a:prstGeom prst="rect">
+                          <a:avLst/>
+                        </a:prstGeom>
+                        <a:solidFill>
+                          <a:srgbClr val="FFFFFF">
+                            <a:shade val="85000"/>
+                          </a:srgbClr>
+                        </a:solidFill>
+                        <a:ln w="254000" cap="rnd">
+                          <a:solidFill>
+                            <a:srgbClr val="FFFFFF"/>
+                          </a:solidFill>
+                        </a:ln>
+                        <a:effectLst>
+                          <a:outerShdw blurRad="152400" algn="tl" rotWithShape="0">
+                            <a:srgbClr val="000000">
+                              <a:alpha val="25000"/>
+                            </a:srgbClr>
+                          </a:outerShdw>
+                        </a:effectLst>
+                        <a:scene3d>
+                          <a:camera prst="orthographicFront"/>
+                          <a:lightRig rig="twoPt" dir="t">
+                            <a:rot lat="0" lon="0" rev="7800000"/>
+                          </a:lightRig>
+                        </a:scene3d>
+                        <a:sp3d contourW="6350">
+                          <a:bevelT w="6350" h="6350"/>
+                          <a:contourClr>
+                            <a:srgbClr val="C0C0C0"/>
+                          </a:contourClr>
+                        </a:sp3d>
+                      </pic:spPr>
+                    </pic:pic>
+                  </a:graphicData>
+                </a:graphic>
+                <wp14:sizeRelH relativeFrom="page">
+                  <wp14:pctWidth>0</wp14:pctWidth>
+                </wp14:sizeRelH>
+                <wp14:sizeRelV relativeFrom="page">
+                  <wp14:pctHeight>0</wp14:pctHeight>
+                </wp14:sizeRelV>
+              </wp:anchor>
+            </w:drawing>
+          </w:r>
+          <w:r>
+            <w:rPr>
+              <w:noProof/>
+              <w:lang w:bidi="bn-BD"/>
+            </w:rPr>
+            <mc:AlternateContent>
+              <mc:Choice Requires="wps">
+                <w:drawing>
+                  <wp:anchor distT="0" distB="0" distL="114300" distR="114300" simplePos="0" relativeHeight="251662336" behindDoc="0" locked="0" layoutInCell="1" allowOverlap="0" wp14:anchorId="40790480" wp14:editId="7DAE7465">
+                    <wp:simplePos x="0" y="0"/>
+                    <wp:positionH relativeFrom="margin">
+                      <wp:posOffset>134007</wp:posOffset>
+                    </wp:positionH>
+                    <wp:positionV relativeFrom="margin">
+                      <wp:posOffset>6028734</wp:posOffset>
+                    </wp:positionV>
+                    <wp:extent cx="5218386" cy="1340069"/>
+                    <wp:effectExtent l="0" t="0" r="7620" b="5080"/>
+                    <wp:wrapSquare wrapText="bothSides"/>
+                    <wp:docPr id="18" name="Text Box 18"/>
+                    <wp:cNvGraphicFramePr/>
+                    <a:graphic xmlns:a="http://schemas.openxmlformats.org/drawingml/2006/main">
+                      <a:graphicData uri="http://schemas.microsoft.com/office/word/2010/wordprocessingShape">
+                        <wps:wsp>
+                          <wps:cNvSpPr txBox="1"/>
+                          <wps:spPr>
+                            <a:xfrm>
+                              <a:off x="0" y="0"/>
+                              <a:ext cx="5218386" cy="1340069"/>
+                            </a:xfrm>
+                            <a:prstGeom prst="rect">
+                              <a:avLst/>
+                            </a:prstGeom>
+                            <a:noFill/>
+                            <a:ln w="6350">
+                              <a:noFill/>
+                            </a:ln>
+                            <a:effectLst/>
+                          </wps:spPr>
+                          <wps:style>
+                            <a:lnRef idx="0">
+                              <a:schemeClr val="accent1"/>
+                            </a:lnRef>
+                            <a:fillRef idx="0">
+                              <a:schemeClr val="accent1"/>
+                            </a:fillRef>
+                            <a:effectRef idx="0">
+                              <a:schemeClr val="accent1"/>
+                            </a:effectRef>
+                            <a:fontRef idx="minor">
+                              <a:schemeClr val="dk1"/>
+                            </a:fontRef>
+                          </wps:style>
+                          <wps:txbx>
+                            <w:txbxContent>
+                              <w:sdt>
+                                <w:sdtPr>
+                                  <w:alias w:val="Title"/>
+                                  <w:tag w:val=""/>
+                                  <w:id w:val="871269860"/>
+                                  <w:dataBinding w:prefixMappings="xmlns:ns0='http://purl.org/dc/elements/1.1/' xmlns:ns1='http://schemas.openxmlformats.org/package/2006/metadata/core-properties' " w:xpath="/ns1:coreProperties[1]/ns0:title[1]" w:storeItemID="{6C3C8BC8-F283-45AE-878A-BAB7291924A1}"/>
+                                  <w:text/>
+                                </w:sdtPr>
+                                <w:sdtContent>
+                                  <w:p>
+                                    <w:pPr>
+                                      <w:pStyle w:val="Title"/>
+                                    </w:pPr>
+                                    <w:r>
+                                      <w:t>Vaccine for Child</w:t>
+                                    </w:r>
+                                  </w:p>
+                                </w:sdtContent>
+                              </w:sdt>
+                              <w:p>
+                                <w:pPr>
+                                  <w:pStyle w:val="Subtitle"/>
+                                </w:pPr>
+                                <w:sdt>
+                                  <w:sdtPr>
+                                    <w:alias w:val="Subtitle"/>
+                                    <w:tag w:val=""/>
+                                    <w:id w:val="-374697506"/>
+                                    <w:dataBinding w:prefixMappings="xmlns:ns0='http://purl.org/dc/elements/1.1/' xmlns:ns1='http://schemas.openxmlformats.org/package/2006/metadata/core-properties' " w:xpath="/ns1:coreProperties[1]/ns0:subject[1]" w:storeItemID="{6C3C8BC8-F283-45AE-878A-BAB7291924A1}"/>
+                                    <w:text/>
+                                  </w:sdtPr>
+                                  <w:sdtContent>
+                                    <w:r>
+                                      <w:t>Database project proposal</w:t>
+                                    </w:r>
+                                  </w:sdtContent>
+                                </w:sdt>
+                              </w:p>
+                            </w:txbxContent>
+                          </wps:txbx>
+                          <wps:bodyPr rot="0" spcFirstLastPara="0" vertOverflow="overflow" horzOverflow="overflow" vert="horz" wrap="square" lIns="0" tIns="0" rIns="0" bIns="0" numCol="1" spcCol="0" rtlCol="0" fromWordArt="0" anchor="t" anchorCtr="0" forceAA="0" compatLnSpc="1">
+                            <a:prstTxWarp prst="textNoShape">
+                              <a:avLst/>
+                            </a:prstTxWarp>
+                            <a:spAutoFit/>
+                          </wps:bodyPr>
+                        </wps:wsp>
+                      </a:graphicData>
+                    </a:graphic>
+                    <wp14:sizeRelH relativeFrom="margin">
+                      <wp14:pctWidth>95000</wp14:pctWidth>
+                    </wp14:sizeRelH>
+                    <wp14:sizeRelV relativeFrom="margin">
+                      <wp14:pctHeight>0</wp14:pctHeight>
+                    </wp14:sizeRelV>
+                  </wp:anchor>
+                </w:drawing>
+              </mc:Choice>
+              <mc:Fallback>
+                <w:pict>
+                  <v:shapetype w14:anchorId="40790480" id="_x0000_t202" coordsize="21600,21600" o:spt="202" path="m,l,21600r21600,l21600,xe">
+                    <v:stroke joinstyle="miter"/>
+                    <v:path gradientshapeok="t" o:connecttype="rect"/>
+                  </v:shapetype>
+                  <v:shape id="Text Box 18" o:spid="_x0000_s1026" type="#_x0000_t202" style="position:absolute;margin-left:10.55pt;margin-top:474.7pt;width:410.9pt;height:105.5pt;z-index:251662336;visibility:visible;mso-wrap-style:square;mso-width-percent:950;mso-height-percent:0;mso-wrap-distance-left:9pt;mso-wrap-distance-top:0;mso-wrap-distance-right:9pt;mso-wrap-distance-bottom:0;mso-position-horizontal:absolute;mso-position-horizontal-relative:margin;mso-position-vertical:absolute;mso-position-vertical-relative:margin;mso-width-percent:950;mso-height-percent:0;mso-width-relative:margin;mso-height-relative:margin;v-text-anchor:top" o:gfxdata="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" o:allowoverlap="f" filled="f" stroked="f" strokeweight=".5pt">
+                    <v:textbox style="mso-fit-shape-to-text:t" inset="0,0,0,0">
+                      <w:txbxContent>
+                        <w:sdt>
+                          <w:sdtPr>
+                            <w:alias w:val="Title"/>
+                            <w:tag w:val=""/>
+                            <w:id w:val="871269860"/>
+                            <w:dataBinding w:prefixMappings="xmlns:ns0='http://purl.org/dc/elements/1.1/' xmlns:ns1='http://schemas.openxmlformats.org/package/2006/metadata/core-properties' " w:xpath="/ns1:coreProperties[1]/ns0:title[1]" w:storeItemID="{6C3C8BC8-F283-45AE-878A-BAB7291924A1}"/>
+                            <w:text/>
+                          </w:sdtPr>
+                          <w:sdtContent>
+                            <w:p>
+                              <w:pPr>
+                                <w:pStyle w:val="Title"/>
+                              </w:pPr>
+                              <w:r>
+                                <w:t>Vaccine for Child</w:t>
+                              </w:r>
+                            </w:p>
+                          </w:sdtContent>
+                        </w:sdt>
+                        <w:p>
+                          <w:pPr>
+                            <w:pStyle w:val="Subtitle"/>
+                          </w:pPr>
+                          <w:sdt>
+                            <w:sdtPr>
+                              <w:alias w:val="Subtitle"/>
+                              <w:tag w:val=""/>
+                              <w:id w:val="-374697506"/>
+                              <w:dataBinding w:prefixMappings="xmlns:ns0='http://purl.org/dc/elements/1.1/' xmlns:ns1='http://schemas.openxmlformats.org/package/2006/metadata/core-properties' " w:xpath="/ns1:coreProperties[1]/ns0:subject[1]" w:storeItemID="{6C3C8BC8-F283-45AE-878A-BAB7291924A1}"/>
+                              <w:text/>
+                            </w:sdtPr>
+                            <w:sdtContent>
+                              <w:r>
+                                <w:t>Database project proposal</w:t>
+                              </w:r>
+                            </w:sdtContent>
+                          </w:sdt>
+                        </w:p>
+                      </w:txbxContent>
+                    </v:textbox>
+                    <w10:wrap type="square" anchorx="margin" anchory="margin"/>
+                  </v:shape>
+                </w:pict>
+              </mc:Fallback>
+            </mc:AlternateContent>
+          </w:r>
+        </w:p>
+        <w:p>
+          <w:pPr>
+            <w:pStyle w:val="Heading1"/>
+          </w:pPr>
+          <w:r>
+            <w:lastRenderedPageBreak/>
+            <w:t xml:space="preserve">1) Basic </w:t>
+          </w:r>
+          <w:r>
+            <w:rPr>
+              <w:sz w:val="32"/>
+              <w:szCs w:val="22"/>
+            </w:rPr>
+            <w:t>Information</w:t>
+          </w:r>
+        </w:p>
+      </w:sdtContent>
+    </w:sdt>
     <w:p>
       <w:pPr>
-        <w:pStyle w:val="Title"/>
-      </w:pPr>
-      <w:r>
-        <w:t>Database Project Proposal</w:t>
+        <w:pStyle w:val="Heading2"/>
+      </w:pPr>
+      <w:r>
+        <w:t>1.1 Project Title</w:t>
       </w:r>
     </w:p>
     <w:p>
       <w:pPr>
-        <w:jc w:val="center"/>
-      </w:pPr>
+        <w:ind w:firstLine="720"/>
+        <w:rPr>
+          <w:sz w:val="28"/>
+          <w:szCs w:val="24"/>
+        </w:rPr>
+      </w:pPr>
+      <w:r>
+        <w:rPr>
+          <w:b/>
+          <w:bCs/>
+          <w:sz w:val="28"/>
+          <w:szCs w:val="24"/>
+        </w:rPr>
+        <w:t>Vaccine f</w:t>
+      </w:r>
+      <w:r>
+        <w:rPr>
+          <w:b/>
+          <w:bCs/>
+          <w:sz w:val="28"/>
+          <w:szCs w:val="24"/>
+        </w:rPr>
+        <w:t>or Child</w:t>
+      </w:r>
+      <w:r>
+        <w:t xml:space="preserve"> </w:t>
+      </w:r>
+    </w:p>
+    <w:p>
+      <w:pPr>
+        <w:pStyle w:val="Heading2"/>
+      </w:pPr>
+      <w:r>
+        <w:t>1.</w:t>
+      </w:r>
+      <w:r>
+        <w:t>2</w:t>
+      </w:r>
+      <w:r>
+        <w:t xml:space="preserve"> </w:t>
+      </w:r>
+      <w:r>
+        <w:t>Student Information</w:t>
+      </w:r>
+    </w:p>
+    <w:p>
+      <w:pPr>
+        <w:pStyle w:val="ListParagraph"/>
+        <w:numPr>
+          <w:ilvl w:val="0"/>
+          <w:numId w:val="10"/>
+        </w:numPr>
+        <w:rPr>
+          <w:rFonts w:ascii="Cambria" w:hAnsi="Cambria"/>
+          <w:sz w:val="24"/>
+          <w:szCs w:val="24"/>
+        </w:rPr>
+      </w:pPr>
+      <w:r>
+        <w:rPr>
+          <w:rFonts w:ascii="Cambria" w:hAnsi="Cambria"/>
+          <w:sz w:val="24"/>
+          <w:szCs w:val="24"/>
+        </w:rPr>
+        <w:t xml:space="preserve">Mr. </w:t>
+      </w:r>
+      <w:r>
+        <w:rPr>
+          <w:rFonts w:ascii="Cambria" w:hAnsi="Cambria"/>
+          <w:sz w:val="24"/>
+          <w:szCs w:val="24"/>
+        </w:rPr>
+        <w:t>Sudipto Chandra Das Dipu</w:t>
+      </w:r>
+      <w:r>
+        <w:rPr>
+          <w:rFonts w:ascii="Cambria" w:hAnsi="Cambria"/>
+          <w:sz w:val="24"/>
+          <w:szCs w:val="24"/>
+        </w:rPr>
+        <w:br/>
+      </w:r>
+      <w:r>
+        <w:rPr>
+          <w:rFonts w:ascii="Cambria" w:hAnsi="Cambria"/>
+          <w:i/>
+          <w:iCs/>
+          <w:color w:val="395755" w:themeColor="accent2" w:themeShade="80"/>
+          <w:sz w:val="24"/>
+          <w:szCs w:val="24"/>
+        </w:rPr>
+        <w:t>Registration No</w:t>
+      </w:r>
+      <w:r>
+        <w:rPr>
+          <w:rFonts w:ascii="Cambria" w:hAnsi="Cambria"/>
+          <w:sz w:val="24"/>
+          <w:szCs w:val="24"/>
+        </w:rPr>
+        <w:t>: 2012331019</w:t>
+      </w:r>
+    </w:p>
+    <w:p>
+      <w:pPr>
+        <w:pStyle w:val="ListParagraph"/>
+        <w:numPr>
+          <w:ilvl w:val="0"/>
+          <w:numId w:val="10"/>
+        </w:numPr>
+      </w:pPr>
+      <w:r>
+        <w:rPr>
+          <w:rFonts w:ascii="Cambria" w:hAnsi="Cambria"/>
+          <w:sz w:val="24"/>
+          <w:szCs w:val="24"/>
+        </w:rPr>
+        <w:t xml:space="preserve">Mr. </w:t>
+      </w:r>
+      <w:proofErr w:type="spellStart"/>
+      <w:r>
+        <w:rPr>
+          <w:rFonts w:ascii="Cambria" w:hAnsi="Cambria"/>
+          <w:sz w:val="24"/>
+          <w:szCs w:val="24"/>
+        </w:rPr>
+        <w:t>Bishwajit</w:t>
+      </w:r>
+      <w:proofErr w:type="spellEnd"/>
+      <w:r>
+        <w:rPr>
+          <w:rFonts w:ascii="Cambria" w:hAnsi="Cambria"/>
+          <w:sz w:val="24"/>
+          <w:szCs w:val="24"/>
+        </w:rPr>
+        <w:t xml:space="preserve"> </w:t>
+      </w:r>
+      <w:proofErr w:type="spellStart"/>
+      <w:r>
+        <w:rPr>
+          <w:rFonts w:ascii="Cambria" w:hAnsi="Cambria"/>
+          <w:sz w:val="24"/>
+          <w:szCs w:val="24"/>
+        </w:rPr>
+        <w:t>Purkaystha</w:t>
+      </w:r>
+      <w:proofErr w:type="spellEnd"/>
+      <w:r>
+        <w:rPr>
+          <w:rFonts w:ascii="Cambria" w:hAnsi="Cambria"/>
+          <w:sz w:val="24"/>
+          <w:szCs w:val="24"/>
+        </w:rPr>
+        <w:br/>
+      </w:r>
+      <w:r>
+        <w:rPr>
+          <w:rFonts w:ascii="Cambria" w:hAnsi="Cambria"/>
+          <w:i/>
+          <w:iCs/>
+          <w:color w:val="395755" w:themeColor="accent2" w:themeShade="80"/>
+          <w:sz w:val="24"/>
+          <w:szCs w:val="24"/>
+        </w:rPr>
+        <w:t>Registration No</w:t>
+      </w:r>
+      <w:r>
+        <w:rPr>
+          <w:rFonts w:ascii="Cambria" w:hAnsi="Cambria"/>
+          <w:sz w:val="24"/>
+          <w:szCs w:val="24"/>
+        </w:rPr>
+        <w:t>: 2012331013</w:t>
+      </w:r>
+    </w:p>
+    <w:p>
+      <w:pPr>
+        <w:pStyle w:val="Heading2"/>
+      </w:pPr>
+      <w:r>
+        <w:t>1.</w:t>
+      </w:r>
+      <w:r>
+        <w:t>3</w:t>
+      </w:r>
+      <w:r>
+        <w:t xml:space="preserve"> </w:t>
+      </w:r>
+      <w:r>
+        <w:t>Submitted to</w:t>
+      </w:r>
+    </w:p>
+    <w:p>
+      <w:pPr>
+        <w:pStyle w:val="ListParagraph"/>
+        <w:numPr>
+          <w:ilvl w:val="0"/>
+          <w:numId w:val="15"/>
+        </w:numPr>
+      </w:pPr>
+      <w:r>
+        <w:rPr>
+          <w:rFonts w:ascii="Cambria" w:hAnsi="Cambria" w:cs="Arial"/>
+          <w:color w:val="262626"/>
+          <w:sz w:val="24"/>
+          <w:szCs w:val="24"/>
+        </w:rPr>
+        <w:t xml:space="preserve">Mr. </w:t>
+      </w:r>
+      <w:proofErr w:type="spellStart"/>
+      <w:r>
+        <w:rPr>
+          <w:rFonts w:ascii="Cambria" w:hAnsi="Cambria" w:cs="Arial"/>
+          <w:color w:val="262626"/>
+          <w:sz w:val="24"/>
+          <w:szCs w:val="24"/>
+        </w:rPr>
+        <w:t>Biswapriyo</w:t>
+      </w:r>
+      <w:proofErr w:type="spellEnd"/>
+      <w:r>
+        <w:rPr>
+          <w:rFonts w:ascii="Cambria" w:hAnsi="Cambria" w:cs="Arial"/>
+          <w:color w:val="262626"/>
+          <w:sz w:val="24"/>
+          <w:szCs w:val="24"/>
+        </w:rPr>
+        <w:t xml:space="preserve"> </w:t>
+      </w:r>
+      <w:proofErr w:type="spellStart"/>
+      <w:r>
+        <w:rPr>
+          <w:rFonts w:ascii="Cambria" w:hAnsi="Cambria" w:cs="Arial"/>
+          <w:color w:val="262626"/>
+          <w:sz w:val="24"/>
+          <w:szCs w:val="24"/>
+        </w:rPr>
+        <w:t>Chakrabarty</w:t>
+      </w:r>
+      <w:proofErr w:type="spellEnd"/>
+      <w:r>
+        <w:rPr>
+          <w:rFonts w:ascii="Arial" w:hAnsi="Arial" w:cs="Arial"/>
+          <w:color w:val="262626"/>
+          <w:sz w:val="20"/>
+        </w:rPr>
+        <w:br/>
+      </w:r>
+      <w:r>
+        <w:rPr>
+          <w:rFonts w:ascii="Arial" w:eastAsia="Times New Roman" w:hAnsi="Arial" w:cs="Arial"/>
+          <w:b/>
+          <w:bCs/>
+          <w:color w:val="262626"/>
+          <w:sz w:val="20"/>
+          <w:lang w:eastAsia="en-US" w:bidi="bn-BD"/>
+        </w:rPr>
+        <w:t>Lecturer</w:t>
+      </w:r>
+      <w:r>
+        <w:rPr>
+          <w:rFonts w:ascii="Arial" w:eastAsia="Times New Roman" w:hAnsi="Arial" w:cs="Arial"/>
+          <w:color w:val="262626"/>
+          <w:sz w:val="20"/>
+          <w:lang w:eastAsia="en-US" w:bidi="bn-BD"/>
+        </w:rPr>
+        <w:t xml:space="preserve">, Department of Computer Science and Engineering, </w:t>
+      </w:r>
+      <w:proofErr w:type="spellStart"/>
+      <w:r>
+        <w:rPr>
+          <w:rFonts w:ascii="Arial" w:eastAsia="Times New Roman" w:hAnsi="Arial" w:cs="Arial"/>
+          <w:color w:val="262626"/>
+          <w:sz w:val="20"/>
+          <w:lang w:eastAsia="en-US" w:bidi="bn-BD"/>
+        </w:rPr>
+        <w:t>Shahjalal</w:t>
+      </w:r>
+      <w:proofErr w:type="spellEnd"/>
+      <w:r>
+        <w:rPr>
+          <w:rFonts w:ascii="Arial" w:eastAsia="Times New Roman" w:hAnsi="Arial" w:cs="Arial"/>
+          <w:color w:val="262626"/>
+          <w:sz w:val="20"/>
+          <w:lang w:eastAsia="en-US" w:bidi="bn-BD"/>
+        </w:rPr>
+        <w:t xml:space="preserve"> University of Science and Technology.</w:t>
+      </w:r>
+    </w:p>
+    <w:p>
       <w:r>
         <w:rPr>
           <w:noProof/>
           <w:lang w:eastAsia="en-US" w:bidi="bn-BD"/>
         </w:rPr>
         <w:drawing>
-          <wp:anchor distT="0" distB="0" distL="114300" distR="114300" simplePos="0" relativeHeight="251658240" behindDoc="0" locked="0" layoutInCell="1" allowOverlap="1" wp14:anchorId="79299955" wp14:editId="4BEC54C7">
+          <wp:anchor distT="0" distB="0" distL="114300" distR="114300" simplePos="0" relativeHeight="251658240" behindDoc="0" locked="0" layoutInCell="1" allowOverlap="1" wp14:anchorId="20B937FF" wp14:editId="7CA5FD29">
             <wp:simplePos x="0" y="0"/>
             <wp:positionH relativeFrom="margin">
               <wp:align>center</wp:align>
             </wp:positionH>
-            <wp:positionV relativeFrom="page">
-              <wp:posOffset>1866900</wp:posOffset>
+            <wp:positionV relativeFrom="paragraph">
+              <wp:posOffset>1779905</wp:posOffset>
             </wp:positionV>
             <wp:extent cx="4762500" cy="2857500"/>
-            <wp:effectExtent l="171450" t="171450" r="171450" b="171450"/>
+            <wp:effectExtent l="0" t="0" r="0" b="0"/>
             <wp:wrapTopAndBottom/>
             <wp:docPr id="1" name="Picture 1"/>
             <wp:cNvGraphicFramePr>
@@ -43,7 +644,7 @@
                     <pic:cNvPicPr/>
                   </pic:nvPicPr>
                   <pic:blipFill>
-                    <a:blip r:embed="rId10">
+                    <a:blip r:embed="rId12">
                       <a:extLst>
                         <a:ext uri="{28A0092B-C50C-407E-A947-70E740481C1C}">
                           <a14:useLocalDpi xmlns:a14="http://schemas.microsoft.com/office/drawing/2010/main" val="0"/>
@@ -62,35 +663,12 @@
                     <a:prstGeom prst="rect">
                       <a:avLst/>
                     </a:prstGeom>
-                    <a:solidFill>
-                      <a:srgbClr val="FFFFFF">
-                        <a:shade val="85000"/>
-                      </a:srgbClr>
-                    </a:solidFill>
-                    <a:ln w="190500" cap="rnd">
-                      <a:solidFill>
-                        <a:srgbClr val="FFFFFF"/>
-                      </a:solidFill>
+                    <a:ln>
+                      <a:noFill/>
                     </a:ln>
                     <a:effectLst>
-                      <a:outerShdw blurRad="50000" algn="tl" rotWithShape="0">
-                        <a:srgbClr val="000000">
-                          <a:alpha val="41000"/>
-                        </a:srgbClr>
-                      </a:outerShdw>
+                      <a:softEdge rad="112500"/>
                     </a:effectLst>
-                    <a:scene3d>
-                      <a:camera prst="orthographicFront"/>
-                      <a:lightRig rig="twoPt" dir="t">
-                        <a:rot lat="0" lon="0" rev="7800000"/>
-                      </a:lightRig>
-                    </a:scene3d>
-                    <a:sp3d contourW="6350">
-                      <a:bevelT w="50800" h="16510"/>
-                      <a:contourClr>
-                        <a:srgbClr val="C0C0C0"/>
-                      </a:contourClr>
-                    </a:sp3d>
                   </pic:spPr>
                 </pic:pic>
               </a:graphicData>
@@ -98,375 +676,97 @@
           </wp:anchor>
         </w:drawing>
       </w:r>
-    </w:p>
-    <w:p/>
-    <w:p>
-      <w:pPr>
-        <w:pStyle w:val="Heading1"/>
-      </w:pPr>
-      <w:r>
-        <w:t>1) Project Title</w:t>
+      <w:r>
+        <w:br w:type="page"/>
       </w:r>
     </w:p>
     <w:p>
       <w:pPr>
-        <w:ind w:firstLine="720"/>
+        <w:pStyle w:val="Heading1"/>
+      </w:pPr>
+      <w:r>
+        <w:lastRenderedPageBreak/>
+        <w:t>2</w:t>
+      </w:r>
+      <w:r>
+        <w:t xml:space="preserve">) </w:t>
+      </w:r>
+      <w:r>
+        <w:t>Project</w:t>
+      </w:r>
+      <w:r>
+        <w:t xml:space="preserve"> </w:t>
+      </w:r>
+      <w:r>
         <w:rPr>
-          <w:sz w:val="28"/>
-          <w:szCs w:val="24"/>
+          <w:sz w:val="32"/>
+          <w:szCs w:val="22"/>
         </w:rPr>
-      </w:pPr>
-      <w:r>
-        <w:rPr>
-          <w:b/>
-          <w:bCs/>
-          <w:sz w:val="28"/>
-          <w:szCs w:val="24"/>
-        </w:rPr>
-        <w:t>Vaccine f</w:t>
-      </w:r>
-      <w:r>
-        <w:rPr>
-          <w:b/>
-          <w:bCs/>
-          <w:sz w:val="28"/>
-          <w:szCs w:val="24"/>
-        </w:rPr>
-        <w:t>or Child</w:t>
-      </w:r>
-      <w:r>
-        <w:t xml:space="preserve"> </w:t>
+        <w:t>Information</w:t>
       </w:r>
     </w:p>
     <w:p>
       <w:pPr>
-        <w:pStyle w:val="Heading1"/>
+        <w:pStyle w:val="Heading2"/>
       </w:pPr>
       <w:r>
         <w:t>2</w:t>
       </w:r>
       <w:r>
-        <w:t>)</w:t>
+        <w:t>.</w:t>
+      </w:r>
+      <w:r>
+        <w:t>1</w:t>
       </w:r>
       <w:r>
         <w:t xml:space="preserve"> </w:t>
       </w:r>
       <w:r>
-        <w:t>Student Information</w:t>
+        <w:t>Purpose</w:t>
       </w:r>
     </w:p>
     <w:p>
-      <w:pPr>
-        <w:pStyle w:val="ListParagraph"/>
-        <w:numPr>
-          <w:ilvl w:val="0"/>
-          <w:numId w:val="10"/>
-        </w:numPr>
-        <w:rPr>
-          <w:rFonts w:ascii="Cambria" w:hAnsi="Cambria"/>
-          <w:sz w:val="24"/>
-          <w:szCs w:val="24"/>
-        </w:rPr>
-      </w:pPr>
-      <w:r>
-        <w:rPr>
-          <w:rFonts w:ascii="Cambria" w:hAnsi="Cambria"/>
-          <w:sz w:val="24"/>
-          <w:szCs w:val="24"/>
-        </w:rPr>
-        <w:t xml:space="preserve">Mr. </w:t>
-      </w:r>
-      <w:r>
-        <w:rPr>
-          <w:rFonts w:ascii="Cambria" w:hAnsi="Cambria"/>
-          <w:sz w:val="24"/>
-          <w:szCs w:val="24"/>
-        </w:rPr>
-        <w:t>Sudipto Chandra Das Dipu</w:t>
-      </w:r>
-      <w:r>
-        <w:rPr>
-          <w:rFonts w:ascii="Cambria" w:hAnsi="Cambria"/>
-          <w:sz w:val="24"/>
-          <w:szCs w:val="24"/>
-        </w:rPr>
-        <w:br/>
-      </w:r>
-      <w:r>
-        <w:rPr>
-          <w:rFonts w:ascii="Cambria" w:hAnsi="Cambria"/>
-          <w:i/>
-          <w:iCs/>
-          <w:color w:val="395755" w:themeColor="accent2" w:themeShade="80"/>
-          <w:sz w:val="24"/>
-          <w:szCs w:val="24"/>
-        </w:rPr>
-        <w:t>Registration No</w:t>
-      </w:r>
-      <w:r>
-        <w:rPr>
-          <w:rFonts w:ascii="Cambria" w:hAnsi="Cambria"/>
-          <w:sz w:val="24"/>
-          <w:szCs w:val="24"/>
-        </w:rPr>
-        <w:t>: 2012331019</w:t>
+      <w:r>
+        <w:t>Design a Database System to notify parents about the schedule to vaccinate their children.</w:t>
       </w:r>
     </w:p>
     <w:p>
       <w:pPr>
-        <w:pStyle w:val="ListParagraph"/>
-        <w:numPr>
-          <w:ilvl w:val="0"/>
-          <w:numId w:val="10"/>
-        </w:numPr>
-      </w:pPr>
-      <w:r>
-        <w:rPr>
-          <w:rFonts w:ascii="Cambria" w:hAnsi="Cambria"/>
-          <w:sz w:val="24"/>
-          <w:szCs w:val="24"/>
-        </w:rPr>
-        <w:t xml:space="preserve">Mr. </w:t>
-      </w:r>
-      <w:proofErr w:type="spellStart"/>
-      <w:r>
-        <w:rPr>
-          <w:rFonts w:ascii="Cambria" w:hAnsi="Cambria"/>
-          <w:sz w:val="24"/>
-          <w:szCs w:val="24"/>
-        </w:rPr>
-        <w:t>Bishwajit</w:t>
-      </w:r>
-      <w:proofErr w:type="spellEnd"/>
-      <w:r>
-        <w:rPr>
-          <w:rFonts w:ascii="Cambria" w:hAnsi="Cambria"/>
-          <w:sz w:val="24"/>
-          <w:szCs w:val="24"/>
-        </w:rPr>
-        <w:t xml:space="preserve"> </w:t>
-      </w:r>
-      <w:proofErr w:type="spellStart"/>
-      <w:r>
-        <w:rPr>
-          <w:rFonts w:ascii="Cambria" w:hAnsi="Cambria"/>
-          <w:sz w:val="24"/>
-          <w:szCs w:val="24"/>
-        </w:rPr>
-        <w:t>Purkaystha</w:t>
-      </w:r>
-      <w:proofErr w:type="spellEnd"/>
-      <w:r>
-        <w:rPr>
-          <w:rFonts w:ascii="Cambria" w:hAnsi="Cambria"/>
-          <w:sz w:val="24"/>
-          <w:szCs w:val="24"/>
-        </w:rPr>
-        <w:br/>
-      </w:r>
-      <w:r>
-        <w:rPr>
-          <w:rFonts w:ascii="Cambria" w:hAnsi="Cambria"/>
-          <w:i/>
-          <w:iCs/>
-          <w:color w:val="395755" w:themeColor="accent2" w:themeShade="80"/>
-          <w:sz w:val="24"/>
-          <w:szCs w:val="24"/>
-        </w:rPr>
-        <w:t>Registration No</w:t>
-      </w:r>
-      <w:r>
-        <w:rPr>
-          <w:rFonts w:ascii="Cambria" w:hAnsi="Cambria"/>
-          <w:sz w:val="24"/>
-          <w:szCs w:val="24"/>
-        </w:rPr>
-        <w:t>: 2012331013</w:t>
+        <w:pStyle w:val="Heading2"/>
+      </w:pPr>
+      <w:r>
+        <w:t>2</w:t>
+      </w:r>
+      <w:r>
+        <w:t>.2 Problem Statement</w:t>
       </w:r>
     </w:p>
     <w:p>
       <w:pPr>
-        <w:pStyle w:val="Heading1"/>
-      </w:pPr>
-      <w:r>
-        <w:t>3)</w:t>
+        <w:jc w:val="both"/>
+      </w:pPr>
+      <w:r>
+        <w:t xml:space="preserve">To keep a child healthy and secure from future risks of deadly diseases, a proper vaccination schedule should be maintained. But many parents do not know about the schedule or they forget about it and consequently their child becomes vulnerable to diseases. To prevent child-death </w:t>
+      </w:r>
+      <w:r>
+        <w:t>solely for</w:t>
+      </w:r>
+      <w:r>
+        <w:t xml:space="preserve"> this reason, a system should be placed to notify the parents prior to vaccination schedule by mobi</w:t>
+      </w:r>
+      <w:r>
+        <w:t>le SMS or in other ways.</w:t>
       </w:r>
       <w:r>
         <w:t xml:space="preserve"> </w:t>
-      </w:r>
-      <w:r>
-        <w:t>Submitted to</w:t>
       </w:r>
     </w:p>
     <w:p>
       <w:pPr>
-        <w:pStyle w:val="ListParagraph"/>
-        <w:numPr>
-          <w:ilvl w:val="0"/>
-          <w:numId w:val="15"/>
-        </w:numPr>
-      </w:pPr>
-      <w:r>
-        <w:rPr>
-          <w:rFonts w:ascii="Cambria" w:hAnsi="Cambria" w:cs="Arial"/>
-          <w:color w:val="262626"/>
-          <w:sz w:val="24"/>
-          <w:szCs w:val="24"/>
-        </w:rPr>
-        <w:t xml:space="preserve">Mr. </w:t>
-      </w:r>
-      <w:proofErr w:type="spellStart"/>
-      <w:r>
-        <w:rPr>
-          <w:rFonts w:ascii="Cambria" w:hAnsi="Cambria" w:cs="Arial"/>
-          <w:color w:val="262626"/>
-          <w:sz w:val="24"/>
-          <w:szCs w:val="24"/>
-        </w:rPr>
-        <w:t>Biswapriyo</w:t>
-      </w:r>
-      <w:proofErr w:type="spellEnd"/>
-      <w:r>
-        <w:rPr>
-          <w:rFonts w:ascii="Cambria" w:hAnsi="Cambria" w:cs="Arial"/>
-          <w:color w:val="262626"/>
-          <w:sz w:val="24"/>
-          <w:szCs w:val="24"/>
-        </w:rPr>
-        <w:t xml:space="preserve"> </w:t>
-      </w:r>
-      <w:proofErr w:type="spellStart"/>
-      <w:r>
-        <w:rPr>
-          <w:rFonts w:ascii="Cambria" w:hAnsi="Cambria" w:cs="Arial"/>
-          <w:color w:val="262626"/>
-          <w:sz w:val="24"/>
-          <w:szCs w:val="24"/>
-        </w:rPr>
-        <w:t>Chakrabarty</w:t>
-      </w:r>
-      <w:proofErr w:type="spellEnd"/>
-      <w:r>
-        <w:rPr>
-          <w:rFonts w:ascii="Arial" w:hAnsi="Arial" w:cs="Arial"/>
-          <w:color w:val="262626"/>
-          <w:sz w:val="20"/>
-        </w:rPr>
-        <w:br/>
-      </w:r>
-      <w:r>
-        <w:rPr>
-          <w:rFonts w:ascii="Arial" w:eastAsia="Times New Roman" w:hAnsi="Arial" w:cs="Arial"/>
-          <w:b/>
-          <w:bCs/>
-          <w:color w:val="262626"/>
-          <w:sz w:val="20"/>
-          <w:lang w:eastAsia="en-US" w:bidi="bn-BD"/>
-        </w:rPr>
-        <w:t>Lecturer</w:t>
-      </w:r>
-      <w:r>
-        <w:rPr>
-          <w:rFonts w:ascii="Arial" w:eastAsia="Times New Roman" w:hAnsi="Arial" w:cs="Arial"/>
-          <w:color w:val="262626"/>
-          <w:sz w:val="20"/>
-          <w:lang w:eastAsia="en-US" w:bidi="bn-BD"/>
-        </w:rPr>
-        <w:t xml:space="preserve">, Department of Computer Science and Engineering, </w:t>
-      </w:r>
-      <w:proofErr w:type="spellStart"/>
-      <w:r>
-        <w:rPr>
-          <w:rFonts w:ascii="Arial" w:eastAsia="Times New Roman" w:hAnsi="Arial" w:cs="Arial"/>
-          <w:color w:val="262626"/>
-          <w:sz w:val="20"/>
-          <w:lang w:eastAsia="en-US" w:bidi="bn-BD"/>
-        </w:rPr>
-        <w:t>Shahjalal</w:t>
-      </w:r>
-      <w:proofErr w:type="spellEnd"/>
-      <w:r>
-        <w:rPr>
-          <w:rFonts w:ascii="Arial" w:eastAsia="Times New Roman" w:hAnsi="Arial" w:cs="Arial"/>
-          <w:color w:val="262626"/>
-          <w:sz w:val="20"/>
-          <w:lang w:eastAsia="en-US" w:bidi="bn-BD"/>
-        </w:rPr>
-        <w:t xml:space="preserve"> University of Science and Technology.</w:t>
-      </w:r>
-    </w:p>
-    <w:p/>
-    <w:p>
-      <w:pPr>
-        <w:pStyle w:val="Heading1"/>
-      </w:pPr>
-      <w:r>
-        <w:lastRenderedPageBreak/>
-        <w:t>4) General Information</w:t>
-      </w:r>
-    </w:p>
-    <w:p>
-      <w:pPr>
         <w:pStyle w:val="Heading2"/>
       </w:pPr>
       <w:r>
-        <w:t>4</w:t>
-      </w:r>
-      <w:r>
-        <w:t>.</w:t>
-      </w:r>
-      <w:r>
-        <w:t>1</w:t>
-      </w:r>
-      <w:r>
-        <w:t xml:space="preserve"> </w:t>
-      </w:r>
-      <w:r>
-        <w:t>Purpose</w:t>
-      </w:r>
-    </w:p>
-    <w:p>
-      <w:r>
-        <w:t>Design a Database System to notify parents about the schedule to vaccinate their children.</w:t>
-      </w:r>
-    </w:p>
-    <w:p>
-      <w:pPr>
-        <w:pStyle w:val="Heading2"/>
-      </w:pPr>
-      <w:r>
-        <w:t>4</w:t>
-      </w:r>
-      <w:r>
-        <w:t>.2 Problem Statement</w:t>
-      </w:r>
-    </w:p>
-    <w:p>
-      <w:pPr>
-        <w:jc w:val="both"/>
-      </w:pPr>
-      <w:r>
-        <w:t xml:space="preserve">To keep a child healthy and secure from future risks of deadly diseases, a proper vaccination schedule should be maintained. But many parents do not know about the schedule or they forget about it and consequently their child becomes vulnerable to diseases. To prevent child-death </w:t>
-      </w:r>
-      <w:r>
-        <w:t>solely for</w:t>
-      </w:r>
-      <w:r>
-        <w:t xml:space="preserve"> this reason, a system should be placed to notify the parents prior to vaccination schedule by mobi</w:t>
-      </w:r>
-      <w:r>
-        <w:t>le SMS or in other ways.</w:t>
-      </w:r>
-      <w:r>
-        <w:t xml:space="preserve"> </w:t>
-      </w:r>
-    </w:p>
-    <w:p>
-      <w:pPr>
-        <w:pStyle w:val="Heading2"/>
-      </w:pPr>
-      <w:r>
-        <w:t>4</w:t>
+        <w:t>2</w:t>
       </w:r>
       <w:r>
         <w:t>.3 Solution Statement</w:t>
@@ -563,7 +863,7 @@
         <w:pStyle w:val="Heading2"/>
       </w:pPr>
       <w:r>
-        <w:t>4</w:t>
+        <w:t>2</w:t>
       </w:r>
       <w:r>
         <w:t>.4 S</w:t>
@@ -700,16 +1000,24 @@
       <w:r>
         <w:t xml:space="preserve"> XAMPP in windows 32bit.</w:t>
       </w:r>
+    </w:p>
+    <w:p/>
+    <w:p>
+      <w:r>
+        <w:br w:type="page"/>
+      </w:r>
+    </w:p>
+    <w:p>
       <w:bookmarkStart w:id="0" w:name="_GoBack"/>
       <w:bookmarkEnd w:id="0"/>
     </w:p>
     <w:sectPr>
-      <w:headerReference w:type="even" r:id="rId11"/>
-      <w:headerReference w:type="default" r:id="rId12"/>
-      <w:footerReference w:type="even" r:id="rId13"/>
-      <w:footerReference w:type="default" r:id="rId14"/>
-      <w:headerReference w:type="first" r:id="rId15"/>
-      <w:footerReference w:type="first" r:id="rId16"/>
+      <w:headerReference w:type="even" r:id="rId13"/>
+      <w:headerReference w:type="default" r:id="rId14"/>
+      <w:footerReference w:type="even" r:id="rId15"/>
+      <w:footerReference w:type="default" r:id="rId16"/>
+      <w:headerReference w:type="first" r:id="rId17"/>
+      <w:footerReference w:type="first" r:id="rId18"/>
       <w:pgSz w:w="11907" w:h="16839" w:code="9"/>
       <w:pgMar w:top="990" w:right="1107" w:bottom="900" w:left="1350" w:header="720" w:footer="720" w:gutter="0"/>
       <w:pgNumType w:start="0"/>
@@ -747,16 +1055,6 @@
 </file>
 
 <file path=word/footer1.xml><?xml version="1.0" encoding="utf-8"?>
-<w:ftr xmlns:wpc="http://schemas.microsoft.com/office/word/2010/wordprocessingCanvas" xmlns:mc="http://schemas.openxmlformats.org/markup-compatibility/2006" xmlns:o="urn:schemas-microsoft-com:office:office" xmlns:r="http://schemas.openxmlformats.org/officeDocument/2006/relationships" xmlns:m="http://schemas.openxmlformats.org/officeDocument/2006/math" xmlns:v="urn:schemas-microsoft-com:vml" xmlns:wp14="http://schemas.microsoft.com/office/word/2010/wordprocessingDrawing" xmlns:wp="http://schemas.openxmlformats.org/drawingml/2006/wordprocessingDrawing" xmlns:w10="urn:schemas-microsoft-com:office:word" xmlns:w="http://schemas.openxmlformats.org/wordprocessingml/2006/main" xmlns:w14="http://schemas.microsoft.com/office/word/2010/wordml" xmlns:w15="http://schemas.microsoft.com/office/word/2012/wordml" xmlns:wpg="http://schemas.microsoft.com/office/word/2010/wordprocessingGroup" xmlns:wpi="http://schemas.microsoft.com/office/word/2010/wordprocessingInk" xmlns:wne="http://schemas.microsoft.com/office/word/2006/wordml" xmlns:wps="http://schemas.microsoft.com/office/word/2010/wordprocessingShape" mc:Ignorable="w14 w15 wp14">
-  <w:p>
-    <w:pPr>
-      <w:pStyle w:val="Footer"/>
-    </w:pPr>
-  </w:p>
-</w:ftr>
-</file>
-
-<file path=word/footer2.xml><?xml version="1.0" encoding="utf-8"?>
 <w:ftr xmlns:wpc="http://schemas.microsoft.com/office/word/2010/wordprocessingCanvas" xmlns:mc="http://schemas.openxmlformats.org/markup-compatibility/2006" xmlns:o="urn:schemas-microsoft-com:office:office" xmlns:r="http://schemas.openxmlformats.org/officeDocument/2006/relationships" xmlns:m="http://schemas.openxmlformats.org/officeDocument/2006/math" xmlns:v="urn:schemas-microsoft-com:vml" xmlns:wp14="http://schemas.microsoft.com/office/word/2010/wordprocessingDrawing" xmlns:wp="http://schemas.openxmlformats.org/drawingml/2006/wordprocessingDrawing" xmlns:w10="urn:schemas-microsoft-com:office:word" xmlns:w="http://schemas.openxmlformats.org/wordprocessingml/2006/main" xmlns:w14="http://schemas.microsoft.com/office/word/2010/wordml" xmlns:w15="http://schemas.microsoft.com/office/word/2012/wordml" xmlns:wpg="http://schemas.microsoft.com/office/word/2010/wordprocessingGroup" xmlns:wpi="http://schemas.microsoft.com/office/word/2010/wordprocessingInk" xmlns:wne="http://schemas.microsoft.com/office/word/2006/wordml" xmlns:wps="http://schemas.microsoft.com/office/word/2010/wordprocessingShape" mc:Ignorable="w14 w15 wp14">
   <w:p>
     <w:pPr>
@@ -787,7 +1085,28 @@
 </w:ftr>
 </file>
 
+<file path=word/footer2.xml><?xml version="1.0" encoding="utf-8"?>
+<w:ftr xmlns:wpc="http://schemas.microsoft.com/office/word/2010/wordprocessingCanvas" xmlns:mc="http://schemas.openxmlformats.org/markup-compatibility/2006" xmlns:o="urn:schemas-microsoft-com:office:office" xmlns:r="http://schemas.openxmlformats.org/officeDocument/2006/relationships" xmlns:m="http://schemas.openxmlformats.org/officeDocument/2006/math" xmlns:v="urn:schemas-microsoft-com:vml" xmlns:wp14="http://schemas.microsoft.com/office/word/2010/wordprocessingDrawing" xmlns:wp="http://schemas.openxmlformats.org/drawingml/2006/wordprocessingDrawing" xmlns:w10="urn:schemas-microsoft-com:office:word" xmlns:w="http://schemas.openxmlformats.org/wordprocessingml/2006/main" xmlns:w14="http://schemas.microsoft.com/office/word/2010/wordml" xmlns:w15="http://schemas.microsoft.com/office/word/2012/wordml" xmlns:wpg="http://schemas.microsoft.com/office/word/2010/wordprocessingGroup" xmlns:wpi="http://schemas.microsoft.com/office/word/2010/wordprocessingInk" xmlns:wne="http://schemas.microsoft.com/office/word/2006/wordml" xmlns:wps="http://schemas.microsoft.com/office/word/2010/wordprocessingShape" mc:Ignorable="w14 w15 wp14">
+  <w:p>
+    <w:pPr>
+      <w:pStyle w:val="Footer"/>
+    </w:pPr>
+  </w:p>
+</w:ftr>
+</file>
+
 <file path=word/footer3.xml><?xml version="1.0" encoding="utf-8"?>
+<w:ftr xmlns:wpc="http://schemas.microsoft.com/office/word/2010/wordprocessingCanvas" xmlns:mc="http://schemas.openxmlformats.org/markup-compatibility/2006" xmlns:o="urn:schemas-microsoft-com:office:office" xmlns:r="http://schemas.openxmlformats.org/officeDocument/2006/relationships" xmlns:m="http://schemas.openxmlformats.org/officeDocument/2006/math" xmlns:v="urn:schemas-microsoft-com:vml" xmlns:wp14="http://schemas.microsoft.com/office/word/2010/wordprocessingDrawing" xmlns:wp="http://schemas.openxmlformats.org/drawingml/2006/wordprocessingDrawing" xmlns:w10="urn:schemas-microsoft-com:office:word" xmlns:w="http://schemas.openxmlformats.org/wordprocessingml/2006/main" xmlns:w14="http://schemas.microsoft.com/office/word/2010/wordml" xmlns:w15="http://schemas.microsoft.com/office/word/2012/wordml" xmlns:wpg="http://schemas.microsoft.com/office/word/2010/wordprocessingGroup" xmlns:wpi="http://schemas.microsoft.com/office/word/2010/wordprocessingInk" xmlns:wne="http://schemas.microsoft.com/office/word/2006/wordml" xmlns:wps="http://schemas.microsoft.com/office/word/2010/wordprocessingShape" mc:Ignorable="w14 w15 wp14">
+  <w:p>
+    <w:pPr>
+      <w:pStyle w:val="Footer"/>
+      <w:jc w:val="left"/>
+    </w:pPr>
+  </w:p>
+</w:ftr>
+</file>
+
+<file path=word/footer4.xml><?xml version="1.0" encoding="utf-8"?>
 <w:ftr xmlns:wpc="http://schemas.microsoft.com/office/word/2010/wordprocessingCanvas" xmlns:mc="http://schemas.openxmlformats.org/markup-compatibility/2006" xmlns:o="urn:schemas-microsoft-com:office:office" xmlns:r="http://schemas.openxmlformats.org/officeDocument/2006/relationships" xmlns:m="http://schemas.openxmlformats.org/officeDocument/2006/math" xmlns:v="urn:schemas-microsoft-com:vml" xmlns:wp14="http://schemas.microsoft.com/office/word/2010/wordprocessingDrawing" xmlns:wp="http://schemas.openxmlformats.org/drawingml/2006/wordprocessingDrawing" xmlns:w10="urn:schemas-microsoft-com:office:word" xmlns:w="http://schemas.openxmlformats.org/wordprocessingml/2006/main" xmlns:w14="http://schemas.microsoft.com/office/word/2010/wordml" xmlns:w15="http://schemas.microsoft.com/office/word/2012/wordml" xmlns:wpg="http://schemas.microsoft.com/office/word/2010/wordprocessingGroup" xmlns:wpi="http://schemas.microsoft.com/office/word/2010/wordprocessingInk" xmlns:wne="http://schemas.microsoft.com/office/word/2006/wordml" xmlns:wps="http://schemas.microsoft.com/office/word/2010/wordprocessingShape" mc:Ignorable="w14 w15 wp14">
   <w:p>
     <w:pPr>
@@ -949,7 +1268,7 @@
 <w:numbering xmlns:wpc="http://schemas.microsoft.com/office/word/2010/wordprocessingCanvas" xmlns:mc="http://schemas.openxmlformats.org/markup-compatibility/2006" xmlns:o="urn:schemas-microsoft-com:office:office" xmlns:r="http://schemas.openxmlformats.org/officeDocument/2006/relationships" xmlns:m="http://schemas.openxmlformats.org/officeDocument/2006/math" xmlns:v="urn:schemas-microsoft-com:vml" xmlns:wp14="http://schemas.microsoft.com/office/word/2010/wordprocessingDrawing" xmlns:wp="http://schemas.openxmlformats.org/drawingml/2006/wordprocessingDrawing" xmlns:w10="urn:schemas-microsoft-com:office:word" xmlns:w="http://schemas.openxmlformats.org/wordprocessingml/2006/main" xmlns:w14="http://schemas.microsoft.com/office/word/2010/wordml" xmlns:w15="http://schemas.microsoft.com/office/word/2012/wordml" xmlns:wpg="http://schemas.microsoft.com/office/word/2010/wordprocessingGroup" xmlns:wpi="http://schemas.microsoft.com/office/word/2010/wordprocessingInk" xmlns:wne="http://schemas.microsoft.com/office/word/2006/wordml" xmlns:wps="http://schemas.microsoft.com/office/word/2010/wordprocessingShape" mc:Ignorable="w14 w15 wp14">
   <w:numPicBullet w:numPicBulletId="0">
     <w:pict>
-      <v:shapetype id="_x0000_t75" coordsize="21600,21600" o:spt="75" o:preferrelative="t" path="m@4@5l@4@11@9@11@9@5xe" filled="f" stroked="f">
+      <v:shapetype w14:anchorId="40790480" id="_x0000_t75" coordsize="21600,21600" o:spt="75" o:preferrelative="t" path="m@4@5l@4@11@9@11@9@5xe" filled="f" stroked="f">
         <v:stroke joinstyle="miter"/>
         <v:formulas>
           <v:f eqn="if lineDrawn pixelLineWidth 0"/>
@@ -968,7 +1287,7 @@
         <v:path o:extrusionok="f" gradientshapeok="t" o:connecttype="rect"/>
         <o:lock v:ext="edit" aspectratio="t"/>
       </v:shapetype>
-      <v:shape id="_x0000_i1054" type="#_x0000_t75" style="width:11.25pt;height:11.25pt" o:bullet="t">
+      <v:shape id="_x0000_i1099" type="#_x0000_t75" style="width:11.25pt;height:11.25pt" o:bullet="t">
         <v:imagedata r:id="rId1" o:title="msoDF31"/>
       </v:shape>
     </w:pict>
@@ -1210,6 +1529,95 @@
     </w:lvl>
   </w:abstractNum>
   <w:abstractNum w:abstractNumId="4">
+    <w:nsid w:val="3AFE5234"/>
+    <w:multiLevelType w:val="hybridMultilevel"/>
+    <w:tmpl w:val="480AF66E"/>
+    <w:lvl w:ilvl="0" w:tplc="04090011">
+      <w:start w:val="1"/>
+      <w:numFmt w:val="decimal"/>
+      <w:lvlText w:val="%1)"/>
+      <w:lvlJc w:val="left"/>
+      <w:pPr>
+        <w:ind w:left="360" w:hanging="360"/>
+      </w:pPr>
+      <w:rPr>
+        <w:rFonts w:hint="default"/>
+      </w:rPr>
+    </w:lvl>
+    <w:lvl w:ilvl="1" w:tplc="04090019" w:tentative="1">
+      <w:start w:val="1"/>
+      <w:numFmt w:val="lowerLetter"/>
+      <w:lvlText w:val="%2."/>
+      <w:lvlJc w:val="left"/>
+      <w:pPr>
+        <w:ind w:left="1080" w:hanging="360"/>
+      </w:pPr>
+    </w:lvl>
+    <w:lvl w:ilvl="2" w:tplc="0409001B" w:tentative="1">
+      <w:start w:val="1"/>
+      <w:numFmt w:val="lowerRoman"/>
+      <w:lvlText w:val="%3."/>
+      <w:lvlJc w:val="right"/>
+      <w:pPr>
+        <w:ind w:left="1800" w:hanging="180"/>
+      </w:pPr>
+    </w:lvl>
+    <w:lvl w:ilvl="3" w:tplc="0409000F" w:tentative="1">
+      <w:start w:val="1"/>
+      <w:numFmt w:val="decimal"/>
+      <w:lvlText w:val="%4."/>
+      <w:lvlJc w:val="left"/>
+      <w:pPr>
+        <w:ind w:left="2520" w:hanging="360"/>
+      </w:pPr>
+    </w:lvl>
+    <w:lvl w:ilvl="4" w:tplc="04090019" w:tentative="1">
+      <w:start w:val="1"/>
+      <w:numFmt w:val="lowerLetter"/>
+      <w:lvlText w:val="%5."/>
+      <w:lvlJc w:val="left"/>
+      <w:pPr>
+        <w:ind w:left="3240" w:hanging="360"/>
+      </w:pPr>
+    </w:lvl>
+    <w:lvl w:ilvl="5" w:tplc="0409001B" w:tentative="1">
+      <w:start w:val="1"/>
+      <w:numFmt w:val="lowerRoman"/>
+      <w:lvlText w:val="%6."/>
+      <w:lvlJc w:val="right"/>
+      <w:pPr>
+        <w:ind w:left="3960" w:hanging="180"/>
+      </w:pPr>
+    </w:lvl>
+    <w:lvl w:ilvl="6" w:tplc="0409000F" w:tentative="1">
+      <w:start w:val="1"/>
+      <w:numFmt w:val="decimal"/>
+      <w:lvlText w:val="%7."/>
+      <w:lvlJc w:val="left"/>
+      <w:pPr>
+        <w:ind w:left="4680" w:hanging="360"/>
+      </w:pPr>
+    </w:lvl>
+    <w:lvl w:ilvl="7" w:tplc="04090019" w:tentative="1">
+      <w:start w:val="1"/>
+      <w:numFmt w:val="lowerLetter"/>
+      <w:lvlText w:val="%8."/>
+      <w:lvlJc w:val="left"/>
+      <w:pPr>
+        <w:ind w:left="5400" w:hanging="360"/>
+      </w:pPr>
+    </w:lvl>
+    <w:lvl w:ilvl="8" w:tplc="0409001B" w:tentative="1">
+      <w:start w:val="1"/>
+      <w:numFmt w:val="lowerRoman"/>
+      <w:lvlText w:val="%9."/>
+      <w:lvlJc w:val="right"/>
+      <w:pPr>
+        <w:ind w:left="6120" w:hanging="180"/>
+      </w:pPr>
+    </w:lvl>
+  </w:abstractNum>
+  <w:abstractNum w:abstractNumId="5">
     <w:nsid w:val="429477A0"/>
     <w:multiLevelType w:val="hybridMultilevel"/>
     <w:tmpl w:val="B89E1DDA"/>
@@ -1322,7 +1730,7 @@
       </w:rPr>
     </w:lvl>
   </w:abstractNum>
-  <w:abstractNum w:abstractNumId="5">
+  <w:abstractNum w:abstractNumId="6">
     <w:nsid w:val="54016029"/>
     <w:multiLevelType w:val="hybridMultilevel"/>
     <w:tmpl w:val="C7CA3798"/>
@@ -1435,7 +1843,7 @@
       </w:rPr>
     </w:lvl>
   </w:abstractNum>
-  <w:abstractNum w:abstractNumId="6">
+  <w:abstractNum w:abstractNumId="7">
     <w:nsid w:val="594A2EE0"/>
     <w:multiLevelType w:val="hybridMultilevel"/>
     <w:tmpl w:val="250238B0"/>
@@ -1548,7 +1956,7 @@
       </w:rPr>
     </w:lvl>
   </w:abstractNum>
-  <w:abstractNum w:abstractNumId="7">
+  <w:abstractNum w:abstractNumId="8">
     <w:nsid w:val="5A6B7DC5"/>
     <w:multiLevelType w:val="hybridMultilevel"/>
     <w:tmpl w:val="83CA81EC"/>
@@ -1634,7 +2042,7 @@
       </w:pPr>
     </w:lvl>
   </w:abstractNum>
-  <w:abstractNum w:abstractNumId="8">
+  <w:abstractNum w:abstractNumId="9">
     <w:nsid w:val="5CF60AED"/>
     <w:multiLevelType w:val="hybridMultilevel"/>
     <w:tmpl w:val="B010FCCA"/>
@@ -1748,7 +2156,7 @@
       </w:rPr>
     </w:lvl>
   </w:abstractNum>
-  <w:abstractNum w:abstractNumId="9">
+  <w:abstractNum w:abstractNumId="10">
     <w:nsid w:val="691C1EF1"/>
     <w:multiLevelType w:val="hybridMultilevel"/>
     <w:tmpl w:val="C152ED06"/>
@@ -1861,7 +2269,7 @@
       </w:rPr>
     </w:lvl>
   </w:abstractNum>
-  <w:abstractNum w:abstractNumId="10">
+  <w:abstractNum w:abstractNumId="11">
     <w:nsid w:val="6B126AD1"/>
     <w:multiLevelType w:val="hybridMultilevel"/>
     <w:tmpl w:val="4006736A"/>
@@ -1993,31 +2401,34 @@
     <w:abstractNumId w:val="0"/>
   </w:num>
   <w:num w:numId="7">
-    <w:abstractNumId w:val="7"/>
+    <w:abstractNumId w:val="8"/>
   </w:num>
   <w:num w:numId="8">
-    <w:abstractNumId w:val="9"/>
+    <w:abstractNumId w:val="10"/>
   </w:num>
   <w:num w:numId="9">
-    <w:abstractNumId w:val="10"/>
+    <w:abstractNumId w:val="11"/>
   </w:num>
   <w:num w:numId="10">
-    <w:abstractNumId w:val="5"/>
+    <w:abstractNumId w:val="6"/>
   </w:num>
   <w:num w:numId="11">
-    <w:abstractNumId w:val="4"/>
+    <w:abstractNumId w:val="5"/>
   </w:num>
   <w:num w:numId="12">
     <w:abstractNumId w:val="2"/>
   </w:num>
   <w:num w:numId="13">
-    <w:abstractNumId w:val="6"/>
+    <w:abstractNumId w:val="7"/>
   </w:num>
   <w:num w:numId="14">
     <w:abstractNumId w:val="3"/>
   </w:num>
   <w:num w:numId="15">
-    <w:abstractNumId w:val="8"/>
+    <w:abstractNumId w:val="9"/>
+  </w:num>
+  <w:num w:numId="16">
+    <w:abstractNumId w:val="4"/>
   </w:num>
 </w:numbering>
 </file>
@@ -3420,6 +3831,582 @@
 </w:styles>
 </file>
 
+<file path=word/glossary/document.xml><?xml version="1.0" encoding="utf-8"?>
+<w:glossaryDocument xmlns:wpc="http://schemas.microsoft.com/office/word/2010/wordprocessingCanvas" xmlns:mc="http://schemas.openxmlformats.org/markup-compatibility/2006" xmlns:o="urn:schemas-microsoft-com:office:office" xmlns:r="http://schemas.openxmlformats.org/officeDocument/2006/relationships" xmlns:m="http://schemas.openxmlformats.org/officeDocument/2006/math" xmlns:v="urn:schemas-microsoft-com:vml" xmlns:wp14="http://schemas.microsoft.com/office/word/2010/wordprocessingDrawing" xmlns:wp="http://schemas.openxmlformats.org/drawingml/2006/wordprocessingDrawing" xmlns:w10="urn:schemas-microsoft-com:office:word" xmlns:w="http://schemas.openxmlformats.org/wordprocessingml/2006/main" xmlns:w14="http://schemas.microsoft.com/office/word/2010/wordml" xmlns:w15="http://schemas.microsoft.com/office/word/2012/wordml" xmlns:wpg="http://schemas.microsoft.com/office/word/2010/wordprocessingGroup" xmlns:wpi="http://schemas.microsoft.com/office/word/2010/wordprocessingInk" xmlns:wne="http://schemas.microsoft.com/office/word/2006/wordml" xmlns:wps="http://schemas.microsoft.com/office/word/2010/wordprocessingShape" mc:Ignorable="w14 w15 wp14"/>
+</file>
+
+<file path=word/glossary/fontTable.xml><?xml version="1.0" encoding="utf-8"?>
+<w:fonts xmlns:mc="http://schemas.openxmlformats.org/markup-compatibility/2006" xmlns:r="http://schemas.openxmlformats.org/officeDocument/2006/relationships" xmlns:w="http://schemas.openxmlformats.org/wordprocessingml/2006/main" xmlns:w14="http://schemas.microsoft.com/office/word/2010/wordml" xmlns:w15="http://schemas.microsoft.com/office/word/2012/wordml" mc:Ignorable="w14 w15">
+  <w:font w:name="Century Gothic">
+    <w:altName w:val="Segoe UI"/>
+    <w:panose1 w:val="020B0502020202020204"/>
+    <w:charset w:val="00"/>
+    <w:family w:val="swiss"/>
+    <w:pitch w:val="variable"/>
+    <w:sig w:usb0="00000287" w:usb1="00000000" w:usb2="00000000" w:usb3="00000000" w:csb0="0000009F" w:csb1="00000000"/>
+  </w:font>
+  <w:font w:name="Times New Roman">
+    <w:panose1 w:val="02020603050405020304"/>
+    <w:charset w:val="00"/>
+    <w:family w:val="roman"/>
+    <w:pitch w:val="variable"/>
+    <w:sig w:usb0="E0002EFF" w:usb1="C0007843" w:usb2="00000009" w:usb3="00000000" w:csb0="000001FF" w:csb1="00000000"/>
+  </w:font>
+  <w:font w:name="Symbol">
+    <w:panose1 w:val="05050102010706020507"/>
+    <w:charset w:val="02"/>
+    <w:family w:val="roman"/>
+    <w:pitch w:val="variable"/>
+    <w:sig w:usb0="00000000" w:usb1="10000000" w:usb2="00000000" w:usb3="00000000" w:csb0="80000000" w:csb1="00000000"/>
+  </w:font>
+  <w:font w:name="Courier New">
+    <w:panose1 w:val="02070309020205020404"/>
+    <w:charset w:val="00"/>
+    <w:family w:val="modern"/>
+    <w:pitch w:val="fixed"/>
+    <w:sig w:usb0="E0002EFF" w:usb1="C0007843" w:usb2="00000009" w:usb3="00000000" w:csb0="000001FF" w:csb1="00000000"/>
+  </w:font>
+  <w:font w:name="Wingdings">
+    <w:panose1 w:val="05000000000000000000"/>
+    <w:charset w:val="02"/>
+    <w:family w:val="auto"/>
+    <w:pitch w:val="variable"/>
+    <w:sig w:usb0="00000000" w:usb1="10000000" w:usb2="00000000" w:usb3="00000000" w:csb0="80000000" w:csb1="00000000"/>
+  </w:font>
+  <w:font w:name="Calibri">
+    <w:panose1 w:val="020F0502020204030204"/>
+    <w:charset w:val="00"/>
+    <w:family w:val="swiss"/>
+    <w:pitch w:val="variable"/>
+    <w:sig w:usb0="E00002FF" w:usb1="4000ACFF" w:usb2="00000001" w:usb3="00000000" w:csb0="0000019F" w:csb1="00000000"/>
+  </w:font>
+  <w:font w:name="Vrinda">
+    <w:panose1 w:val="020B0502040204020203"/>
+    <w:charset w:val="00"/>
+    <w:family w:val="swiss"/>
+    <w:pitch w:val="variable"/>
+    <w:sig w:usb0="00010003" w:usb1="00000000" w:usb2="00000000" w:usb3="00000000" w:csb0="00000001" w:csb1="00000000"/>
+  </w:font>
+  <w:font w:name="Century Schoolbook">
+    <w:panose1 w:val="02040604050505020304"/>
+    <w:charset w:val="00"/>
+    <w:family w:val="roman"/>
+    <w:pitch w:val="variable"/>
+    <w:sig w:usb0="00000287" w:usb1="00000000" w:usb2="00000000" w:usb3="00000000" w:csb0="0000009F" w:csb1="00000000"/>
+  </w:font>
+  <w:font w:name="Tahoma">
+    <w:panose1 w:val="020B0604030504040204"/>
+    <w:charset w:val="00"/>
+    <w:family w:val="swiss"/>
+    <w:pitch w:val="variable"/>
+    <w:sig w:usb0="E1002EFF" w:usb1="C000605B" w:usb2="00000029" w:usb3="00000000" w:csb0="000101FF" w:csb1="00000000"/>
+  </w:font>
+  <w:font w:name="Cambria">
+    <w:panose1 w:val="02040503050406030204"/>
+    <w:charset w:val="00"/>
+    <w:family w:val="roman"/>
+    <w:pitch w:val="variable"/>
+    <w:sig w:usb0="E00002FF" w:usb1="400004FF" w:usb2="00000000" w:usb3="00000000" w:csb0="0000019F" w:csb1="00000000"/>
+  </w:font>
+  <w:font w:name="Arial">
+    <w:panose1 w:val="020B0604020202020204"/>
+    <w:charset w:val="00"/>
+    <w:family w:val="swiss"/>
+    <w:pitch w:val="variable"/>
+    <w:sig w:usb0="E0002EFF" w:usb1="C0007843" w:usb2="00000009" w:usb3="00000000" w:csb0="000001FF" w:csb1="00000000"/>
+  </w:font>
+  <w:font w:name="Calibri Light">
+    <w:panose1 w:val="020F0302020204030204"/>
+    <w:charset w:val="00"/>
+    <w:family w:val="swiss"/>
+    <w:pitch w:val="variable"/>
+    <w:sig w:usb0="A00002EF" w:usb1="4000207B" w:usb2="00000000" w:usb3="00000000" w:csb0="0000019F" w:csb1="00000000"/>
+  </w:font>
+</w:fonts>
+</file>
+
+<file path=word/glossary/settings.xml><?xml version="1.0" encoding="utf-8"?>
+<w:settings xmlns:mc="http://schemas.openxmlformats.org/markup-compatibility/2006" xmlns:o="urn:schemas-microsoft-com:office:office" xmlns:r="http://schemas.openxmlformats.org/officeDocument/2006/relationships" xmlns:m="http://schemas.openxmlformats.org/officeDocument/2006/math" xmlns:v="urn:schemas-microsoft-com:vml" xmlns:w10="urn:schemas-microsoft-com:office:word" xmlns:w="http://schemas.openxmlformats.org/wordprocessingml/2006/main" xmlns:w14="http://schemas.microsoft.com/office/word/2010/wordml" xmlns:w15="http://schemas.microsoft.com/office/word/2012/wordml" xmlns:sl="http://schemas.openxmlformats.org/schemaLibrary/2006/main" mc:Ignorable="w14 w15">
+  <w:view w:val="normal"/>
+  <w:defaultTabStop w:val="720"/>
+  <w:characterSpacingControl w:val="doNotCompress"/>
+  <w:compat>
+    <w:useFELayout/>
+    <w:compatSetting w:name="compatibilityMode" w:uri="http://schemas.microsoft.com/office/word" w:val="15"/>
+    <w:compatSetting w:name="overrideTableStyleFontSizeAndJustification" w:uri="http://schemas.microsoft.com/office/word" w:val="1"/>
+    <w:compatSetting w:name="enableOpenTypeFeatures" w:uri="http://schemas.microsoft.com/office/word" w:val="1"/>
+    <w:compatSetting w:name="doNotFlipMirrorIndents" w:uri="http://schemas.microsoft.com/office/word" w:val="1"/>
+    <w:compatSetting w:name="differentiateMultirowTableHeaders" w:uri="http://schemas.microsoft.com/office/word" w:val="1"/>
+  </w:compat>
+  <w:rsids>
+    <w:rsidRoot w:val="009B7CE8"/>
+    <w:rsid w:val="000033A0"/>
+    <w:rsid w:val="009B7CE8"/>
+  </w:rsids>
+  <m:mathPr>
+    <m:mathFont m:val="Cambria Math"/>
+    <m:brkBin m:val="before"/>
+    <m:brkBinSub m:val="--"/>
+    <m:smallFrac m:val="0"/>
+    <m:dispDef/>
+    <m:lMargin m:val="0"/>
+    <m:rMargin m:val="0"/>
+    <m:defJc m:val="centerGroup"/>
+    <m:wrapIndent m:val="1440"/>
+    <m:intLim m:val="subSup"/>
+    <m:naryLim m:val="undOvr"/>
+  </m:mathPr>
+  <w:themeFontLang w:val="en-US" w:bidi="bn-BD"/>
+  <w:clrSchemeMapping w:bg1="light1" w:t1="dark1" w:bg2="light2" w:t2="dark2" w:accent1="accent1" w:accent2="accent2" w:accent3="accent3" w:accent4="accent4" w:accent5="accent5" w:accent6="accent6" w:hyperlink="hyperlink" w:followedHyperlink="followedHyperlink"/>
+  <w:decimalSymbol w:val="."/>
+  <w:listSeparator w:val=","/>
+  <w15:chartTrackingRefBased/>
+</w:settings>
+</file>
+
+<file path=word/glossary/styles.xml><?xml version="1.0" encoding="utf-8"?>
+<w:styles xmlns:mc="http://schemas.openxmlformats.org/markup-compatibility/2006" xmlns:r="http://schemas.openxmlformats.org/officeDocument/2006/relationships" xmlns:w="http://schemas.openxmlformats.org/wordprocessingml/2006/main" xmlns:w14="http://schemas.microsoft.com/office/word/2010/wordml" xmlns:w15="http://schemas.microsoft.com/office/word/2012/wordml" mc:Ignorable="w14 w15">
+  <w:docDefaults>
+    <w:rPrDefault>
+      <w:rPr>
+        <w:rFonts w:asciiTheme="minorHAnsi" w:eastAsiaTheme="minorEastAsia" w:hAnsiTheme="minorHAnsi" w:cstheme="minorBidi"/>
+        <w:sz w:val="22"/>
+        <w:szCs w:val="28"/>
+        <w:lang w:val="en-US" w:eastAsia="en-US" w:bidi="bn-BD"/>
+      </w:rPr>
+    </w:rPrDefault>
+    <w:pPrDefault>
+      <w:pPr>
+        <w:spacing w:after="160" w:line="259" w:lineRule="auto"/>
+      </w:pPr>
+    </w:pPrDefault>
+  </w:docDefaults>
+  <w:latentStyles w:defLockedState="0" w:defUIPriority="99" w:defSemiHidden="0" w:defUnhideWhenUsed="0" w:defQFormat="0" w:count="371">
+    <w:lsdException w:name="Normal" w:uiPriority="0" w:qFormat="1"/>
+    <w:lsdException w:name="heading 1" w:uiPriority="9" w:qFormat="1"/>
+    <w:lsdException w:name="heading 2" w:semiHidden="1" w:uiPriority="9" w:unhideWhenUsed="1" w:qFormat="1"/>
+    <w:lsdException w:name="heading 3" w:semiHidden="1" w:uiPriority="9" w:unhideWhenUsed="1" w:qFormat="1"/>
+    <w:lsdException w:name="heading 4" w:semiHidden="1" w:uiPriority="9" w:unhideWhenUsed="1" w:qFormat="1"/>
+    <w:lsdException w:name="heading 5" w:semiHidden="1" w:uiPriority="9" w:unhideWhenUsed="1" w:qFormat="1"/>
+    <w:lsdException w:name="heading 6" w:semiHidden="1" w:uiPriority="9" w:unhideWhenUsed="1" w:qFormat="1"/>
+    <w:lsdException w:name="heading 7" w:semiHidden="1" w:uiPriority="9" w:unhideWhenUsed="1" w:qFormat="1"/>
+    <w:lsdException w:name="heading 8" w:semiHidden="1" w:uiPriority="9" w:unhideWhenUsed="1" w:qFormat="1"/>
+    <w:lsdException w:name="heading 9" w:semiHidden="1" w:uiPriority="9" w:unhideWhenUsed="1" w:qFormat="1"/>
+    <w:lsdException w:name="index 1" w:semiHidden="1" w:unhideWhenUsed="1"/>
+    <w:lsdException w:name="index 2" w:semiHidden="1" w:unhideWhenUsed="1"/>
+    <w:lsdException w:name="index 3" w:semiHidden="1" w:unhideWhenUsed="1"/>
+    <w:lsdException w:name="index 4" w:semiHidden="1" w:unhideWhenUsed="1"/>
+    <w:lsdException w:name="index 5" w:semiHidden="1" w:unhideWhenUsed="1"/>
+    <w:lsdException w:name="index 6" w:semiHidden="1" w:unhideWhenUsed="1"/>
+    <w:lsdException w:name="index 7" w:semiHidden="1" w:unhideWhenUsed="1"/>
+    <w:lsdException w:name="index 8" w:semiHidden="1" w:unhideWhenUsed="1"/>
+    <w:lsdException w:name="index 9" w:semiHidden="1" w:unhideWhenUsed="1"/>
+    <w:lsdException w:name="toc 1" w:semiHidden="1" w:uiPriority="39" w:unhideWhenUsed="1"/>
+    <w:lsdException w:name="toc 2" w:semiHidden="1" w:uiPriority="39" w:unhideWhenUsed="1"/>
+    <w:lsdException w:name="toc 3" w:semiHidden="1" w:uiPriority="39" w:unhideWhenUsed="1"/>
+    <w:lsdException w:name="toc 4" w:semiHidden="1" w:uiPriority="39" w:unhideWhenUsed="1"/>
+    <w:lsdException w:name="toc 5" w:semiHidden="1" w:uiPriority="39" w:unhideWhenUsed="1"/>
+    <w:lsdException w:name="toc 6" w:semiHidden="1" w:uiPriority="39" w:unhideWhenUsed="1"/>
+    <w:lsdException w:name="toc 7" w:semiHidden="1" w:uiPriority="39" w:unhideWhenUsed="1"/>
+    <w:lsdException w:name="toc 8" w:semiHidden="1" w:uiPriority="39" w:unhideWhenUsed="1"/>
+    <w:lsdException w:name="toc 9" w:semiHidden="1" w:uiPriority="39" w:unhideWhenUsed="1"/>
+    <w:lsdException w:name="Normal Indent" w:semiHidden="1" w:unhideWhenUsed="1"/>
+    <w:lsdException w:name="footnote text" w:semiHidden="1" w:unhideWhenUsed="1"/>
+    <w:lsdException w:name="annotation text" w:semiHidden="1" w:unhideWhenUsed="1"/>
+    <w:lsdException w:name="header" w:semiHidden="1" w:unhideWhenUsed="1"/>
+    <w:lsdException w:name="footer" w:semiHidden="1" w:unhideWhenUsed="1"/>
+    <w:lsdException w:name="index heading" w:semiHidden="1" w:unhideWhenUsed="1"/>
+    <w:lsdException w:name="caption" w:semiHidden="1" w:uiPriority="35" w:unhideWhenUsed="1" w:qFormat="1"/>
+    <w:lsdException w:name="table of figures" w:semiHidden="1" w:unhideWhenUsed="1"/>
+    <w:lsdException w:name="envelope address" w:semiHidden="1" w:unhideWhenUsed="1"/>
+    <w:lsdException w:name="envelope return" w:semiHidden="1" w:unhideWhenUsed="1"/>
+    <w:lsdException w:name="footnote reference" w:semiHidden="1" w:unhideWhenUsed="1"/>
+    <w:lsdException w:name="annotation reference" w:semiHidden="1" w:unhideWhenUsed="1"/>
+    <w:lsdException w:name="line number" w:semiHidden="1" w:unhideWhenUsed="1"/>
+    <w:lsdException w:name="page number" w:semiHidden="1" w:unhideWhenUsed="1"/>
+    <w:lsdException w:name="endnote reference" w:semiHidden="1" w:unhideWhenUsed="1"/>
+    <w:lsdException w:name="endnote text" w:semiHidden="1" w:unhideWhenUsed="1"/>
+    <w:lsdException w:name="table of authorities" w:semiHidden="1" w:unhideWhenUsed="1"/>
+    <w:lsdException w:name="macro" w:semiHidden="1" w:unhideWhenUsed="1"/>
+    <w:lsdException w:name="toa heading" w:semiHidden="1" w:unhideWhenUsed="1"/>
+    <w:lsdException w:name="List" w:semiHidden="1" w:unhideWhenUsed="1"/>
+    <w:lsdException w:name="List Bullet" w:semiHidden="1" w:unhideWhenUsed="1"/>
+    <w:lsdException w:name="List Number" w:semiHidden="1" w:unhideWhenUsed="1"/>
+    <w:lsdException w:name="List 2" w:semiHidden="1" w:unhideWhenUsed="1"/>
+    <w:lsdException w:name="List 3" w:semiHidden="1" w:unhideWhenUsed="1"/>
+    <w:lsdException w:name="List 4" w:semiHidden="1" w:unhideWhenUsed="1"/>
+    <w:lsdException w:name="List 5" w:semiHidden="1" w:unhideWhenUsed="1"/>
+    <w:lsdException w:name="List Bullet 2" w:semiHidden="1" w:unhideWhenUsed="1"/>
+    <w:lsdException w:name="List Bullet 3" w:semiHidden="1" w:unhideWhenUsed="1"/>
+    <w:lsdException w:name="List Bullet 4" w:semiHidden="1" w:unhideWhenUsed="1"/>
+    <w:lsdException w:name="List Bullet 5" w:semiHidden="1" w:unhideWhenUsed="1"/>
+    <w:lsdException w:name="List Number 2" w:semiHidden="1" w:unhideWhenUsed="1"/>
+    <w:lsdException w:name="List Number 3" w:semiHidden="1" w:unhideWhenUsed="1"/>
+    <w:lsdException w:name="List Number 4" w:semiHidden="1" w:unhideWhenUsed="1"/>
+    <w:lsdException w:name="List Number 5" w:semiHidden="1" w:unhideWhenUsed="1"/>
+    <w:lsdException w:name="Title" w:uiPriority="10" w:qFormat="1"/>
+    <w:lsdException w:name="Closing" w:semiHidden="1" w:unhideWhenUsed="1"/>
+    <w:lsdException w:name="Signature" w:semiHidden="1" w:unhideWhenUsed="1"/>
+    <w:lsdException w:name="Default Paragraph Font" w:semiHidden="1" w:uiPriority="1" w:unhideWhenUsed="1"/>
+    <w:lsdException w:name="Body Text" w:semiHidden="1" w:unhideWhenUsed="1"/>
+    <w:lsdException w:name="Body Text Indent" w:semiHidden="1" w:unhideWhenUsed="1"/>
+    <w:lsdException w:name="List Continue" w:semiHidden="1" w:unhideWhenUsed="1"/>
+    <w:lsdException w:name="List Continue 2" w:semiHidden="1" w:unhideWhenUsed="1"/>
+    <w:lsdException w:name="List Continue 3" w:semiHidden="1" w:unhideWhenUsed="1"/>
+    <w:lsdException w:name="List Continue 4" w:semiHidden="1" w:unhideWhenUsed="1"/>
+    <w:lsdException w:name="List Continue 5" w:semiHidden="1" w:unhideWhenUsed="1"/>
+    <w:lsdException w:name="Message Header" w:semiHidden="1" w:unhideWhenUsed="1"/>
+    <w:lsdException w:name="Subtitle" w:uiPriority="11" w:qFormat="1"/>
+    <w:lsdException w:name="Salutation" w:semiHidden="1" w:unhideWhenUsed="1"/>
+    <w:lsdException w:name="Date" w:semiHidden="1" w:unhideWhenUsed="1"/>
+    <w:lsdException w:name="Body Text First Indent" w:semiHidden="1" w:unhideWhenUsed="1"/>
+    <w:lsdException w:name="Body Text First Indent 2" w:semiHidden="1" w:unhideWhenUsed="1"/>
+    <w:lsdException w:name="Note Heading" w:semiHidden="1" w:unhideWhenUsed="1"/>
+    <w:lsdException w:name="Body Text 2" w:semiHidden="1" w:unhideWhenUsed="1"/>
+    <w:lsdException w:name="Body Text 3" w:semiHidden="1" w:unhideWhenUsed="1"/>
+    <w:lsdException w:name="Body Text Indent 2" w:semiHidden="1" w:unhideWhenUsed="1"/>
+    <w:lsdException w:name="Body Text Indent 3" w:semiHidden="1" w:unhideWhenUsed="1"/>
+    <w:lsdException w:name="Block Text" w:semiHidden="1" w:unhideWhenUsed="1"/>
+    <w:lsdException w:name="Hyperlink" w:semiHidden="1" w:unhideWhenUsed="1"/>
+    <w:lsdException w:name="FollowedHyperlink" w:semiHidden="1" w:unhideWhenUsed="1"/>
+    <w:lsdException w:name="Strong" w:uiPriority="22" w:qFormat="1"/>
+    <w:lsdException w:name="Emphasis" w:uiPriority="20" w:qFormat="1"/>
+    <w:lsdException w:name="Document Map" w:semiHidden="1" w:unhideWhenUsed="1"/>
+    <w:lsdException w:name="Plain Text" w:semiHidden="1" w:unhideWhenUsed="1"/>
+    <w:lsdException w:name="E-mail Signature" w:semiHidden="1" w:unhideWhenUsed="1"/>
+    <w:lsdException w:name="HTML Top of Form" w:semiHidden="1" w:unhideWhenUsed="1"/>
+    <w:lsdException w:name="HTML Bottom of Form" w:semiHidden="1" w:unhideWhenUsed="1"/>
+    <w:lsdException w:name="Normal (Web)" w:semiHidden="1" w:unhideWhenUsed="1"/>
+    <w:lsdException w:name="HTML Acronym" w:semiHidden="1" w:unhideWhenUsed="1"/>
+    <w:lsdException w:name="HTML Address" w:semiHidden="1" w:unhideWhenUsed="1"/>
+    <w:lsdException w:name="HTML Cite" w:semiHidden="1" w:unhideWhenUsed="1"/>
+    <w:lsdException w:name="HTML Code" w:semiHidden="1" w:unhideWhenUsed="1"/>
+    <w:lsdException w:name="HTML Definition" w:semiHidden="1" w:unhideWhenUsed="1"/>
+    <w:lsdException w:name="HTML Keyboard" w:semiHidden="1" w:unhideWhenUsed="1"/>
+    <w:lsdException w:name="HTML Preformatted" w:semiHidden="1" w:unhideWhenUsed="1"/>
+    <w:lsdException w:name="HTML Sample" w:semiHidden="1" w:unhideWhenUsed="1"/>
+    <w:lsdException w:name="HTML Typewriter" w:semiHidden="1" w:unhideWhenUsed="1"/>
+    <w:lsdException w:name="HTML Variable" w:semiHidden="1" w:unhideWhenUsed="1"/>
+    <w:lsdException w:name="Normal Table" w:semiHidden="1" w:unhideWhenUsed="1"/>
+    <w:lsdException w:name="annotation subject" w:semiHidden="1" w:unhideWhenUsed="1"/>
+    <w:lsdException w:name="No List" w:semiHidden="1" w:unhideWhenUsed="1"/>
+    <w:lsdException w:name="Outline List 1" w:semiHidden="1" w:unhideWhenUsed="1"/>
+    <w:lsdException w:name="Outline List 2" w:semiHidden="1" w:unhideWhenUsed="1"/>
+    <w:lsdException w:name="Outline List 3" w:semiHidden="1" w:unhideWhenUsed="1"/>
+    <w:lsdException w:name="Table Simple 1" w:semiHidden="1" w:unhideWhenUsed="1"/>
+    <w:lsdException w:name="Table Simple 2" w:semiHidden="1" w:unhideWhenUsed="1"/>
+    <w:lsdException w:name="Table Simple 3" w:semiHidden="1" w:unhideWhenUsed="1"/>
+    <w:lsdException w:name="Table Classic 1" w:semiHidden="1" w:unhideWhenUsed="1"/>
+    <w:lsdException w:name="Table Classic 2" w:semiHidden="1" w:unhideWhenUsed="1"/>
+    <w:lsdException w:name="Table Classic 3" w:semiHidden="1" w:unhideWhenUsed="1"/>
+    <w:lsdException w:name="Table Classic 4" w:semiHidden="1" w:unhideWhenUsed="1"/>
+    <w:lsdException w:name="Table Colorful 1" w:semiHidden="1" w:unhideWhenUsed="1"/>
+    <w:lsdException w:name="Table Colorful 2" w:semiHidden="1" w:unhideWhenUsed="1"/>
+    <w:lsdException w:name="Table Colorful 3" w:semiHidden="1" w:unhideWhenUsed="1"/>
+    <w:lsdException w:name="Table Columns 1" w:semiHidden="1" w:unhideWhenUsed="1"/>
+    <w:lsdException w:name="Table Columns 2" w:semiHidden="1" w:unhideWhenUsed="1"/>
+    <w:lsdException w:name="Table Columns 3" w:semiHidden="1" w:unhideWhenUsed="1"/>
+    <w:lsdException w:name="Table Columns 4" w:semiHidden="1" w:unhideWhenUsed="1"/>
+    <w:lsdException w:name="Table Columns 5" w:semiHidden="1" w:unhideWhenUsed="1"/>
+    <w:lsdException w:name="Table Grid 1" w:semiHidden="1" w:unhideWhenUsed="1"/>
+    <w:lsdException w:name="Table Grid 2" w:semiHidden="1" w:unhideWhenUsed="1"/>
+    <w:lsdException w:name="Table Grid 3" w:semiHidden="1" w:unhideWhenUsed="1"/>
+    <w:lsdException w:name="Table Grid 4" w:semiHidden="1" w:unhideWhenUsed="1"/>
+    <w:lsdException w:name="Table Grid 5" w:semiHidden="1" w:unhideWhenUsed="1"/>
+    <w:lsdException w:name="Table Grid 6" w:semiHidden="1" w:unhideWhenUsed="1"/>
+    <w:lsdException w:name="Table Grid 7" w:semiHidden="1" w:unhideWhenUsed="1"/>
+    <w:lsdException w:name="Table Grid 8" w:semiHidden="1" w:unhideWhenUsed="1"/>
+    <w:lsdException w:name="Table List 1" w:semiHidden="1" w:unhideWhenUsed="1"/>
+    <w:lsdException w:name="Table List 2" w:semiHidden="1" w:unhideWhenUsed="1"/>
+    <w:lsdException w:name="Table List 3" w:semiHidden="1" w:unhideWhenUsed="1"/>
+    <w:lsdException w:name="Table List 4" w:semiHidden="1" w:unhideWhenUsed="1"/>
+    <w:lsdException w:name="Table List 5" w:semiHidden="1" w:unhideWhenUsed="1"/>
+    <w:lsdException w:name="Table List 6" w:semiHidden="1" w:unhideWhenUsed="1"/>
+    <w:lsdException w:name="Table List 7" w:semiHidden="1" w:unhideWhenUsed="1"/>
+    <w:lsdException w:name="Table List 8" w:semiHidden="1" w:unhideWhenUsed="1"/>
+    <w:lsdException w:name="Table 3D effects 1" w:semiHidden="1" w:unhideWhenUsed="1"/>
+    <w:lsdException w:name="Table 3D effects 2" w:semiHidden="1" w:unhideWhenUsed="1"/>
+    <w:lsdException w:name="Table 3D effects 3" w:semiHidden="1" w:unhideWhenUsed="1"/>
+    <w:lsdException w:name="Table Contemporary" w:semiHidden="1" w:unhideWhenUsed="1"/>
+    <w:lsdException w:name="Table Elegant" w:semiHidden="1" w:unhideWhenUsed="1"/>
+    <w:lsdException w:name="Table Professional" w:semiHidden="1" w:unhideWhenUsed="1"/>
+    <w:lsdException w:name="Table Subtle 1" w:semiHidden="1" w:unhideWhenUsed="1"/>
+    <w:lsdException w:name="Table Subtle 2" w:semiHidden="1" w:unhideWhenUsed="1"/>
+    <w:lsdException w:name="Table Web 1" w:semiHidden="1" w:unhideWhenUsed="1"/>
+    <w:lsdException w:name="Table Web 2" w:semiHidden="1" w:unhideWhenUsed="1"/>
+    <w:lsdException w:name="Table Web 3" w:semiHidden="1" w:unhideWhenUsed="1"/>
+    <w:lsdException w:name="Balloon Text" w:semiHidden="1" w:unhideWhenUsed="1"/>
+    <w:lsdException w:name="Table Grid" w:uiPriority="39"/>
+    <w:lsdException w:name="Table Theme" w:semiHidden="1" w:unhideWhenUsed="1"/>
+    <w:lsdException w:name="Placeholder Text" w:semiHidden="1"/>
+    <w:lsdException w:name="No Spacing" w:uiPriority="1" w:qFormat="1"/>
+    <w:lsdException w:name="Light Shading" w:uiPriority="60"/>
+    <w:lsdException w:name="Light List" w:uiPriority="61"/>
+    <w:lsdException w:name="Light Grid" w:uiPriority="62"/>
+    <w:lsdException w:name="Medium Shading 1" w:uiPriority="63"/>
+    <w:lsdException w:name="Medium Shading 2" w:uiPriority="64"/>
+    <w:lsdException w:name="Medium List 1" w:uiPriority="65"/>
+    <w:lsdException w:name="Medium List 2" w:uiPriority="66"/>
+    <w:lsdException w:name="Medium Grid 1" w:uiPriority="67"/>
+    <w:lsdException w:name="Medium Grid 2" w:uiPriority="68"/>
+    <w:lsdException w:name="Medium Grid 3" w:uiPriority="69"/>
+    <w:lsdException w:name="Dark List" w:uiPriority="70"/>
+    <w:lsdException w:name="Colorful Shading" w:uiPriority="71"/>
+    <w:lsdException w:name="Colorful List" w:uiPriority="72"/>
+    <w:lsdException w:name="Colorful Grid" w:uiPriority="73"/>
+    <w:lsdException w:name="Light Shading Accent 1" w:uiPriority="60"/>
+    <w:lsdException w:name="Light List Accent 1" w:uiPriority="61"/>
+    <w:lsdException w:name="Light Grid Accent 1" w:uiPriority="62"/>
+    <w:lsdException w:name="Medium Shading 1 Accent 1" w:uiPriority="63"/>
+    <w:lsdException w:name="Medium Shading 2 Accent 1" w:uiPriority="64"/>
+    <w:lsdException w:name="Medium List 1 Accent 1" w:uiPriority="65"/>
+    <w:lsdException w:name="Revision" w:semiHidden="1"/>
+    <w:lsdException w:name="List Paragraph" w:uiPriority="34" w:qFormat="1"/>
+    <w:lsdException w:name="Quote" w:uiPriority="29" w:qFormat="1"/>
+    <w:lsdException w:name="Intense Quote" w:uiPriority="30" w:qFormat="1"/>
+    <w:lsdException w:name="Medium List 2 Accent 1" w:uiPriority="66"/>
+    <w:lsdException w:name="Medium Grid 1 Accent 1" w:uiPriority="67"/>
+    <w:lsdException w:name="Medium Grid 2 Accent 1" w:uiPriority="68"/>
+    <w:lsdException w:name="Medium Grid 3 Accent 1" w:uiPriority="69"/>
+    <w:lsdException w:name="Dark List Accent 1" w:uiPriority="70"/>
+    <w:lsdException w:name="Colorful Shading Accent 1" w:uiPriority="71"/>
+    <w:lsdException w:name="Colorful List Accent 1" w:uiPriority="72"/>
+    <w:lsdException w:name="Colorful Grid Accent 1" w:uiPriority="73"/>
+    <w:lsdException w:name="Light Shading Accent 2" w:uiPriority="60"/>
+    <w:lsdException w:name="Light List Accent 2" w:uiPriority="61"/>
+    <w:lsdException w:name="Light Grid Accent 2" w:uiPriority="62"/>
+    <w:lsdException w:name="Medium Shading 1 Accent 2" w:uiPriority="63"/>
+    <w:lsdException w:name="Medium Shading 2 Accent 2" w:uiPriority="64"/>
+    <w:lsdException w:name="Medium List 1 Accent 2" w:uiPriority="65"/>
+    <w:lsdException w:name="Medium List 2 Accent 2" w:uiPriority="66"/>
+    <w:lsdException w:name="Medium Grid 1 Accent 2" w:uiPriority="67"/>
+    <w:lsdException w:name="Medium Grid 2 Accent 2" w:uiPriority="68"/>
+    <w:lsdException w:name="Medium Grid 3 Accent 2" w:uiPriority="69"/>
+    <w:lsdException w:name="Dark List Accent 2" w:uiPriority="70"/>
+    <w:lsdException w:name="Colorful Shading Accent 2" w:uiPriority="71"/>
+    <w:lsdException w:name="Colorful List Accent 2" w:uiPriority="72"/>
+    <w:lsdException w:name="Colorful Grid Accent 2" w:uiPriority="73"/>
+    <w:lsdException w:name="Light Shading Accent 3" w:uiPriority="60"/>
+    <w:lsdException w:name="Light List Accent 3" w:uiPriority="61"/>
+    <w:lsdException w:name="Light Grid Accent 3" w:uiPriority="62"/>
+    <w:lsdException w:name="Medium Shading 1 Accent 3" w:uiPriority="63"/>
+    <w:lsdException w:name="Medium Shading 2 Accent 3" w:uiPriority="64"/>
+    <w:lsdException w:name="Medium List 1 Accent 3" w:uiPriority="65"/>
+    <w:lsdException w:name="Medium List 2 Accent 3" w:uiPriority="66"/>
+    <w:lsdException w:name="Medium Grid 1 Accent 3" w:uiPriority="67"/>
+    <w:lsdException w:name="Medium Grid 2 Accent 3" w:uiPriority="68"/>
+    <w:lsdException w:name="Medium Grid 3 Accent 3" w:uiPriority="69"/>
+    <w:lsdException w:name="Dark List Accent 3" w:uiPriority="70"/>
+    <w:lsdException w:name="Colorful Shading Accent 3" w:uiPriority="71"/>
+    <w:lsdException w:name="Colorful List Accent 3" w:uiPriority="72"/>
+    <w:lsdException w:name="Colorful Grid Accent 3" w:uiPriority="73"/>
+    <w:lsdException w:name="Light Shading Accent 4" w:uiPriority="60"/>
+    <w:lsdException w:name="Light List Accent 4" w:uiPriority="61"/>
+    <w:lsdException w:name="Light Grid Accent 4" w:uiPriority="62"/>
+    <w:lsdException w:name="Medium Shading 1 Accent 4" w:uiPriority="63"/>
+    <w:lsdException w:name="Medium Shading 2 Accent 4" w:uiPriority="64"/>
+    <w:lsdException w:name="Medium List 1 Accent 4" w:uiPriority="65"/>
+    <w:lsdException w:name="Medium List 2 Accent 4" w:uiPriority="66"/>
+    <w:lsdException w:name="Medium Grid 1 Accent 4" w:uiPriority="67"/>
+    <w:lsdException w:name="Medium Grid 2 Accent 4" w:uiPriority="68"/>
+    <w:lsdException w:name="Medium Grid 3 Accent 4" w:uiPriority="69"/>
+    <w:lsdException w:name="Dark List Accent 4" w:uiPriority="70"/>
+    <w:lsdException w:name="Colorful Shading Accent 4" w:uiPriority="71"/>
+    <w:lsdException w:name="Colorful List Accent 4" w:uiPriority="72"/>
+    <w:lsdException w:name="Colorful Grid Accent 4" w:uiPriority="73"/>
+    <w:lsdException w:name="Light Shading Accent 5" w:uiPriority="60"/>
+    <w:lsdException w:name="Light List Accent 5" w:uiPriority="61"/>
+    <w:lsdException w:name="Light Grid Accent 5" w:uiPriority="62"/>
+    <w:lsdException w:name="Medium Shading 1 Accent 5" w:uiPriority="63"/>
+    <w:lsdException w:name="Medium Shading 2 Accent 5" w:uiPriority="64"/>
+    <w:lsdException w:name="Medium List 1 Accent 5" w:uiPriority="65"/>
+    <w:lsdException w:name="Medium List 2 Accent 5" w:uiPriority="66"/>
+    <w:lsdException w:name="Medium Grid 1 Accent 5" w:uiPriority="67"/>
+    <w:lsdException w:name="Medium Grid 2 Accent 5" w:uiPriority="68"/>
+    <w:lsdException w:name="Medium Grid 3 Accent 5" w:uiPriority="69"/>
+    <w:lsdException w:name="Dark List Accent 5" w:uiPriority="70"/>
+    <w:lsdException w:name="Colorful Shading Accent 5" w:uiPriority="71"/>
+    <w:lsdException w:name="Colorful List Accent 5" w:uiPriority="72"/>
+    <w:lsdException w:name="Colorful Grid Accent 5" w:uiPriority="73"/>
+    <w:lsdException w:name="Light Shading Accent 6" w:uiPriority="60"/>
+    <w:lsdException w:name="Light List Accent 6" w:uiPriority="61"/>
+    <w:lsdException w:name="Light Grid Accent 6" w:uiPriority="62"/>
+    <w:lsdException w:name="Medium Shading 1 Accent 6" w:uiPriority="63"/>
+    <w:lsdException w:name="Medium Shading 2 Accent 6" w:uiPriority="64"/>
+    <w:lsdException w:name="Medium List 1 Accent 6" w:uiPriority="65"/>
+    <w:lsdException w:name="Medium List 2 Accent 6" w:uiPriority="66"/>
+    <w:lsdException w:name="Medium Grid 1 Accent 6" w:uiPriority="67"/>
+    <w:lsdException w:name="Medium Grid 2 Accent 6" w:uiPriority="68"/>
+    <w:lsdException w:name="Medium Grid 3 Accent 6" w:uiPriority="69"/>
+    <w:lsdException w:name="Dark List Accent 6" w:uiPriority="70"/>
+    <w:lsdException w:name="Colorful Shading Accent 6" w:uiPriority="71"/>
+    <w:lsdException w:name="Colorful List Accent 6" w:uiPriority="72"/>
+    <w:lsdException w:name="Colorful Grid Accent 6" w:uiPriority="73"/>
+    <w:lsdException w:name="Subtle Emphasis" w:uiPriority="19" w:qFormat="1"/>
+    <w:lsdException w:name="Intense Emphasis" w:uiPriority="21" w:qFormat="1"/>
+    <w:lsdException w:name="Subtle Reference" w:uiPriority="31" w:qFormat="1"/>
+    <w:lsdException w:name="Intense Reference" w:uiPriority="32" w:qFormat="1"/>
+    <w:lsdException w:name="Book Title" w:uiPriority="33" w:qFormat="1"/>
+    <w:lsdException w:name="Bibliography" w:semiHidden="1" w:uiPriority="37" w:unhideWhenUsed="1"/>
+    <w:lsdException w:name="TOC Heading" w:semiHidden="1" w:uiPriority="39" w:unhideWhenUsed="1" w:qFormat="1"/>
+    <w:lsdException w:name="Plain Table 1" w:uiPriority="41"/>
+    <w:lsdException w:name="Plain Table 2" w:uiPriority="42"/>
+    <w:lsdException w:name="Plain Table 3" w:uiPriority="43"/>
+    <w:lsdException w:name="Plain Table 4" w:uiPriority="44"/>
+    <w:lsdException w:name="Plain Table 5" w:uiPriority="45"/>
+    <w:lsdException w:name="Grid Table Light" w:uiPriority="40"/>
+    <w:lsdException w:name="Grid Table 1 Light" w:uiPriority="46"/>
+    <w:lsdException w:name="Grid Table 2" w:uiPriority="47"/>
+    <w:lsdException w:name="Grid Table 3" w:uiPriority="48"/>
+    <w:lsdException w:name="Grid Table 4" w:uiPriority="49"/>
+    <w:lsdException w:name="Grid Table 5 Dark" w:uiPriority="50"/>
+    <w:lsdException w:name="Grid Table 6 Colorful" w:uiPriority="51"/>
+    <w:lsdException w:name="Grid Table 7 Colorful" w:uiPriority="52"/>
+    <w:lsdException w:name="Grid Table 1 Light Accent 1" w:uiPriority="46"/>
+    <w:lsdException w:name="Grid Table 2 Accent 1" w:uiPriority="47"/>
+    <w:lsdException w:name="Grid Table 3 Accent 1" w:uiPriority="48"/>
+    <w:lsdException w:name="Grid Table 4 Accent 1" w:uiPriority="49"/>
+    <w:lsdException w:name="Grid Table 5 Dark Accent 1" w:uiPriority="50"/>
+    <w:lsdException w:name="Grid Table 6 Colorful Accent 1" w:uiPriority="51"/>
+    <w:lsdException w:name="Grid Table 7 Colorful Accent 1" w:uiPriority="52"/>
+    <w:lsdException w:name="Grid Table 1 Light Accent 2" w:uiPriority="46"/>
+    <w:lsdException w:name="Grid Table 2 Accent 2" w:uiPriority="47"/>
+    <w:lsdException w:name="Grid Table 3 Accent 2" w:uiPriority="48"/>
+    <w:lsdException w:name="Grid Table 4 Accent 2" w:uiPriority="49"/>
+    <w:lsdException w:name="Grid Table 5 Dark Accent 2" w:uiPriority="50"/>
+    <w:lsdException w:name="Grid Table 6 Colorful Accent 2" w:uiPriority="51"/>
+    <w:lsdException w:name="Grid Table 7 Colorful Accent 2" w:uiPriority="52"/>
+    <w:lsdException w:name="Grid Table 1 Light Accent 3" w:uiPriority="46"/>
+    <w:lsdException w:name="Grid Table 2 Accent 3" w:uiPriority="47"/>
+    <w:lsdException w:name="Grid Table 3 Accent 3" w:uiPriority="48"/>
+    <w:lsdException w:name="Grid Table 4 Accent 3" w:uiPriority="49"/>
+    <w:lsdException w:name="Grid Table 5 Dark Accent 3" w:uiPriority="50"/>
+    <w:lsdException w:name="Grid Table 6 Colorful Accent 3" w:uiPriority="51"/>
+    <w:lsdException w:name="Grid Table 7 Colorful Accent 3" w:uiPriority="52"/>
+    <w:lsdException w:name="Grid Table 1 Light Accent 4" w:uiPriority="46"/>
+    <w:lsdException w:name="Grid Table 2 Accent 4" w:uiPriority="47"/>
+    <w:lsdException w:name="Grid Table 3 Accent 4" w:uiPriority="48"/>
+    <w:lsdException w:name="Grid Table 4 Accent 4" w:uiPriority="49"/>
+    <w:lsdException w:name="Grid Table 5 Dark Accent 4" w:uiPriority="50"/>
+    <w:lsdException w:name="Grid Table 6 Colorful Accent 4" w:uiPriority="51"/>
+    <w:lsdException w:name="Grid Table 7 Colorful Accent 4" w:uiPriority="52"/>
+    <w:lsdException w:name="Grid Table 1 Light Accent 5" w:uiPriority="46"/>
+    <w:lsdException w:name="Grid Table 2 Accent 5" w:uiPriority="47"/>
+    <w:lsdException w:name="Grid Table 3 Accent 5" w:uiPriority="48"/>
+    <w:lsdException w:name="Grid Table 4 Accent 5" w:uiPriority="49"/>
+    <w:lsdException w:name="Grid Table 5 Dark Accent 5" w:uiPriority="50"/>
+    <w:lsdException w:name="Grid Table 6 Colorful Accent 5" w:uiPriority="51"/>
+    <w:lsdException w:name="Grid Table 7 Colorful Accent 5" w:uiPriority="52"/>
+    <w:lsdException w:name="Grid Table 1 Light Accent 6" w:uiPriority="46"/>
+    <w:lsdException w:name="Grid Table 2 Accent 6" w:uiPriority="47"/>
+    <w:lsdException w:name="Grid Table 3 Accent 6" w:uiPriority="48"/>
+    <w:lsdException w:name="Grid Table 4 Accent 6" w:uiPriority="49"/>
+    <w:lsdException w:name="Grid Table 5 Dark Accent 6" w:uiPriority="50"/>
+    <w:lsdException w:name="Grid Table 6 Colorful Accent 6" w:uiPriority="51"/>
+    <w:lsdException w:name="Grid Table 7 Colorful Accent 6" w:uiPriority="52"/>
+    <w:lsdException w:name="List Table 1 Light" w:uiPriority="46"/>
+    <w:lsdException w:name="List Table 2" w:uiPriority="47"/>
+    <w:lsdException w:name="List Table 3" w:uiPriority="48"/>
+    <w:lsdException w:name="List Table 4" w:uiPriority="49"/>
+    <w:lsdException w:name="List Table 5 Dark" w:uiPriority="50"/>
+    <w:lsdException w:name="List Table 6 Colorful" w:uiPriority="51"/>
+    <w:lsdException w:name="List Table 7 Colorful" w:uiPriority="52"/>
+    <w:lsdException w:name="List Table 1 Light Accent 1" w:uiPriority="46"/>
+    <w:lsdException w:name="List Table 2 Accent 1" w:uiPriority="47"/>
+    <w:lsdException w:name="List Table 3 Accent 1" w:uiPriority="48"/>
+    <w:lsdException w:name="List Table 4 Accent 1" w:uiPriority="49"/>
+    <w:lsdException w:name="List Table 5 Dark Accent 1" w:uiPriority="50"/>
+    <w:lsdException w:name="List Table 6 Colorful Accent 1" w:uiPriority="51"/>
+    <w:lsdException w:name="List Table 7 Colorful Accent 1" w:uiPriority="52"/>
+    <w:lsdException w:name="List Table 1 Light Accent 2" w:uiPriority="46"/>
+    <w:lsdException w:name="List Table 2 Accent 2" w:uiPriority="47"/>
+    <w:lsdException w:name="List Table 3 Accent 2" w:uiPriority="48"/>
+    <w:lsdException w:name="List Table 4 Accent 2" w:uiPriority="49"/>
+    <w:lsdException w:name="List Table 5 Dark Accent 2" w:uiPriority="50"/>
+    <w:lsdException w:name="List Table 6 Colorful Accent 2" w:uiPriority="51"/>
+    <w:lsdException w:name="List Table 7 Colorful Accent 2" w:uiPriority="52"/>
+    <w:lsdException w:name="List Table 1 Light Accent 3" w:uiPriority="46"/>
+    <w:lsdException w:name="List Table 2 Accent 3" w:uiPriority="47"/>
+    <w:lsdException w:name="List Table 3 Accent 3" w:uiPriority="48"/>
+    <w:lsdException w:name="List Table 4 Accent 3" w:uiPriority="49"/>
+    <w:lsdException w:name="List Table 5 Dark Accent 3" w:uiPriority="50"/>
+    <w:lsdException w:name="List Table 6 Colorful Accent 3" w:uiPriority="51"/>
+    <w:lsdException w:name="List Table 7 Colorful Accent 3" w:uiPriority="52"/>
+    <w:lsdException w:name="List Table 1 Light Accent 4" w:uiPriority="46"/>
+    <w:lsdException w:name="List Table 2 Accent 4" w:uiPriority="47"/>
+    <w:lsdException w:name="List Table 3 Accent 4" w:uiPriority="48"/>
+    <w:lsdException w:name="List Table 4 Accent 4" w:uiPriority="49"/>
+    <w:lsdException w:name="List Table 5 Dark Accent 4" w:uiPriority="50"/>
+    <w:lsdException w:name="List Table 6 Colorful Accent 4" w:uiPriority="51"/>
+    <w:lsdException w:name="List Table 7 Colorful Accent 4" w:uiPriority="52"/>
+    <w:lsdException w:name="List Table 1 Light Accent 5" w:uiPriority="46"/>
+    <w:lsdException w:name="List Table 2 Accent 5" w:uiPriority="47"/>
+    <w:lsdException w:name="List Table 3 Accent 5" w:uiPriority="48"/>
+    <w:lsdException w:name="List Table 4 Accent 5" w:uiPriority="49"/>
+    <w:lsdException w:name="List Table 5 Dark Accent 5" w:uiPriority="50"/>
+    <w:lsdException w:name="List Table 6 Colorful Accent 5" w:uiPriority="51"/>
+    <w:lsdException w:name="List Table 7 Colorful Accent 5" w:uiPriority="52"/>
+    <w:lsdException w:name="List Table 1 Light Accent 6" w:uiPriority="46"/>
+    <w:lsdException w:name="List Table 2 Accent 6" w:uiPriority="47"/>
+    <w:lsdException w:name="List Table 3 Accent 6" w:uiPriority="48"/>
+    <w:lsdException w:name="List Table 4 Accent 6" w:uiPriority="49"/>
+    <w:lsdException w:name="List Table 5 Dark Accent 6" w:uiPriority="50"/>
+    <w:lsdException w:name="List Table 6 Colorful Accent 6" w:uiPriority="51"/>
+    <w:lsdException w:name="List Table 7 Colorful Accent 6" w:uiPriority="52"/>
+  </w:latentStyles>
+  <w:style w:type="paragraph" w:default="1" w:styleId="Normal">
+    <w:name w:val="Normal"/>
+    <w:qFormat/>
+  </w:style>
+  <w:style w:type="character" w:default="1" w:styleId="DefaultParagraphFont">
+    <w:name w:val="Default Paragraph Font"/>
+    <w:uiPriority w:val="1"/>
+    <w:semiHidden/>
+    <w:unhideWhenUsed/>
+  </w:style>
+  <w:style w:type="table" w:default="1" w:styleId="TableNormal">
+    <w:name w:val="Normal Table"/>
+    <w:uiPriority w:val="99"/>
+    <w:semiHidden/>
+    <w:unhideWhenUsed/>
+    <w:tblPr>
+      <w:tblInd w:w="0" w:type="dxa"/>
+      <w:tblCellMar>
+        <w:top w:w="0" w:type="dxa"/>
+        <w:left w:w="108" w:type="dxa"/>
+        <w:bottom w:w="0" w:type="dxa"/>
+        <w:right w:w="108" w:type="dxa"/>
+      </w:tblCellMar>
+    </w:tblPr>
+  </w:style>
+  <w:style w:type="numbering" w:default="1" w:styleId="NoList">
+    <w:name w:val="No List"/>
+    <w:uiPriority w:val="99"/>
+    <w:semiHidden/>
+    <w:unhideWhenUsed/>
+  </w:style>
+  <w:style w:type="paragraph" w:customStyle="1" w:styleId="3BF846754A1C476DB85385C3768BA233">
+    <w:name w:val="3BF846754A1C476DB85385C3768BA233"/>
+    <w:rsid w:val="009B7CE8"/>
+  </w:style>
+  <w:style w:type="paragraph" w:customStyle="1" w:styleId="9352C5EFFBF04329B978201E961166EE">
+    <w:name w:val="9352C5EFFBF04329B978201E961166EE"/>
+    <w:rsid w:val="009B7CE8"/>
+  </w:style>
+  <w:style w:type="paragraph" w:customStyle="1" w:styleId="EB9EEB997D0B4358B2D659852C7E9739">
+    <w:name w:val="EB9EEB997D0B4358B2D659852C7E9739"/>
+    <w:rsid w:val="009B7CE8"/>
+  </w:style>
+</w:styles>
+</file>
+
+<file path=word/glossary/webSettings.xml><?xml version="1.0" encoding="utf-8"?>
+<w:webSettings xmlns:mc="http://schemas.openxmlformats.org/markup-compatibility/2006" xmlns:r="http://schemas.openxmlformats.org/officeDocument/2006/relationships" xmlns:w="http://schemas.openxmlformats.org/wordprocessingml/2006/main" xmlns:w14="http://schemas.microsoft.com/office/word/2010/wordml" xmlns:w15="http://schemas.microsoft.com/office/word/2012/wordml" mc:Ignorable="w14 w15">
+  <w:optimizeForBrowser/>
+  <w:allowPNG/>
+</w:webSettings>
+</file>
+
 <file path=word/theme/theme1.xml><?xml version="1.0" encoding="utf-8"?>
 <a:theme xmlns:a="http://schemas.openxmlformats.org/drawingml/2006/main" name="Feathered">
   <a:themeElements>
@@ -3704,7 +4691,7 @@
 </file>
 
 <file path=customXml/itemProps3.xml><?xml version="1.0" encoding="utf-8"?>
-<ds:datastoreItem xmlns:ds="http://schemas.openxmlformats.org/officeDocument/2006/customXml" ds:itemID="{099E0007-6AF9-430B-9704-38F94135CA9A}">
+<ds:datastoreItem xmlns:ds="http://schemas.openxmlformats.org/officeDocument/2006/customXml" ds:itemID="{2F51E54B-0F73-4A8B-801A-232EB1C55131}">
   <ds:schemaRefs>
     <ds:schemaRef ds:uri="http://schemas.openxmlformats.org/officeDocument/2006/bibliography"/>
   </ds:schemaRefs>

</xml_diff>